<commit_message>
Edit lessons 2.2 InputStream, 2.3 OutputStream
</commit_message>
<xml_diff>
--- a/2.2 InputStream/2.2 InputStream.docx
+++ b/2.2 InputStream/2.2 InputStream.docx
@@ -771,7 +771,10 @@
         <w:t xml:space="preserve"> </w:t>
       </w:r>
       <w:r>
-        <w:t>байт из входного потока, возвращает фактическое количество пропущенных байт.</w:t>
+        <w:t>байт из входного потока, возвращает фактичес</w:t>
+      </w:r>
+      <w:r>
+        <w:t>кое количество пропущенных байт;</w:t>
       </w:r>
     </w:p>
     <w:p>
@@ -779,9 +782,207 @@
         <w:ind w:firstLine="708"/>
         <w:jc w:val="both"/>
       </w:pPr>
+      <w:proofErr w:type="spellStart"/>
+      <w:r>
+        <w:rPr>
+          <w:i/>
+        </w:rPr>
+        <w:t>void</w:t>
+      </w:r>
+      <w:proofErr w:type="spellEnd"/>
+      <w:r>
+        <w:rPr>
+          <w:i/>
+        </w:rPr>
+        <w:t xml:space="preserve"> </w:t>
+      </w:r>
+      <w:proofErr w:type="spellStart"/>
+      <w:proofErr w:type="gramStart"/>
+      <w:r>
+        <w:rPr>
+          <w:i/>
+        </w:rPr>
+        <w:t>mark</w:t>
+      </w:r>
+      <w:proofErr w:type="spellEnd"/>
+      <w:r>
+        <w:rPr>
+          <w:i/>
+        </w:rPr>
+        <w:t>​(</w:t>
+      </w:r>
+      <w:proofErr w:type="spellStart"/>
+      <w:proofErr w:type="gramEnd"/>
+      <w:r>
+        <w:rPr>
+          <w:i/>
+        </w:rPr>
+        <w:t>int</w:t>
+      </w:r>
+      <w:proofErr w:type="spellEnd"/>
+      <w:r>
+        <w:rPr>
+          <w:i/>
+        </w:rPr>
+        <w:t xml:space="preserve"> </w:t>
+      </w:r>
+      <w:proofErr w:type="spellStart"/>
+      <w:r>
+        <w:rPr>
+          <w:i/>
+        </w:rPr>
+        <w:t>readlimit</w:t>
+      </w:r>
+      <w:proofErr w:type="spellEnd"/>
+      <w:r>
+        <w:rPr>
+          <w:i/>
+        </w:rPr>
+        <w:t>)</w:t>
+      </w:r>
+      <w:r>
+        <w:t xml:space="preserve"> – отмечает текущую позицию в этом входном потоке,                      </w:t>
+      </w:r>
+      <w:proofErr w:type="spellStart"/>
+      <w:r>
+        <w:rPr>
+          <w:i/>
+        </w:rPr>
+        <w:t>readlimit</w:t>
+      </w:r>
+      <w:proofErr w:type="spellEnd"/>
+      <w:r>
+        <w:t xml:space="preserve"> - </w:t>
+      </w:r>
+      <w:r>
+        <w:t xml:space="preserve"> максимальное количество байтов, которое может быть прочитано до того, как позици</w:t>
+      </w:r>
+      <w:r>
+        <w:t>я метки станет недействительной;</w:t>
+      </w:r>
     </w:p>
     <w:p>
       <w:pPr>
+        <w:ind w:firstLine="708"/>
+        <w:jc w:val="both"/>
+      </w:pPr>
+      <w:proofErr w:type="spellStart"/>
+      <w:r>
+        <w:rPr>
+          <w:i/>
+        </w:rPr>
+        <w:t>void</w:t>
+      </w:r>
+      <w:proofErr w:type="spellEnd"/>
+      <w:r>
+        <w:rPr>
+          <w:i/>
+        </w:rPr>
+        <w:t xml:space="preserve"> </w:t>
+      </w:r>
+      <w:proofErr w:type="spellStart"/>
+      <w:proofErr w:type="gramStart"/>
+      <w:r>
+        <w:rPr>
+          <w:i/>
+        </w:rPr>
+        <w:t>reset</w:t>
+      </w:r>
+      <w:proofErr w:type="spellEnd"/>
+      <w:r>
+        <w:rPr>
+          <w:i/>
+        </w:rPr>
+        <w:t>(</w:t>
+      </w:r>
+      <w:proofErr w:type="gramEnd"/>
+      <w:r>
+        <w:rPr>
+          <w:i/>
+        </w:rPr>
+        <w:t>)</w:t>
+      </w:r>
+      <w:r>
+        <w:t xml:space="preserve"> –  перемещает этот поток в положение последнего вызова метода </w:t>
+      </w:r>
+      <w:proofErr w:type="spellStart"/>
+      <w:r>
+        <w:t>mark</w:t>
+      </w:r>
+      <w:proofErr w:type="spellEnd"/>
+      <w:r>
+        <w:t>();</w:t>
+      </w:r>
+    </w:p>
+    <w:p>
+      <w:pPr>
+        <w:ind w:firstLine="708"/>
+        <w:jc w:val="both"/>
+      </w:pPr>
+      <w:proofErr w:type="spellStart"/>
+      <w:r>
+        <w:rPr>
+          <w:i/>
+        </w:rPr>
+        <w:t>boolean</w:t>
+      </w:r>
+      <w:proofErr w:type="spellEnd"/>
+      <w:r>
+        <w:rPr>
+          <w:i/>
+        </w:rPr>
+        <w:t xml:space="preserve"> </w:t>
+      </w:r>
+      <w:proofErr w:type="spellStart"/>
+      <w:proofErr w:type="gramStart"/>
+      <w:r>
+        <w:rPr>
+          <w:i/>
+        </w:rPr>
+        <w:t>markSupported</w:t>
+      </w:r>
+      <w:proofErr w:type="spellEnd"/>
+      <w:r>
+        <w:rPr>
+          <w:i/>
+        </w:rPr>
+        <w:t>(</w:t>
+      </w:r>
+      <w:proofErr w:type="gramEnd"/>
+      <w:r>
+        <w:rPr>
+          <w:i/>
+        </w:rPr>
+        <w:t>)</w:t>
+      </w:r>
+      <w:r>
+        <w:t xml:space="preserve"> – проверяет, поддерживает ли входной поток методы </w:t>
+      </w:r>
+      <w:proofErr w:type="spellStart"/>
+      <w:r>
+        <w:t>mark</w:t>
+      </w:r>
+      <w:proofErr w:type="spellEnd"/>
+      <w:r>
+        <w:t xml:space="preserve"> и  </w:t>
+      </w:r>
+      <w:proofErr w:type="spellStart"/>
+      <w:r>
+        <w:t>reset</w:t>
+      </w:r>
+      <w:proofErr w:type="spellEnd"/>
+      <w:r>
+        <w:t>.</w:t>
+      </w:r>
+    </w:p>
+    <w:p>
+      <w:pPr>
+        <w:ind w:firstLine="708"/>
+        <w:jc w:val="both"/>
+      </w:pPr>
+    </w:p>
+    <w:p>
+      <w:pPr>
         <w:jc w:val="both"/>
       </w:pPr>
       <w:r>
@@ -1009,6 +1210,7 @@
       <w:proofErr w:type="gramStart"/>
       <w:r>
         <w:rPr>
+          <w:i/>
           <w:lang w:val="en-US"/>
         </w:rPr>
         <w:t>buf</w:t>
@@ -1023,6 +1225,7 @@
       </w:r>
       <w:r>
         <w:rPr>
+          <w:i/>
           <w:lang w:val="en-US"/>
         </w:rPr>
         <w:t>offset</w:t>
@@ -1035,6 +1238,7 @@
       </w:r>
       <w:r>
         <w:rPr>
+          <w:i/>
           <w:lang w:val="en-US"/>
         </w:rPr>
         <w:t>length</w:t>
@@ -1043,7 +1247,10 @@
         <w:t xml:space="preserve"> – количество </w:t>
       </w:r>
       <w:r>
-        <w:t>считываемых символов</w:t>
+        <w:t xml:space="preserve">считываемых </w:t>
+      </w:r>
+      <w:r>
+        <w:t>байт</w:t>
       </w:r>
       <w:r>
         <w:t>.</w:t>
@@ -1055,13 +1262,41 @@
         <w:jc w:val="both"/>
         <w:rPr>
           <w:u w:val="single"/>
-          <w:lang w:val="en-US"/>
-        </w:rPr>
-      </w:pPr>
-      <w:r>
+        </w:rPr>
+      </w:pPr>
+    </w:p>
+    <w:p>
+      <w:pPr>
+        <w:ind w:firstLine="708"/>
+        <w:jc w:val="both"/>
         <w:rPr>
           <w:u w:val="single"/>
         </w:rPr>
+      </w:pPr>
+    </w:p>
+    <w:p>
+      <w:pPr>
+        <w:ind w:firstLine="708"/>
+        <w:jc w:val="both"/>
+        <w:rPr>
+          <w:u w:val="single"/>
+        </w:rPr>
+      </w:pPr>
+    </w:p>
+    <w:p>
+      <w:pPr>
+        <w:ind w:firstLine="708"/>
+        <w:jc w:val="both"/>
+        <w:rPr>
+          <w:u w:val="single"/>
+          <w:lang w:val="en-US"/>
+        </w:rPr>
+      </w:pPr>
+      <w:r>
+        <w:rPr>
+          <w:u w:val="single"/>
+        </w:rPr>
+        <w:lastRenderedPageBreak/>
         <w:t>Пример</w:t>
       </w:r>
       <w:r>
@@ -1111,8 +1346,6 @@
         <w:rPr>
           <w:rFonts w:ascii="Courier New" w:eastAsia="Times New Roman" w:hAnsi="Courier New" w:cs="Courier New"/>
           <w:color w:val="080808"/>
-          <w:sz w:val="20"/>
-          <w:szCs w:val="20"/>
           <w:lang w:val="en-US" w:eastAsia="ru-RU"/>
         </w:rPr>
       </w:pPr>
@@ -1120,8 +1353,6 @@
         <w:rPr>
           <w:rFonts w:ascii="Courier New" w:eastAsia="Times New Roman" w:hAnsi="Courier New" w:cs="Courier New"/>
           <w:color w:val="0033B3"/>
-          <w:sz w:val="20"/>
-          <w:szCs w:val="20"/>
           <w:lang w:val="en-US" w:eastAsia="ru-RU"/>
         </w:rPr>
         <w:t>byte</w:t>
@@ -1130,8 +1361,6 @@
         <w:rPr>
           <w:rFonts w:ascii="Courier New" w:eastAsia="Times New Roman" w:hAnsi="Courier New" w:cs="Courier New"/>
           <w:color w:val="080808"/>
-          <w:sz w:val="20"/>
-          <w:szCs w:val="20"/>
           <w:lang w:val="en-US" w:eastAsia="ru-RU"/>
         </w:rPr>
         <w:t xml:space="preserve">[] </w:t>
@@ -1140,8 +1369,6 @@
         <w:rPr>
           <w:rFonts w:ascii="Courier New" w:eastAsia="Times New Roman" w:hAnsi="Courier New" w:cs="Courier New"/>
           <w:color w:val="000000"/>
-          <w:sz w:val="20"/>
-          <w:szCs w:val="20"/>
           <w:lang w:val="en-US" w:eastAsia="ru-RU"/>
         </w:rPr>
         <w:t xml:space="preserve">array </w:t>
@@ -1150,8 +1377,6 @@
         <w:rPr>
           <w:rFonts w:ascii="Courier New" w:eastAsia="Times New Roman" w:hAnsi="Courier New" w:cs="Courier New"/>
           <w:color w:val="080808"/>
-          <w:sz w:val="20"/>
-          <w:szCs w:val="20"/>
           <w:lang w:val="en-US" w:eastAsia="ru-RU"/>
         </w:rPr>
         <w:t xml:space="preserve">= </w:t>
@@ -1160,8 +1385,6 @@
         <w:rPr>
           <w:rFonts w:ascii="Courier New" w:eastAsia="Times New Roman" w:hAnsi="Courier New" w:cs="Courier New"/>
           <w:color w:val="0033B3"/>
-          <w:sz w:val="20"/>
-          <w:szCs w:val="20"/>
           <w:lang w:val="en-US" w:eastAsia="ru-RU"/>
         </w:rPr>
         <w:t>new byte</w:t>
@@ -1170,8 +1393,6 @@
         <w:rPr>
           <w:rFonts w:ascii="Courier New" w:eastAsia="Times New Roman" w:hAnsi="Courier New" w:cs="Courier New"/>
           <w:color w:val="080808"/>
-          <w:sz w:val="20"/>
-          <w:szCs w:val="20"/>
           <w:lang w:val="en-US" w:eastAsia="ru-RU"/>
         </w:rPr>
         <w:t>[]{</w:t>
@@ -1180,8 +1401,6 @@
         <w:rPr>
           <w:rFonts w:ascii="Courier New" w:eastAsia="Times New Roman" w:hAnsi="Courier New" w:cs="Courier New"/>
           <w:color w:val="1750EB"/>
-          <w:sz w:val="20"/>
-          <w:szCs w:val="20"/>
           <w:lang w:val="en-US" w:eastAsia="ru-RU"/>
         </w:rPr>
         <w:t>1</w:t>
@@ -1190,8 +1409,6 @@
         <w:rPr>
           <w:rFonts w:ascii="Courier New" w:eastAsia="Times New Roman" w:hAnsi="Courier New" w:cs="Courier New"/>
           <w:color w:val="080808"/>
-          <w:sz w:val="20"/>
-          <w:szCs w:val="20"/>
           <w:lang w:val="en-US" w:eastAsia="ru-RU"/>
         </w:rPr>
         <w:t xml:space="preserve">, </w:t>
@@ -1200,8 +1417,6 @@
         <w:rPr>
           <w:rFonts w:ascii="Courier New" w:eastAsia="Times New Roman" w:hAnsi="Courier New" w:cs="Courier New"/>
           <w:color w:val="1750EB"/>
-          <w:sz w:val="20"/>
-          <w:szCs w:val="20"/>
           <w:lang w:val="en-US" w:eastAsia="ru-RU"/>
         </w:rPr>
         <w:t>2</w:t>
@@ -1210,8 +1425,6 @@
         <w:rPr>
           <w:rFonts w:ascii="Courier New" w:eastAsia="Times New Roman" w:hAnsi="Courier New" w:cs="Courier New"/>
           <w:color w:val="080808"/>
-          <w:sz w:val="20"/>
-          <w:szCs w:val="20"/>
           <w:lang w:val="en-US" w:eastAsia="ru-RU"/>
         </w:rPr>
         <w:t xml:space="preserve">, </w:t>
@@ -1220,8 +1433,6 @@
         <w:rPr>
           <w:rFonts w:ascii="Courier New" w:eastAsia="Times New Roman" w:hAnsi="Courier New" w:cs="Courier New"/>
           <w:color w:val="1750EB"/>
-          <w:sz w:val="20"/>
-          <w:szCs w:val="20"/>
           <w:lang w:val="en-US" w:eastAsia="ru-RU"/>
         </w:rPr>
         <w:t>3</w:t>
@@ -1230,8 +1441,6 @@
         <w:rPr>
           <w:rFonts w:ascii="Courier New" w:eastAsia="Times New Roman" w:hAnsi="Courier New" w:cs="Courier New"/>
           <w:color w:val="080808"/>
-          <w:sz w:val="20"/>
-          <w:szCs w:val="20"/>
           <w:lang w:val="en-US" w:eastAsia="ru-RU"/>
         </w:rPr>
         <w:t xml:space="preserve">, </w:t>
@@ -1240,8 +1449,6 @@
         <w:rPr>
           <w:rFonts w:ascii="Courier New" w:eastAsia="Times New Roman" w:hAnsi="Courier New" w:cs="Courier New"/>
           <w:color w:val="1750EB"/>
-          <w:sz w:val="20"/>
-          <w:szCs w:val="20"/>
           <w:lang w:val="en-US" w:eastAsia="ru-RU"/>
         </w:rPr>
         <w:t>4</w:t>
@@ -1250,8 +1457,6 @@
         <w:rPr>
           <w:rFonts w:ascii="Courier New" w:eastAsia="Times New Roman" w:hAnsi="Courier New" w:cs="Courier New"/>
           <w:color w:val="080808"/>
-          <w:sz w:val="20"/>
-          <w:szCs w:val="20"/>
           <w:lang w:val="en-US" w:eastAsia="ru-RU"/>
         </w:rPr>
         <w:t xml:space="preserve">, </w:t>
@@ -1260,8 +1465,6 @@
         <w:rPr>
           <w:rFonts w:ascii="Courier New" w:eastAsia="Times New Roman" w:hAnsi="Courier New" w:cs="Courier New"/>
           <w:color w:val="1750EB"/>
-          <w:sz w:val="20"/>
-          <w:szCs w:val="20"/>
           <w:lang w:val="en-US" w:eastAsia="ru-RU"/>
         </w:rPr>
         <w:t>5</w:t>
@@ -1270,8 +1473,6 @@
         <w:rPr>
           <w:rFonts w:ascii="Courier New" w:eastAsia="Times New Roman" w:hAnsi="Courier New" w:cs="Courier New"/>
           <w:color w:val="080808"/>
-          <w:sz w:val="20"/>
-          <w:szCs w:val="20"/>
           <w:lang w:val="en-US" w:eastAsia="ru-RU"/>
         </w:rPr>
         <w:t>};</w:t>
@@ -1280,8 +1481,6 @@
         <w:rPr>
           <w:rFonts w:ascii="Courier New" w:eastAsia="Times New Roman" w:hAnsi="Courier New" w:cs="Courier New"/>
           <w:color w:val="080808"/>
-          <w:sz w:val="20"/>
-          <w:szCs w:val="20"/>
           <w:lang w:val="en-US" w:eastAsia="ru-RU"/>
         </w:rPr>
         <w:br/>
@@ -1291,8 +1490,6 @@
         <w:rPr>
           <w:rFonts w:ascii="Courier New" w:eastAsia="Times New Roman" w:hAnsi="Courier New" w:cs="Courier New"/>
           <w:color w:val="000000"/>
-          <w:sz w:val="20"/>
-          <w:szCs w:val="20"/>
           <w:lang w:val="en-US" w:eastAsia="ru-RU"/>
         </w:rPr>
         <w:t>ByteArrayInputStream</w:t>
@@ -1302,8 +1499,6 @@
         <w:rPr>
           <w:rFonts w:ascii="Courier New" w:eastAsia="Times New Roman" w:hAnsi="Courier New" w:cs="Courier New"/>
           <w:color w:val="000000"/>
-          <w:sz w:val="20"/>
-          <w:szCs w:val="20"/>
           <w:lang w:val="en-US" w:eastAsia="ru-RU"/>
         </w:rPr>
         <w:t xml:space="preserve"> </w:t>
@@ -1313,8 +1508,6 @@
         <w:rPr>
           <w:rFonts w:ascii="Courier New" w:eastAsia="Times New Roman" w:hAnsi="Courier New" w:cs="Courier New"/>
           <w:color w:val="000000"/>
-          <w:sz w:val="20"/>
-          <w:szCs w:val="20"/>
           <w:lang w:val="en-US" w:eastAsia="ru-RU"/>
         </w:rPr>
         <w:t>bais</w:t>
@@ -1324,8 +1517,6 @@
         <w:rPr>
           <w:rFonts w:ascii="Courier New" w:eastAsia="Times New Roman" w:hAnsi="Courier New" w:cs="Courier New"/>
           <w:color w:val="000000"/>
-          <w:sz w:val="20"/>
-          <w:szCs w:val="20"/>
           <w:lang w:val="en-US" w:eastAsia="ru-RU"/>
         </w:rPr>
         <w:t xml:space="preserve"> </w:t>
@@ -1334,8 +1525,6 @@
         <w:rPr>
           <w:rFonts w:ascii="Courier New" w:eastAsia="Times New Roman" w:hAnsi="Courier New" w:cs="Courier New"/>
           <w:color w:val="080808"/>
-          <w:sz w:val="20"/>
-          <w:szCs w:val="20"/>
           <w:lang w:val="en-US" w:eastAsia="ru-RU"/>
         </w:rPr>
         <w:t xml:space="preserve">= </w:t>
@@ -1344,8 +1533,6 @@
         <w:rPr>
           <w:rFonts w:ascii="Courier New" w:eastAsia="Times New Roman" w:hAnsi="Courier New" w:cs="Courier New"/>
           <w:color w:val="0033B3"/>
-          <w:sz w:val="20"/>
-          <w:szCs w:val="20"/>
           <w:lang w:val="en-US" w:eastAsia="ru-RU"/>
         </w:rPr>
         <w:t xml:space="preserve">new </w:t>
@@ -1355,8 +1542,6 @@
         <w:rPr>
           <w:rFonts w:ascii="Courier New" w:eastAsia="Times New Roman" w:hAnsi="Courier New" w:cs="Courier New"/>
           <w:color w:val="080808"/>
-          <w:sz w:val="20"/>
-          <w:szCs w:val="20"/>
           <w:lang w:val="en-US" w:eastAsia="ru-RU"/>
         </w:rPr>
         <w:t>ByteArrayInputStream</w:t>
@@ -1366,8 +1551,6 @@
         <w:rPr>
           <w:rFonts w:ascii="Courier New" w:eastAsia="Times New Roman" w:hAnsi="Courier New" w:cs="Courier New"/>
           <w:color w:val="080808"/>
-          <w:sz w:val="20"/>
-          <w:szCs w:val="20"/>
           <w:lang w:val="en-US" w:eastAsia="ru-RU"/>
         </w:rPr>
         <w:t>(</w:t>
@@ -1376,8 +1559,6 @@
         <w:rPr>
           <w:rFonts w:ascii="Courier New" w:eastAsia="Times New Roman" w:hAnsi="Courier New" w:cs="Courier New"/>
           <w:color w:val="000000"/>
-          <w:sz w:val="20"/>
-          <w:szCs w:val="20"/>
           <w:lang w:val="en-US" w:eastAsia="ru-RU"/>
         </w:rPr>
         <w:t>array</w:t>
@@ -1386,8 +1567,6 @@
         <w:rPr>
           <w:rFonts w:ascii="Courier New" w:eastAsia="Times New Roman" w:hAnsi="Courier New" w:cs="Courier New"/>
           <w:color w:val="080808"/>
-          <w:sz w:val="20"/>
-          <w:szCs w:val="20"/>
           <w:lang w:val="en-US" w:eastAsia="ru-RU"/>
         </w:rPr>
         <w:t>))</w:t>
@@ -1396,8 +1575,6 @@
         <w:rPr>
           <w:rFonts w:ascii="Courier New" w:eastAsia="Times New Roman" w:hAnsi="Courier New" w:cs="Courier New"/>
           <w:color w:val="080808"/>
-          <w:sz w:val="20"/>
-          <w:szCs w:val="20"/>
           <w:lang w:val="en-US" w:eastAsia="ru-RU"/>
         </w:rPr>
         <w:br/>
@@ -1407,8 +1584,6 @@
         <w:rPr>
           <w:rFonts w:ascii="Courier New" w:eastAsia="Times New Roman" w:hAnsi="Courier New" w:cs="Courier New"/>
           <w:color w:val="0033B3"/>
-          <w:sz w:val="20"/>
-          <w:szCs w:val="20"/>
           <w:lang w:val="en-US" w:eastAsia="ru-RU"/>
         </w:rPr>
         <w:t>int</w:t>
@@ -1418,8 +1593,6 @@
         <w:rPr>
           <w:rFonts w:ascii="Courier New" w:eastAsia="Times New Roman" w:hAnsi="Courier New" w:cs="Courier New"/>
           <w:color w:val="0033B3"/>
-          <w:sz w:val="20"/>
-          <w:szCs w:val="20"/>
           <w:lang w:val="en-US" w:eastAsia="ru-RU"/>
         </w:rPr>
         <w:t xml:space="preserve"> </w:t>
@@ -1428,8 +1601,6 @@
         <w:rPr>
           <w:rFonts w:ascii="Courier New" w:eastAsia="Times New Roman" w:hAnsi="Courier New" w:cs="Courier New"/>
           <w:color w:val="000000"/>
-          <w:sz w:val="20"/>
-          <w:szCs w:val="20"/>
           <w:lang w:val="en-US" w:eastAsia="ru-RU"/>
         </w:rPr>
         <w:t>data</w:t>
@@ -1438,8 +1609,6 @@
         <w:rPr>
           <w:rFonts w:ascii="Courier New" w:eastAsia="Times New Roman" w:hAnsi="Courier New" w:cs="Courier New"/>
           <w:color w:val="080808"/>
-          <w:sz w:val="20"/>
-          <w:szCs w:val="20"/>
           <w:lang w:val="en-US" w:eastAsia="ru-RU"/>
         </w:rPr>
         <w:t>;</w:t>
@@ -1448,8 +1617,6 @@
         <w:rPr>
           <w:rFonts w:ascii="Courier New" w:eastAsia="Times New Roman" w:hAnsi="Courier New" w:cs="Courier New"/>
           <w:color w:val="080808"/>
-          <w:sz w:val="20"/>
-          <w:szCs w:val="20"/>
           <w:lang w:val="en-US" w:eastAsia="ru-RU"/>
         </w:rPr>
         <w:br/>
@@ -1458,8 +1625,6 @@
         <w:rPr>
           <w:rFonts w:ascii="Courier New" w:eastAsia="Times New Roman" w:hAnsi="Courier New" w:cs="Courier New"/>
           <w:color w:val="0033B3"/>
-          <w:sz w:val="20"/>
-          <w:szCs w:val="20"/>
           <w:lang w:val="en-US" w:eastAsia="ru-RU"/>
         </w:rPr>
         <w:t xml:space="preserve">while </w:t>
@@ -1468,8 +1633,6 @@
         <w:rPr>
           <w:rFonts w:ascii="Courier New" w:eastAsia="Times New Roman" w:hAnsi="Courier New" w:cs="Courier New"/>
           <w:color w:val="080808"/>
-          <w:sz w:val="20"/>
-          <w:szCs w:val="20"/>
           <w:lang w:val="en-US" w:eastAsia="ru-RU"/>
         </w:rPr>
         <w:t>((</w:t>
@@ -1478,8 +1641,6 @@
         <w:rPr>
           <w:rFonts w:ascii="Courier New" w:eastAsia="Times New Roman" w:hAnsi="Courier New" w:cs="Courier New"/>
           <w:color w:val="000000"/>
-          <w:sz w:val="20"/>
-          <w:szCs w:val="20"/>
           <w:lang w:val="en-US" w:eastAsia="ru-RU"/>
         </w:rPr>
         <w:t xml:space="preserve">data </w:t>
@@ -1488,8 +1649,6 @@
         <w:rPr>
           <w:rFonts w:ascii="Courier New" w:eastAsia="Times New Roman" w:hAnsi="Courier New" w:cs="Courier New"/>
           <w:color w:val="080808"/>
-          <w:sz w:val="20"/>
-          <w:szCs w:val="20"/>
           <w:lang w:val="en-US" w:eastAsia="ru-RU"/>
         </w:rPr>
         <w:t xml:space="preserve">= </w:t>
@@ -1499,8 +1658,6 @@
         <w:rPr>
           <w:rFonts w:ascii="Courier New" w:eastAsia="Times New Roman" w:hAnsi="Courier New" w:cs="Courier New"/>
           <w:color w:val="000000"/>
-          <w:sz w:val="20"/>
-          <w:szCs w:val="20"/>
           <w:lang w:val="en-US" w:eastAsia="ru-RU"/>
         </w:rPr>
         <w:t>bais</w:t>
@@ -1509,8 +1666,6 @@
         <w:rPr>
           <w:rFonts w:ascii="Courier New" w:eastAsia="Times New Roman" w:hAnsi="Courier New" w:cs="Courier New"/>
           <w:color w:val="080808"/>
-          <w:sz w:val="20"/>
-          <w:szCs w:val="20"/>
           <w:lang w:val="en-US" w:eastAsia="ru-RU"/>
         </w:rPr>
         <w:t>.read</w:t>
@@ -1520,8 +1675,6 @@
         <w:rPr>
           <w:rFonts w:ascii="Courier New" w:eastAsia="Times New Roman" w:hAnsi="Courier New" w:cs="Courier New"/>
           <w:color w:val="080808"/>
-          <w:sz w:val="20"/>
-          <w:szCs w:val="20"/>
           <w:lang w:val="en-US" w:eastAsia="ru-RU"/>
         </w:rPr>
         <w:t>()) != -</w:t>
@@ -1530,8 +1683,6 @@
         <w:rPr>
           <w:rFonts w:ascii="Courier New" w:eastAsia="Times New Roman" w:hAnsi="Courier New" w:cs="Courier New"/>
           <w:color w:val="1750EB"/>
-          <w:sz w:val="20"/>
-          <w:szCs w:val="20"/>
           <w:lang w:val="en-US" w:eastAsia="ru-RU"/>
         </w:rPr>
         <w:t>1</w:t>
@@ -1540,8 +1691,6 @@
         <w:rPr>
           <w:rFonts w:ascii="Courier New" w:eastAsia="Times New Roman" w:hAnsi="Courier New" w:cs="Courier New"/>
           <w:color w:val="080808"/>
-          <w:sz w:val="20"/>
-          <w:szCs w:val="20"/>
           <w:lang w:val="en-US" w:eastAsia="ru-RU"/>
         </w:rPr>
         <w:t>) {</w:t>
@@ -1550,8 +1699,6 @@
         <w:rPr>
           <w:rFonts w:ascii="Courier New" w:eastAsia="Times New Roman" w:hAnsi="Courier New" w:cs="Courier New"/>
           <w:color w:val="080808"/>
-          <w:sz w:val="20"/>
-          <w:szCs w:val="20"/>
           <w:lang w:val="en-US" w:eastAsia="ru-RU"/>
         </w:rPr>
         <w:br/>
@@ -1562,8 +1709,6 @@
         <w:rPr>
           <w:rFonts w:ascii="Courier New" w:eastAsia="Times New Roman" w:hAnsi="Courier New" w:cs="Courier New"/>
           <w:color w:val="000000"/>
-          <w:sz w:val="20"/>
-          <w:szCs w:val="20"/>
           <w:lang w:val="en-US" w:eastAsia="ru-RU"/>
         </w:rPr>
         <w:t>System</w:t>
@@ -1572,8 +1717,6 @@
         <w:rPr>
           <w:rFonts w:ascii="Courier New" w:eastAsia="Times New Roman" w:hAnsi="Courier New" w:cs="Courier New"/>
           <w:color w:val="080808"/>
-          <w:sz w:val="20"/>
-          <w:szCs w:val="20"/>
           <w:lang w:val="en-US" w:eastAsia="ru-RU"/>
         </w:rPr>
         <w:t>.</w:t>
@@ -1584,8 +1727,6 @@
           <w:i/>
           <w:iCs/>
           <w:color w:val="871094"/>
-          <w:sz w:val="20"/>
-          <w:szCs w:val="20"/>
           <w:lang w:val="en-US" w:eastAsia="ru-RU"/>
         </w:rPr>
         <w:t>out</w:t>
@@ -1594,8 +1735,6 @@
         <w:rPr>
           <w:rFonts w:ascii="Courier New" w:eastAsia="Times New Roman" w:hAnsi="Courier New" w:cs="Courier New"/>
           <w:color w:val="080808"/>
-          <w:sz w:val="20"/>
-          <w:szCs w:val="20"/>
           <w:lang w:val="en-US" w:eastAsia="ru-RU"/>
         </w:rPr>
         <w:t>.println</w:t>
@@ -1605,8 +1744,6 @@
         <w:rPr>
           <w:rFonts w:ascii="Courier New" w:eastAsia="Times New Roman" w:hAnsi="Courier New" w:cs="Courier New"/>
           <w:color w:val="080808"/>
-          <w:sz w:val="20"/>
-          <w:szCs w:val="20"/>
           <w:lang w:val="en-US" w:eastAsia="ru-RU"/>
         </w:rPr>
         <w:t>(</w:t>
@@ -1615,8 +1752,6 @@
         <w:rPr>
           <w:rFonts w:ascii="Courier New" w:eastAsia="Times New Roman" w:hAnsi="Courier New" w:cs="Courier New"/>
           <w:color w:val="000000"/>
-          <w:sz w:val="20"/>
-          <w:szCs w:val="20"/>
           <w:lang w:val="en-US" w:eastAsia="ru-RU"/>
         </w:rPr>
         <w:t>data</w:t>
@@ -1625,8 +1760,6 @@
         <w:rPr>
           <w:rFonts w:ascii="Courier New" w:eastAsia="Times New Roman" w:hAnsi="Courier New" w:cs="Courier New"/>
           <w:color w:val="080808"/>
-          <w:sz w:val="20"/>
-          <w:szCs w:val="20"/>
           <w:lang w:val="en-US" w:eastAsia="ru-RU"/>
         </w:rPr>
         <w:t>);</w:t>
@@ -1635,18 +1768,6 @@
         <w:rPr>
           <w:rFonts w:ascii="Courier New" w:eastAsia="Times New Roman" w:hAnsi="Courier New" w:cs="Courier New"/>
           <w:color w:val="080808"/>
-          <w:sz w:val="20"/>
-          <w:szCs w:val="20"/>
-          <w:lang w:val="en-US" w:eastAsia="ru-RU"/>
-        </w:rPr>
-        <w:br/>
-      </w:r>
-      <w:r>
-        <w:rPr>
-          <w:rFonts w:ascii="Courier New" w:eastAsia="Times New Roman" w:hAnsi="Courier New" w:cs="Courier New"/>
-          <w:color w:val="080808"/>
-          <w:sz w:val="20"/>
-          <w:szCs w:val="20"/>
           <w:lang w:val="en-US" w:eastAsia="ru-RU"/>
         </w:rPr>
         <w:br/>
@@ -1719,7 +1840,6 @@
           <w:b/>
           <w:lang w:val="en-US"/>
         </w:rPr>
-        <w:lastRenderedPageBreak/>
         <w:t>FileInputStream</w:t>
       </w:r>
       <w:proofErr w:type="spellEnd"/>
@@ -1873,7 +1993,6 @@
         <w:jc w:val="both"/>
         <w:rPr>
           <w:i/>
-          <w:lang w:val="en-US"/>
         </w:rPr>
       </w:pPr>
       <w:proofErr w:type="spellStart"/>
@@ -1889,7 +2008,6 @@
       <w:r>
         <w:rPr>
           <w:i/>
-          <w:lang w:val="en-US"/>
         </w:rPr>
         <w:t>(</w:t>
       </w:r>
@@ -1899,7 +2017,60 @@
           <w:i/>
           <w:lang w:val="en-US"/>
         </w:rPr>
-        <w:t>String name)</w:t>
+        <w:t>String</w:t>
+      </w:r>
+      <w:r>
+        <w:rPr>
+          <w:i/>
+        </w:rPr>
+        <w:t xml:space="preserve"> </w:t>
+      </w:r>
+      <w:r>
+        <w:rPr>
+          <w:i/>
+          <w:lang w:val="en-US"/>
+        </w:rPr>
+        <w:t>name</w:t>
+      </w:r>
+      <w:r>
+        <w:rPr>
+          <w:i/>
+        </w:rPr>
+        <w:t>)</w:t>
+      </w:r>
+    </w:p>
+    <w:p>
+      <w:pPr>
+        <w:ind w:left="708" w:firstLine="708"/>
+        <w:jc w:val="both"/>
+      </w:pPr>
+      <w:proofErr w:type="spellStart"/>
+      <w:proofErr w:type="gramStart"/>
+      <w:r>
+        <w:rPr>
+          <w:i/>
+          <w:lang w:val="en-US"/>
+        </w:rPr>
+        <w:t>fdObj</w:t>
+      </w:r>
+      <w:proofErr w:type="spellEnd"/>
+      <w:proofErr w:type="gramEnd"/>
+      <w:r>
+        <w:t xml:space="preserve"> – экземпляр класса </w:t>
+      </w:r>
+      <w:proofErr w:type="spellStart"/>
+      <w:r>
+        <w:rPr>
+          <w:lang w:val="en-US"/>
+        </w:rPr>
+        <w:t>FileDescriptor</w:t>
+      </w:r>
+      <w:proofErr w:type="spellEnd"/>
+      <w:r>
+        <w:t xml:space="preserve"> </w:t>
+      </w:r>
+      <w:r>
+        <w:t>(файловый дескриптор позволяет получить доступ к файлу даже если этот файл был переименован, удален, закрыт к нему доступ).</w:t>
       </w:r>
     </w:p>
     <w:p>
@@ -1945,6 +2116,8 @@
         <w:ind w:left="1416"/>
         <w:rPr>
           <w:color w:val="080808"/>
+          <w:sz w:val="22"/>
+          <w:szCs w:val="22"/>
           <w:lang w:val="en-US"/>
         </w:rPr>
       </w:pPr>
@@ -1952,6 +2125,8 @@
       <w:r>
         <w:rPr>
           <w:color w:val="0033B3"/>
+          <w:sz w:val="22"/>
+          <w:szCs w:val="22"/>
           <w:lang w:val="en-US"/>
         </w:rPr>
         <w:t>try</w:t>
@@ -1960,6 +2135,8 @@
       <w:r>
         <w:rPr>
           <w:color w:val="0033B3"/>
+          <w:sz w:val="22"/>
+          <w:szCs w:val="22"/>
           <w:lang w:val="en-US"/>
         </w:rPr>
         <w:t xml:space="preserve"> </w:t>
@@ -1967,6 +2144,8 @@
       <w:r>
         <w:rPr>
           <w:color w:val="080808"/>
+          <w:sz w:val="22"/>
+          <w:szCs w:val="22"/>
           <w:lang w:val="en-US"/>
         </w:rPr>
         <w:t>(</w:t>
@@ -1975,6 +2154,8 @@
       <w:r>
         <w:rPr>
           <w:color w:val="000000"/>
+          <w:sz w:val="22"/>
+          <w:szCs w:val="22"/>
           <w:lang w:val="en-US"/>
         </w:rPr>
         <w:t>FileInputStream</w:t>
@@ -1983,6 +2164,8 @@
       <w:r>
         <w:rPr>
           <w:color w:val="000000"/>
+          <w:sz w:val="22"/>
+          <w:szCs w:val="22"/>
           <w:lang w:val="en-US"/>
         </w:rPr>
         <w:t xml:space="preserve"> </w:t>
@@ -1991,6 +2174,8 @@
       <w:r>
         <w:rPr>
           <w:color w:val="000000"/>
+          <w:sz w:val="22"/>
+          <w:szCs w:val="22"/>
           <w:lang w:val="en-US"/>
         </w:rPr>
         <w:t>fis</w:t>
@@ -1999,6 +2184,8 @@
       <w:r>
         <w:rPr>
           <w:color w:val="000000"/>
+          <w:sz w:val="22"/>
+          <w:szCs w:val="22"/>
           <w:lang w:val="en-US"/>
         </w:rPr>
         <w:t xml:space="preserve"> </w:t>
@@ -2006,6 +2193,8 @@
       <w:r>
         <w:rPr>
           <w:color w:val="080808"/>
+          <w:sz w:val="22"/>
+          <w:szCs w:val="22"/>
           <w:lang w:val="en-US"/>
         </w:rPr>
         <w:t xml:space="preserve">= </w:t>
@@ -2013,6 +2202,8 @@
       <w:r>
         <w:rPr>
           <w:color w:val="0033B3"/>
+          <w:sz w:val="22"/>
+          <w:szCs w:val="22"/>
           <w:lang w:val="en-US"/>
         </w:rPr>
         <w:t xml:space="preserve">new </w:t>
@@ -2021,6 +2212,8 @@
       <w:r>
         <w:rPr>
           <w:color w:val="080808"/>
+          <w:sz w:val="22"/>
+          <w:szCs w:val="22"/>
           <w:lang w:val="en-US"/>
         </w:rPr>
         <w:t>FileInputStream</w:t>
@@ -2029,6 +2222,8 @@
       <w:r>
         <w:rPr>
           <w:color w:val="080808"/>
+          <w:sz w:val="22"/>
+          <w:szCs w:val="22"/>
           <w:lang w:val="en-US"/>
         </w:rPr>
         <w:t>(</w:t>
@@ -2036,6 +2231,8 @@
       <w:r>
         <w:rPr>
           <w:color w:val="067D17"/>
+          <w:sz w:val="22"/>
+          <w:szCs w:val="22"/>
           <w:lang w:val="en-US"/>
         </w:rPr>
         <w:t>"D:</w:t>
@@ -2043,6 +2240,8 @@
       <w:r>
         <w:rPr>
           <w:color w:val="0037A6"/>
+          <w:sz w:val="22"/>
+          <w:szCs w:val="22"/>
           <w:lang w:val="en-US"/>
         </w:rPr>
         <w:t>\\</w:t>
@@ -2050,6 +2249,8 @@
       <w:r>
         <w:rPr>
           <w:color w:val="067D17"/>
+          <w:sz w:val="22"/>
+          <w:szCs w:val="22"/>
           <w:lang w:val="en-US"/>
         </w:rPr>
         <w:t>temp.txt"</w:t>
@@ -2057,6 +2258,8 @@
       <w:r>
         <w:rPr>
           <w:color w:val="080808"/>
+          <w:sz w:val="22"/>
+          <w:szCs w:val="22"/>
           <w:lang w:val="en-US"/>
         </w:rPr>
         <w:t>)) {</w:t>
@@ -2064,6 +2267,8 @@
       <w:r>
         <w:rPr>
           <w:color w:val="080808"/>
+          <w:sz w:val="22"/>
+          <w:szCs w:val="22"/>
           <w:lang w:val="en-US"/>
         </w:rPr>
         <w:br/>
@@ -2073,6 +2278,8 @@
       <w:r>
         <w:rPr>
           <w:color w:val="0033B3"/>
+          <w:sz w:val="22"/>
+          <w:szCs w:val="22"/>
           <w:lang w:val="en-US"/>
         </w:rPr>
         <w:t>int</w:t>
@@ -2081,6 +2288,8 @@
       <w:r>
         <w:rPr>
           <w:color w:val="0033B3"/>
+          <w:sz w:val="22"/>
+          <w:szCs w:val="22"/>
           <w:lang w:val="en-US"/>
         </w:rPr>
         <w:t xml:space="preserve"> </w:t>
@@ -2088,6 +2297,8 @@
       <w:r>
         <w:rPr>
           <w:color w:val="080808"/>
+          <w:sz w:val="22"/>
+          <w:szCs w:val="22"/>
           <w:lang w:val="en-US"/>
         </w:rPr>
         <w:t>n;</w:t>
@@ -2095,6 +2306,8 @@
       <w:r>
         <w:rPr>
           <w:color w:val="080808"/>
+          <w:sz w:val="22"/>
+          <w:szCs w:val="22"/>
           <w:lang w:val="en-US"/>
         </w:rPr>
         <w:br/>
@@ -2103,6 +2316,8 @@
       <w:r>
         <w:rPr>
           <w:color w:val="0033B3"/>
+          <w:sz w:val="22"/>
+          <w:szCs w:val="22"/>
           <w:lang w:val="en-US"/>
         </w:rPr>
         <w:t xml:space="preserve">while </w:t>
@@ -2110,6 +2325,8 @@
       <w:r>
         <w:rPr>
           <w:color w:val="080808"/>
+          <w:sz w:val="22"/>
+          <w:szCs w:val="22"/>
           <w:lang w:val="en-US"/>
         </w:rPr>
         <w:t xml:space="preserve">((n = </w:t>
@@ -2118,6 +2335,8 @@
       <w:r>
         <w:rPr>
           <w:color w:val="000000"/>
+          <w:sz w:val="22"/>
+          <w:szCs w:val="22"/>
           <w:lang w:val="en-US"/>
         </w:rPr>
         <w:t>fis</w:t>
@@ -2125,6 +2344,8 @@
       <w:r>
         <w:rPr>
           <w:color w:val="080808"/>
+          <w:sz w:val="22"/>
+          <w:szCs w:val="22"/>
           <w:lang w:val="en-US"/>
         </w:rPr>
         <w:t>.read</w:t>
@@ -2133,6 +2354,8 @@
       <w:r>
         <w:rPr>
           <w:color w:val="080808"/>
+          <w:sz w:val="22"/>
+          <w:szCs w:val="22"/>
           <w:lang w:val="en-US"/>
         </w:rPr>
         <w:t>()) != -</w:t>
@@ -2140,6 +2363,8 @@
       <w:r>
         <w:rPr>
           <w:color w:val="1750EB"/>
+          <w:sz w:val="22"/>
+          <w:szCs w:val="22"/>
           <w:lang w:val="en-US"/>
         </w:rPr>
         <w:t>1</w:t>
@@ -2147,6 +2372,8 @@
       <w:r>
         <w:rPr>
           <w:color w:val="080808"/>
+          <w:sz w:val="22"/>
+          <w:szCs w:val="22"/>
           <w:lang w:val="en-US"/>
         </w:rPr>
         <w:t>) {</w:t>
@@ -2154,6 +2381,8 @@
       <w:r>
         <w:rPr>
           <w:color w:val="080808"/>
+          <w:sz w:val="22"/>
+          <w:szCs w:val="22"/>
           <w:lang w:val="en-US"/>
         </w:rPr>
         <w:br/>
@@ -2163,6 +2392,8 @@
       <w:r>
         <w:rPr>
           <w:color w:val="000000"/>
+          <w:sz w:val="22"/>
+          <w:szCs w:val="22"/>
           <w:lang w:val="en-US"/>
         </w:rPr>
         <w:t>System</w:t>
@@ -2170,6 +2401,8 @@
       <w:r>
         <w:rPr>
           <w:color w:val="080808"/>
+          <w:sz w:val="22"/>
+          <w:szCs w:val="22"/>
           <w:lang w:val="en-US"/>
         </w:rPr>
         <w:t>.</w:t>
@@ -2179,6 +2412,8 @@
           <w:i/>
           <w:iCs/>
           <w:color w:val="871094"/>
+          <w:sz w:val="22"/>
+          <w:szCs w:val="22"/>
           <w:lang w:val="en-US"/>
         </w:rPr>
         <w:t>out</w:t>
@@ -2186,6 +2421,8 @@
       <w:r>
         <w:rPr>
           <w:color w:val="080808"/>
+          <w:sz w:val="22"/>
+          <w:szCs w:val="22"/>
           <w:lang w:val="en-US"/>
         </w:rPr>
         <w:t>.print</w:t>
@@ -2194,6 +2431,8 @@
       <w:r>
         <w:rPr>
           <w:color w:val="080808"/>
+          <w:sz w:val="22"/>
+          <w:szCs w:val="22"/>
           <w:lang w:val="en-US"/>
         </w:rPr>
         <w:t>((</w:t>
@@ -2201,6 +2440,8 @@
       <w:r>
         <w:rPr>
           <w:color w:val="0033B3"/>
+          <w:sz w:val="22"/>
+          <w:szCs w:val="22"/>
           <w:lang w:val="en-US"/>
         </w:rPr>
         <w:t>char</w:t>
@@ -2208,6 +2449,8 @@
       <w:r>
         <w:rPr>
           <w:color w:val="080808"/>
+          <w:sz w:val="22"/>
+          <w:szCs w:val="22"/>
           <w:lang w:val="en-US"/>
         </w:rPr>
         <w:t>) n);</w:t>
@@ -2215,6 +2458,8 @@
       <w:r>
         <w:rPr>
           <w:color w:val="080808"/>
+          <w:sz w:val="22"/>
+          <w:szCs w:val="22"/>
           <w:lang w:val="en-US"/>
         </w:rPr>
         <w:br/>
@@ -2223,6 +2468,8 @@
       <w:r>
         <w:rPr>
           <w:color w:val="080808"/>
+          <w:sz w:val="22"/>
+          <w:szCs w:val="22"/>
           <w:lang w:val="en-US"/>
         </w:rPr>
         <w:br/>
@@ -2304,9 +2551,8 @@
     </w:p>
     <w:p>
       <w:pPr>
-        <w:pStyle w:val="HTML"/>
-        <w:shd w:val="clear" w:color="auto" w:fill="FFFFFF"/>
-        <w:rPr>
+        <w:rPr>
+          <w:rFonts w:ascii="Courier New" w:hAnsi="Courier New" w:cs="Courier New"/>
           <w:color w:val="080808"/>
           <w:lang w:val="en-US"/>
         </w:rPr>
@@ -2314,21 +2560,19 @@
       <w:r>
         <w:rPr>
           <w:rFonts w:ascii="JetBrains Mono" w:hAnsi="JetBrains Mono"/>
-          <w:color w:val="0033B3"/>
         </w:rPr>
         <w:tab/>
       </w:r>
       <w:r>
         <w:rPr>
-          <w:rFonts w:ascii="JetBrains Mono" w:hAnsi="JetBrains Mono"/>
-          <w:color w:val="0033B3"/>
+          <w:rFonts w:ascii="Courier New" w:hAnsi="Courier New" w:cs="Courier New"/>
         </w:rPr>
         <w:tab/>
       </w:r>
       <w:proofErr w:type="gramStart"/>
       <w:r>
         <w:rPr>
-          <w:color w:val="0033B3"/>
+          <w:rFonts w:ascii="Courier New" w:hAnsi="Courier New" w:cs="Courier New"/>
           <w:lang w:val="en-US"/>
         </w:rPr>
         <w:t>protected</w:t>
@@ -2336,7 +2580,7 @@
       <w:proofErr w:type="gramEnd"/>
       <w:r>
         <w:rPr>
-          <w:color w:val="0033B3"/>
+          <w:rFonts w:ascii="Courier New" w:hAnsi="Courier New" w:cs="Courier New"/>
           <w:lang w:val="en-US"/>
         </w:rPr>
         <w:t xml:space="preserve"> volatile </w:t>
@@ -2344,6 +2588,7 @@
       <w:proofErr w:type="spellStart"/>
       <w:r>
         <w:rPr>
+          <w:rFonts w:ascii="Courier New" w:hAnsi="Courier New" w:cs="Courier New"/>
           <w:color w:val="000000"/>
           <w:lang w:val="en-US"/>
         </w:rPr>
@@ -2352,6 +2597,7 @@
       <w:proofErr w:type="spellEnd"/>
       <w:r>
         <w:rPr>
+          <w:rFonts w:ascii="Courier New" w:hAnsi="Courier New" w:cs="Courier New"/>
           <w:color w:val="000000"/>
           <w:lang w:val="en-US"/>
         </w:rPr>
@@ -2359,6 +2605,7 @@
       </w:r>
       <w:r>
         <w:rPr>
+          <w:rFonts w:ascii="Courier New" w:hAnsi="Courier New" w:cs="Courier New"/>
           <w:color w:val="871094"/>
           <w:lang w:val="en-US"/>
         </w:rPr>
@@ -2366,6 +2613,7 @@
       </w:r>
       <w:r>
         <w:rPr>
+          <w:rFonts w:ascii="Courier New" w:hAnsi="Courier New" w:cs="Courier New"/>
           <w:color w:val="080808"/>
           <w:lang w:val="en-US"/>
         </w:rPr>
@@ -2374,20 +2622,176 @@
     </w:p>
     <w:p>
       <w:pPr>
-        <w:pStyle w:val="HTML"/>
-        <w:shd w:val="clear" w:color="auto" w:fill="FFFFFF"/>
-        <w:rPr>
+        <w:ind w:left="1416"/>
+        <w:rPr>
+          <w:rFonts w:ascii="Courier New" w:hAnsi="Courier New" w:cs="Courier New"/>
           <w:color w:val="080808"/>
           <w:lang w:val="en-US"/>
         </w:rPr>
       </w:pPr>
+      <w:proofErr w:type="gramStart"/>
+      <w:r>
+        <w:rPr>
+          <w:rFonts w:ascii="Courier New" w:hAnsi="Courier New" w:cs="Courier New"/>
+          <w:lang w:val="en-US"/>
+        </w:rPr>
+        <w:t>protected</w:t>
+      </w:r>
+      <w:proofErr w:type="gramEnd"/>
+      <w:r>
+        <w:rPr>
+          <w:rFonts w:ascii="Courier New" w:hAnsi="Courier New" w:cs="Courier New"/>
+          <w:lang w:val="en-US"/>
+        </w:rPr>
+        <w:t xml:space="preserve"> </w:t>
+      </w:r>
+      <w:proofErr w:type="spellStart"/>
+      <w:r>
+        <w:rPr>
+          <w:rFonts w:ascii="Courier New" w:hAnsi="Courier New" w:cs="Courier New"/>
+          <w:color w:val="00627A"/>
+          <w:lang w:val="en-US"/>
+        </w:rPr>
+        <w:t>FilterInputStream</w:t>
+      </w:r>
+      <w:proofErr w:type="spellEnd"/>
+      <w:r>
+        <w:rPr>
+          <w:rFonts w:ascii="Courier New" w:hAnsi="Courier New" w:cs="Courier New"/>
+          <w:color w:val="080808"/>
+          <w:lang w:val="en-US"/>
+        </w:rPr>
+        <w:t>(</w:t>
+      </w:r>
+      <w:proofErr w:type="spellStart"/>
+      <w:r>
+        <w:rPr>
+          <w:rFonts w:ascii="Courier New" w:hAnsi="Courier New" w:cs="Courier New"/>
+          <w:color w:val="000000"/>
+          <w:lang w:val="en-US"/>
+        </w:rPr>
+        <w:t>InputStream</w:t>
+      </w:r>
+      <w:proofErr w:type="spellEnd"/>
+      <w:r>
+        <w:rPr>
+          <w:rFonts w:ascii="Courier New" w:hAnsi="Courier New" w:cs="Courier New"/>
+          <w:color w:val="000000"/>
+          <w:lang w:val="en-US"/>
+        </w:rPr>
+        <w:t xml:space="preserve"> </w:t>
+      </w:r>
+      <w:r>
+        <w:rPr>
+          <w:rFonts w:ascii="Courier New" w:hAnsi="Courier New" w:cs="Courier New"/>
+          <w:color w:val="080808"/>
+          <w:lang w:val="en-US"/>
+        </w:rPr>
+        <w:t>in) {</w:t>
+      </w:r>
+      <w:r>
+        <w:rPr>
+          <w:rFonts w:ascii="Courier New" w:hAnsi="Courier New" w:cs="Courier New"/>
+          <w:color w:val="080808"/>
+          <w:lang w:val="en-US"/>
+        </w:rPr>
+        <w:br/>
+        <w:t xml:space="preserve">    </w:t>
+      </w:r>
+      <w:r>
+        <w:rPr>
+          <w:rFonts w:ascii="Courier New" w:hAnsi="Courier New" w:cs="Courier New"/>
+          <w:lang w:val="en-US"/>
+        </w:rPr>
+        <w:t>this</w:t>
+      </w:r>
+      <w:r>
+        <w:rPr>
+          <w:rFonts w:ascii="Courier New" w:hAnsi="Courier New" w:cs="Courier New"/>
+          <w:color w:val="080808"/>
+          <w:lang w:val="en-US"/>
+        </w:rPr>
+        <w:t>.</w:t>
+      </w:r>
+      <w:r>
+        <w:rPr>
+          <w:rFonts w:ascii="Courier New" w:hAnsi="Courier New" w:cs="Courier New"/>
+          <w:color w:val="871094"/>
+          <w:lang w:val="en-US"/>
+        </w:rPr>
+        <w:t xml:space="preserve">in </w:t>
+      </w:r>
+      <w:r>
+        <w:rPr>
+          <w:rFonts w:ascii="Courier New" w:hAnsi="Courier New" w:cs="Courier New"/>
+          <w:color w:val="080808"/>
+          <w:lang w:val="en-US"/>
+        </w:rPr>
+        <w:t>= in;</w:t>
+      </w:r>
+      <w:r>
+        <w:rPr>
+          <w:rFonts w:ascii="Courier New" w:hAnsi="Courier New" w:cs="Courier New"/>
+          <w:color w:val="080808"/>
+          <w:lang w:val="en-US"/>
+        </w:rPr>
+        <w:br/>
+        <w:t>}</w:t>
+      </w:r>
     </w:p>
     <w:p>
       <w:pPr>
-        <w:pStyle w:val="HTML"/>
-        <w:shd w:val="clear" w:color="auto" w:fill="FFFFFF"/>
-        <w:ind w:left="1832"/>
-        <w:rPr>
+        <w:ind w:firstLine="708"/>
+        <w:jc w:val="both"/>
+      </w:pPr>
+      <w:proofErr w:type="gramStart"/>
+      <w:r>
+        <w:rPr>
+          <w:i/>
+          <w:lang w:val="en-US"/>
+        </w:rPr>
+        <w:t>in</w:t>
+      </w:r>
+      <w:proofErr w:type="gramEnd"/>
+      <w:r>
+        <w:rPr>
+          <w:i/>
+        </w:rPr>
+        <w:t xml:space="preserve"> </w:t>
+      </w:r>
+      <w:r>
+        <w:t xml:space="preserve">– </w:t>
+      </w:r>
+      <w:r>
+        <w:t>входной</w:t>
+      </w:r>
+      <w:r>
+        <w:t xml:space="preserve"> </w:t>
+      </w:r>
+      <w:r>
+        <w:t>поток</w:t>
+      </w:r>
+      <w:r>
+        <w:t xml:space="preserve"> </w:t>
+      </w:r>
+      <w:r>
+        <w:t>для</w:t>
+      </w:r>
+      <w:r>
+        <w:t xml:space="preserve"> </w:t>
+      </w:r>
+      <w:r>
+        <w:t>фильтрации</w:t>
+      </w:r>
+      <w:r>
+        <w:t>.</w:t>
+      </w:r>
+    </w:p>
+    <w:p>
+      <w:pPr>
+        <w:ind w:left="1416"/>
+        <w:rPr>
+          <w:rFonts w:ascii="Courier New" w:hAnsi="Courier New" w:cs="Courier New"/>
           <w:color w:val="080808"/>
           <w:lang w:val="en-US"/>
         </w:rPr>
@@ -2395,15 +2799,15 @@
       <w:proofErr w:type="gramStart"/>
       <w:r>
         <w:rPr>
-          <w:color w:val="0033B3"/>
-          <w:lang w:val="en-US"/>
-        </w:rPr>
-        <w:t>protected</w:t>
+          <w:rFonts w:ascii="Courier New" w:hAnsi="Courier New" w:cs="Courier New"/>
+          <w:lang w:val="en-US"/>
+        </w:rPr>
+        <w:t>public</w:t>
       </w:r>
       <w:proofErr w:type="gramEnd"/>
       <w:r>
         <w:rPr>
-          <w:color w:val="0033B3"/>
+          <w:rFonts w:ascii="Courier New" w:hAnsi="Courier New" w:cs="Courier New"/>
           <w:lang w:val="en-US"/>
         </w:rPr>
         <w:t xml:space="preserve"> </w:t>
@@ -2411,30 +2815,55 @@
       <w:proofErr w:type="spellStart"/>
       <w:r>
         <w:rPr>
+          <w:rFonts w:ascii="Courier New" w:hAnsi="Courier New" w:cs="Courier New"/>
+          <w:lang w:val="en-US"/>
+        </w:rPr>
+        <w:t>int</w:t>
+      </w:r>
+      <w:proofErr w:type="spellEnd"/>
+      <w:r>
+        <w:rPr>
+          <w:rFonts w:ascii="Courier New" w:hAnsi="Courier New" w:cs="Courier New"/>
+          <w:lang w:val="en-US"/>
+        </w:rPr>
+        <w:t xml:space="preserve"> </w:t>
+      </w:r>
+      <w:r>
+        <w:rPr>
+          <w:rFonts w:ascii="Courier New" w:hAnsi="Courier New" w:cs="Courier New"/>
           <w:color w:val="00627A"/>
           <w:lang w:val="en-US"/>
         </w:rPr>
-        <w:t>FilterInputStream</w:t>
-      </w:r>
-      <w:proofErr w:type="spellEnd"/>
-      <w:r>
-        <w:rPr>
+        <w:t>read</w:t>
+      </w:r>
+      <w:r>
+        <w:rPr>
+          <w:rFonts w:ascii="Courier New" w:hAnsi="Courier New" w:cs="Courier New"/>
           <w:color w:val="080808"/>
           <w:lang w:val="en-US"/>
         </w:rPr>
-        <w:t>(</w:t>
-      </w:r>
-      <w:proofErr w:type="spellStart"/>
-      <w:r>
-        <w:rPr>
+        <w:t xml:space="preserve">() </w:t>
+      </w:r>
+      <w:r>
+        <w:rPr>
+          <w:rFonts w:ascii="Courier New" w:hAnsi="Courier New" w:cs="Courier New"/>
+          <w:lang w:val="en-US"/>
+        </w:rPr>
+        <w:t xml:space="preserve">throws </w:t>
+      </w:r>
+      <w:proofErr w:type="spellStart"/>
+      <w:r>
+        <w:rPr>
+          <w:rFonts w:ascii="Courier New" w:hAnsi="Courier New" w:cs="Courier New"/>
           <w:color w:val="000000"/>
           <w:lang w:val="en-US"/>
         </w:rPr>
-        <w:t>InputStream</w:t>
-      </w:r>
-      <w:proofErr w:type="spellEnd"/>
-      <w:r>
-        <w:rPr>
+        <w:t>IOException</w:t>
+      </w:r>
+      <w:proofErr w:type="spellEnd"/>
+      <w:r>
+        <w:rPr>
+          <w:rFonts w:ascii="Courier New" w:hAnsi="Courier New" w:cs="Courier New"/>
           <w:color w:val="000000"/>
           <w:lang w:val="en-US"/>
         </w:rPr>
@@ -2442,13 +2871,15 @@
       </w:r>
       <w:r>
         <w:rPr>
+          <w:rFonts w:ascii="Courier New" w:hAnsi="Courier New" w:cs="Courier New"/>
           <w:color w:val="080808"/>
           <w:lang w:val="en-US"/>
         </w:rPr>
-        <w:t>in) {</w:t>
-      </w:r>
-      <w:r>
-        <w:rPr>
+        <w:t>{</w:t>
+      </w:r>
+      <w:r>
+        <w:rPr>
+          <w:rFonts w:ascii="Courier New" w:hAnsi="Courier New" w:cs="Courier New"/>
           <w:color w:val="080808"/>
           <w:lang w:val="en-US"/>
         </w:rPr>
@@ -2457,34 +2888,40 @@
       </w:r>
       <w:r>
         <w:rPr>
-          <w:color w:val="0033B3"/>
-          <w:lang w:val="en-US"/>
-        </w:rPr>
-        <w:t>this</w:t>
-      </w:r>
-      <w:r>
-        <w:rPr>
+          <w:rFonts w:ascii="Courier New" w:hAnsi="Courier New" w:cs="Courier New"/>
+          <w:lang w:val="en-US"/>
+        </w:rPr>
+        <w:t xml:space="preserve">return </w:t>
+      </w:r>
+      <w:proofErr w:type="spellStart"/>
+      <w:r>
+        <w:rPr>
+          <w:rFonts w:ascii="Courier New" w:hAnsi="Courier New" w:cs="Courier New"/>
+          <w:color w:val="871094"/>
+          <w:lang w:val="en-US"/>
+        </w:rPr>
+        <w:t>in</w:t>
+      </w:r>
+      <w:r>
+        <w:rPr>
+          <w:rFonts w:ascii="Courier New" w:hAnsi="Courier New" w:cs="Courier New"/>
           <w:color w:val="080808"/>
           <w:lang w:val="en-US"/>
         </w:rPr>
-        <w:t>.</w:t>
-      </w:r>
-      <w:r>
-        <w:rPr>
-          <w:color w:val="871094"/>
-          <w:lang w:val="en-US"/>
-        </w:rPr>
-        <w:t xml:space="preserve">in </w:t>
-      </w:r>
-      <w:r>
-        <w:rPr>
+        <w:t>.read</w:t>
+      </w:r>
+      <w:proofErr w:type="spellEnd"/>
+      <w:r>
+        <w:rPr>
+          <w:rFonts w:ascii="Courier New" w:hAnsi="Courier New" w:cs="Courier New"/>
           <w:color w:val="080808"/>
           <w:lang w:val="en-US"/>
         </w:rPr>
-        <w:t>= in;</w:t>
-      </w:r>
-      <w:r>
-        <w:rPr>
+        <w:t>();</w:t>
+      </w:r>
+      <w:r>
+        <w:rPr>
+          <w:rFonts w:ascii="Courier New" w:hAnsi="Courier New" w:cs="Courier New"/>
           <w:color w:val="080808"/>
           <w:lang w:val="en-US"/>
         </w:rPr>
@@ -2494,145 +2931,470 @@
     </w:p>
     <w:p>
       <w:pPr>
-        <w:pStyle w:val="HTML"/>
-        <w:shd w:val="clear" w:color="auto" w:fill="FFFFFF"/>
-        <w:ind w:left="1832"/>
-        <w:rPr>
-          <w:color w:val="080808"/>
-          <w:lang w:val="en-US"/>
-        </w:rPr>
-      </w:pPr>
+        <w:ind w:firstLine="708"/>
+        <w:jc w:val="both"/>
+      </w:pPr>
+      <w:proofErr w:type="spellStart"/>
+      <w:r>
+        <w:rPr>
+          <w:b/>
+          <w:lang w:val="en-US"/>
+        </w:rPr>
+        <w:lastRenderedPageBreak/>
+        <w:t>DataInputStream</w:t>
+      </w:r>
+      <w:proofErr w:type="spellEnd"/>
+      <w:r>
+        <w:rPr>
+          <w:b/>
+        </w:rPr>
+        <w:t xml:space="preserve"> </w:t>
+      </w:r>
+      <w:r>
+        <w:t xml:space="preserve">– </w:t>
+      </w:r>
+      <w:r>
+        <w:t>класс, считывающий из входного потока данные примитивных типов.</w:t>
+      </w:r>
     </w:p>
     <w:p>
       <w:pPr>
         <w:ind w:firstLine="708"/>
         <w:jc w:val="both"/>
-      </w:pPr>
-      <w:proofErr w:type="gramStart"/>
-      <w:r>
-        <w:rPr>
-          <w:lang w:val="en-US"/>
-        </w:rPr>
-        <w:t>in</w:t>
-      </w:r>
-      <w:proofErr w:type="gramEnd"/>
-      <w:r>
-        <w:t xml:space="preserve"> – </w:t>
-      </w:r>
-      <w:r>
-        <w:t>входной</w:t>
-      </w:r>
-      <w:r>
+        <w:rPr>
+          <w:u w:val="single"/>
+          <w:lang w:val="en-US"/>
+        </w:rPr>
+      </w:pPr>
+      <w:r>
+        <w:rPr>
+          <w:u w:val="single"/>
+        </w:rPr>
+        <w:t>Имеет</w:t>
+      </w:r>
+      <w:r>
+        <w:rPr>
+          <w:u w:val="single"/>
+          <w:lang w:val="en-US"/>
+        </w:rPr>
         <w:t xml:space="preserve"> </w:t>
       </w:r>
       <w:r>
-        <w:t>поток</w:t>
-      </w:r>
-      <w:r>
-        <w:t xml:space="preserve"> </w:t>
-      </w:r>
-      <w:r>
-        <w:t>для</w:t>
-      </w:r>
-      <w:r>
-        <w:t xml:space="preserve"> </w:t>
-      </w:r>
-      <w:r>
-        <w:t>фильтрации</w:t>
-      </w:r>
-      <w:r>
-        <w:t>.</w:t>
+        <w:rPr>
+          <w:u w:val="single"/>
+        </w:rPr>
+        <w:t>конструкторы</w:t>
+      </w:r>
+      <w:r>
+        <w:rPr>
+          <w:u w:val="single"/>
+          <w:lang w:val="en-US"/>
+        </w:rPr>
+        <w:t>:</w:t>
       </w:r>
     </w:p>
     <w:p>
       <w:pPr>
-        <w:pStyle w:val="HTML"/>
-        <w:shd w:val="clear" w:color="auto" w:fill="FFFFFF"/>
-        <w:ind w:left="1832"/>
-        <w:rPr>
-          <w:color w:val="080808"/>
-          <w:lang w:val="en-US"/>
-        </w:rPr>
-      </w:pPr>
+        <w:ind w:left="708" w:firstLine="708"/>
+        <w:jc w:val="both"/>
+        <w:rPr>
+          <w:i/>
+          <w:lang w:val="en-US"/>
+        </w:rPr>
+      </w:pPr>
+      <w:proofErr w:type="spellStart"/>
       <w:proofErr w:type="gramStart"/>
       <w:r>
         <w:rPr>
+          <w:i/>
+          <w:lang w:val="en-US"/>
+        </w:rPr>
+        <w:t>DataInputStream</w:t>
+      </w:r>
+      <w:proofErr w:type="spellEnd"/>
+      <w:r>
+        <w:rPr>
+          <w:i/>
+          <w:lang w:val="en-US"/>
+        </w:rPr>
+        <w:t>(</w:t>
+      </w:r>
+      <w:proofErr w:type="spellStart"/>
+      <w:proofErr w:type="gramEnd"/>
+      <w:r>
+        <w:rPr>
+          <w:i/>
+          <w:lang w:val="en-US"/>
+        </w:rPr>
+        <w:t>InputStream</w:t>
+      </w:r>
+      <w:proofErr w:type="spellEnd"/>
+      <w:r>
+        <w:rPr>
+          <w:i/>
+          <w:lang w:val="en-US"/>
+        </w:rPr>
+        <w:t xml:space="preserve"> </w:t>
+      </w:r>
+      <w:r>
+        <w:rPr>
+          <w:i/>
+          <w:lang w:val="en-US"/>
+        </w:rPr>
+        <w:t>in</w:t>
+      </w:r>
+      <w:r>
+        <w:rPr>
+          <w:i/>
+          <w:lang w:val="en-US"/>
+        </w:rPr>
+        <w:t>)</w:t>
+      </w:r>
+    </w:p>
+    <w:p>
+      <w:pPr>
+        <w:ind w:firstLine="708"/>
+        <w:jc w:val="both"/>
+        <w:rPr>
+          <w:u w:val="single"/>
+          <w:lang w:val="en-US"/>
+        </w:rPr>
+      </w:pPr>
+      <w:r>
+        <w:rPr>
+          <w:u w:val="single"/>
+        </w:rPr>
+        <w:t>Пример</w:t>
+      </w:r>
+      <w:r>
+        <w:rPr>
+          <w:u w:val="single"/>
+          <w:lang w:val="en-US"/>
+        </w:rPr>
+        <w:t xml:space="preserve"> </w:t>
+      </w:r>
+      <w:r>
+        <w:rPr>
+          <w:u w:val="single"/>
+        </w:rPr>
+        <w:t>использования</w:t>
+      </w:r>
+      <w:r>
+        <w:rPr>
+          <w:u w:val="single"/>
+          <w:lang w:val="en-US"/>
+        </w:rPr>
+        <w:t>:</w:t>
+      </w:r>
+    </w:p>
+    <w:p>
+      <w:pPr>
+        <w:ind w:left="1416"/>
+        <w:rPr>
+          <w:rFonts w:ascii="Courier New" w:hAnsi="Courier New" w:cs="Courier New"/>
+          <w:lang w:val="en-US"/>
+        </w:rPr>
+      </w:pPr>
+      <w:r>
+        <w:rPr>
+          <w:rFonts w:ascii="Courier New" w:hAnsi="Courier New" w:cs="Courier New"/>
           <w:color w:val="0033B3"/>
           <w:lang w:val="en-US"/>
         </w:rPr>
-        <w:t>public</w:t>
-      </w:r>
-      <w:proofErr w:type="gramEnd"/>
-      <w:r>
-        <w:rPr>
+        <w:t>byte</w:t>
+      </w:r>
+      <w:r>
+        <w:rPr>
+          <w:rFonts w:ascii="Courier New" w:hAnsi="Courier New" w:cs="Courier New"/>
+          <w:lang w:val="en-US"/>
+        </w:rPr>
+        <w:t xml:space="preserve">[] </w:t>
+      </w:r>
+      <w:r>
+        <w:rPr>
+          <w:rFonts w:ascii="Courier New" w:hAnsi="Courier New" w:cs="Courier New"/>
+          <w:color w:val="000000"/>
+          <w:lang w:val="en-US"/>
+        </w:rPr>
+        <w:t xml:space="preserve">array </w:t>
+      </w:r>
+      <w:r>
+        <w:rPr>
+          <w:rFonts w:ascii="Courier New" w:hAnsi="Courier New" w:cs="Courier New"/>
+          <w:lang w:val="en-US"/>
+        </w:rPr>
+        <w:t xml:space="preserve">= </w:t>
+      </w:r>
+      <w:r>
+        <w:rPr>
+          <w:rFonts w:ascii="Courier New" w:hAnsi="Courier New" w:cs="Courier New"/>
           <w:color w:val="0033B3"/>
           <w:lang w:val="en-US"/>
         </w:rPr>
+        <w:t>new byte</w:t>
+      </w:r>
+      <w:r>
+        <w:rPr>
+          <w:rFonts w:ascii="Courier New" w:hAnsi="Courier New" w:cs="Courier New"/>
+          <w:lang w:val="en-US"/>
+        </w:rPr>
+        <w:t>[]{</w:t>
+      </w:r>
+      <w:r>
+        <w:rPr>
+          <w:rFonts w:ascii="Courier New" w:hAnsi="Courier New" w:cs="Courier New"/>
+          <w:color w:val="1750EB"/>
+          <w:lang w:val="en-US"/>
+        </w:rPr>
+        <w:t>1</w:t>
+      </w:r>
+      <w:r>
+        <w:rPr>
+          <w:rFonts w:ascii="Courier New" w:hAnsi="Courier New" w:cs="Courier New"/>
+          <w:lang w:val="en-US"/>
+        </w:rPr>
+        <w:t xml:space="preserve">, </w:t>
+      </w:r>
+      <w:r>
+        <w:rPr>
+          <w:rFonts w:ascii="Courier New" w:hAnsi="Courier New" w:cs="Courier New"/>
+          <w:color w:val="1750EB"/>
+          <w:lang w:val="en-US"/>
+        </w:rPr>
+        <w:t>2</w:t>
+      </w:r>
+      <w:r>
+        <w:rPr>
+          <w:rFonts w:ascii="Courier New" w:hAnsi="Courier New" w:cs="Courier New"/>
+          <w:lang w:val="en-US"/>
+        </w:rPr>
+        <w:t xml:space="preserve">, </w:t>
+      </w:r>
+      <w:r>
+        <w:rPr>
+          <w:rFonts w:ascii="Courier New" w:hAnsi="Courier New" w:cs="Courier New"/>
+          <w:color w:val="1750EB"/>
+          <w:lang w:val="en-US"/>
+        </w:rPr>
+        <w:t>3</w:t>
+      </w:r>
+      <w:r>
+        <w:rPr>
+          <w:rFonts w:ascii="Courier New" w:hAnsi="Courier New" w:cs="Courier New"/>
+          <w:lang w:val="en-US"/>
+        </w:rPr>
+        <w:t xml:space="preserve">, </w:t>
+      </w:r>
+      <w:r>
+        <w:rPr>
+          <w:rFonts w:ascii="Courier New" w:hAnsi="Courier New" w:cs="Courier New"/>
+          <w:color w:val="1750EB"/>
+          <w:lang w:val="en-US"/>
+        </w:rPr>
+        <w:t>4</w:t>
+      </w:r>
+      <w:r>
+        <w:rPr>
+          <w:rFonts w:ascii="Courier New" w:hAnsi="Courier New" w:cs="Courier New"/>
+          <w:lang w:val="en-US"/>
+        </w:rPr>
+        <w:t xml:space="preserve">, </w:t>
+      </w:r>
+      <w:r>
+        <w:rPr>
+          <w:rFonts w:ascii="Courier New" w:hAnsi="Courier New" w:cs="Courier New"/>
+          <w:color w:val="1750EB"/>
+          <w:lang w:val="en-US"/>
+        </w:rPr>
+        <w:t>5</w:t>
+      </w:r>
+      <w:r>
+        <w:rPr>
+          <w:rFonts w:ascii="Courier New" w:hAnsi="Courier New" w:cs="Courier New"/>
+          <w:lang w:val="en-US"/>
+        </w:rPr>
+        <w:t>};</w:t>
+      </w:r>
+      <w:r>
+        <w:rPr>
+          <w:rFonts w:ascii="Courier New" w:hAnsi="Courier New" w:cs="Courier New"/>
+          <w:lang w:val="en-US"/>
+        </w:rPr>
+        <w:br/>
+      </w:r>
+      <w:proofErr w:type="spellStart"/>
+      <w:r>
+        <w:rPr>
+          <w:rFonts w:ascii="Courier New" w:hAnsi="Courier New" w:cs="Courier New"/>
+          <w:color w:val="000000"/>
+          <w:lang w:val="en-US"/>
+        </w:rPr>
+        <w:t>ByteArrayInputStream</w:t>
+      </w:r>
+      <w:proofErr w:type="spellEnd"/>
+      <w:r>
+        <w:rPr>
+          <w:rFonts w:ascii="Courier New" w:hAnsi="Courier New" w:cs="Courier New"/>
+          <w:color w:val="000000"/>
+          <w:lang w:val="en-US"/>
+        </w:rPr>
         <w:t xml:space="preserve"> </w:t>
       </w:r>
       <w:proofErr w:type="spellStart"/>
       <w:r>
         <w:rPr>
+          <w:rFonts w:ascii="Courier New" w:hAnsi="Courier New" w:cs="Courier New"/>
+          <w:color w:val="000000"/>
+          <w:lang w:val="en-US"/>
+        </w:rPr>
+        <w:t>bais</w:t>
+      </w:r>
+      <w:proofErr w:type="spellEnd"/>
+      <w:r>
+        <w:rPr>
+          <w:rFonts w:ascii="Courier New" w:hAnsi="Courier New" w:cs="Courier New"/>
+          <w:color w:val="000000"/>
+          <w:lang w:val="en-US"/>
+        </w:rPr>
+        <w:t xml:space="preserve"> </w:t>
+      </w:r>
+      <w:r>
+        <w:rPr>
+          <w:rFonts w:ascii="Courier New" w:hAnsi="Courier New" w:cs="Courier New"/>
+          <w:lang w:val="en-US"/>
+        </w:rPr>
+        <w:t xml:space="preserve">= </w:t>
+      </w:r>
+      <w:r>
+        <w:rPr>
+          <w:rFonts w:ascii="Courier New" w:hAnsi="Courier New" w:cs="Courier New"/>
           <w:color w:val="0033B3"/>
           <w:lang w:val="en-US"/>
         </w:rPr>
-        <w:t>int</w:t>
-      </w:r>
-      <w:proofErr w:type="spellEnd"/>
-      <w:r>
-        <w:rPr>
+        <w:t xml:space="preserve">new </w:t>
+      </w:r>
+      <w:proofErr w:type="spellStart"/>
+      <w:r>
+        <w:rPr>
+          <w:rFonts w:ascii="Courier New" w:hAnsi="Courier New" w:cs="Courier New"/>
+          <w:lang w:val="en-US"/>
+        </w:rPr>
+        <w:t>ByteArrayInputStream</w:t>
+      </w:r>
+      <w:proofErr w:type="spellEnd"/>
+      <w:r>
+        <w:rPr>
+          <w:rFonts w:ascii="Courier New" w:hAnsi="Courier New" w:cs="Courier New"/>
+          <w:lang w:val="en-US"/>
+        </w:rPr>
+        <w:t>(</w:t>
+      </w:r>
+      <w:r>
+        <w:rPr>
+          <w:rFonts w:ascii="Courier New" w:hAnsi="Courier New" w:cs="Courier New"/>
+          <w:color w:val="000000"/>
+          <w:lang w:val="en-US"/>
+        </w:rPr>
+        <w:t>array</w:t>
+      </w:r>
+      <w:r>
+        <w:rPr>
+          <w:rFonts w:ascii="Courier New" w:hAnsi="Courier New" w:cs="Courier New"/>
+          <w:lang w:val="en-US"/>
+        </w:rPr>
+        <w:t>);</w:t>
+      </w:r>
+      <w:r>
+        <w:rPr>
+          <w:rFonts w:ascii="Courier New" w:hAnsi="Courier New" w:cs="Courier New"/>
+          <w:lang w:val="en-US"/>
+        </w:rPr>
+        <w:br/>
+      </w:r>
+      <w:r>
+        <w:rPr>
+          <w:rFonts w:ascii="Courier New" w:hAnsi="Courier New" w:cs="Courier New"/>
           <w:color w:val="0033B3"/>
           <w:lang w:val="en-US"/>
         </w:rPr>
-        <w:t xml:space="preserve"> </w:t>
-      </w:r>
-      <w:r>
-        <w:rPr>
-          <w:color w:val="00627A"/>
-          <w:lang w:val="en-US"/>
-        </w:rPr>
-        <w:t>read</w:t>
-      </w:r>
-      <w:r>
-        <w:rPr>
-          <w:color w:val="080808"/>
-          <w:lang w:val="en-US"/>
-        </w:rPr>
-        <w:t xml:space="preserve">() </w:t>
-      </w:r>
-      <w:r>
-        <w:rPr>
+        <w:t>try</w:t>
+      </w:r>
+      <w:r>
+        <w:rPr>
+          <w:rFonts w:ascii="Courier New" w:hAnsi="Courier New" w:cs="Courier New"/>
+          <w:lang w:val="en-US"/>
+        </w:rPr>
+        <w:t>(</w:t>
+      </w:r>
+      <w:proofErr w:type="spellStart"/>
+      <w:r>
+        <w:rPr>
+          <w:rFonts w:ascii="Courier New" w:hAnsi="Courier New" w:cs="Courier New"/>
+          <w:color w:val="000000"/>
+          <w:lang w:val="en-US"/>
+        </w:rPr>
+        <w:t>DataInputStream</w:t>
+      </w:r>
+      <w:proofErr w:type="spellEnd"/>
+      <w:r>
+        <w:rPr>
+          <w:rFonts w:ascii="Courier New" w:hAnsi="Courier New" w:cs="Courier New"/>
+          <w:color w:val="000000"/>
+          <w:lang w:val="en-US"/>
+        </w:rPr>
+        <w:t xml:space="preserve"> dis </w:t>
+      </w:r>
+      <w:r>
+        <w:rPr>
+          <w:rFonts w:ascii="Courier New" w:hAnsi="Courier New" w:cs="Courier New"/>
+          <w:lang w:val="en-US"/>
+        </w:rPr>
+        <w:t xml:space="preserve">= </w:t>
+      </w:r>
+      <w:r>
+        <w:rPr>
+          <w:rFonts w:ascii="Courier New" w:hAnsi="Courier New" w:cs="Courier New"/>
           <w:color w:val="0033B3"/>
           <w:lang w:val="en-US"/>
         </w:rPr>
-        <w:t xml:space="preserve">throws </w:t>
-      </w:r>
-      <w:proofErr w:type="spellStart"/>
-      <w:r>
-        <w:rPr>
+        <w:t xml:space="preserve">new </w:t>
+      </w:r>
+      <w:proofErr w:type="spellStart"/>
+      <w:r>
+        <w:rPr>
+          <w:rFonts w:ascii="Courier New" w:hAnsi="Courier New" w:cs="Courier New"/>
+          <w:lang w:val="en-US"/>
+        </w:rPr>
+        <w:t>DataInputStream</w:t>
+      </w:r>
+      <w:proofErr w:type="spellEnd"/>
+      <w:r>
+        <w:rPr>
+          <w:rFonts w:ascii="Courier New" w:hAnsi="Courier New" w:cs="Courier New"/>
+          <w:lang w:val="en-US"/>
+        </w:rPr>
+        <w:t>(</w:t>
+      </w:r>
+      <w:proofErr w:type="spellStart"/>
+      <w:r>
+        <w:rPr>
+          <w:rFonts w:ascii="Courier New" w:hAnsi="Courier New" w:cs="Courier New"/>
           <w:color w:val="000000"/>
           <w:lang w:val="en-US"/>
         </w:rPr>
-        <w:t>IOException</w:t>
-      </w:r>
-      <w:proofErr w:type="spellEnd"/>
-      <w:r>
-        <w:rPr>
-          <w:color w:val="000000"/>
-          <w:lang w:val="en-US"/>
-        </w:rPr>
-        <w:t xml:space="preserve"> </w:t>
-      </w:r>
-      <w:r>
-        <w:rPr>
-          <w:color w:val="080808"/>
-          <w:lang w:val="en-US"/>
-        </w:rPr>
-        <w:t>{</w:t>
-      </w:r>
-      <w:r>
-        <w:rPr>
-          <w:color w:val="080808"/>
+        <w:t>bais</w:t>
+      </w:r>
+      <w:proofErr w:type="spellEnd"/>
+      <w:r>
+        <w:rPr>
+          <w:rFonts w:ascii="Courier New" w:hAnsi="Courier New" w:cs="Courier New"/>
+          <w:lang w:val="en-US"/>
+        </w:rPr>
+        <w:t>)){</w:t>
+      </w:r>
+      <w:r>
+        <w:rPr>
+          <w:rFonts w:ascii="Courier New" w:hAnsi="Courier New" w:cs="Courier New"/>
           <w:lang w:val="en-US"/>
         </w:rPr>
         <w:br/>
@@ -2640,37 +3402,173 @@
       </w:r>
       <w:r>
         <w:rPr>
+          <w:rFonts w:ascii="Courier New" w:hAnsi="Courier New" w:cs="Courier New"/>
           <w:color w:val="0033B3"/>
           <w:lang w:val="en-US"/>
         </w:rPr>
-        <w:t xml:space="preserve">return </w:t>
-      </w:r>
-      <w:proofErr w:type="spellStart"/>
-      <w:r>
-        <w:rPr>
+        <w:t xml:space="preserve">byte </w:t>
+      </w:r>
+      <w:r>
+        <w:rPr>
+          <w:rFonts w:ascii="Courier New" w:hAnsi="Courier New" w:cs="Courier New"/>
+          <w:lang w:val="en-US"/>
+        </w:rPr>
+        <w:t>data;</w:t>
+      </w:r>
+      <w:r>
+        <w:rPr>
+          <w:rFonts w:ascii="Courier New" w:hAnsi="Courier New" w:cs="Courier New"/>
+          <w:lang w:val="en-US"/>
+        </w:rPr>
+        <w:br/>
+        <w:t xml:space="preserve">    </w:t>
+      </w:r>
+      <w:r>
+        <w:rPr>
+          <w:rFonts w:ascii="Courier New" w:hAnsi="Courier New" w:cs="Courier New"/>
+          <w:color w:val="0033B3"/>
+          <w:lang w:val="en-US"/>
+        </w:rPr>
+        <w:t xml:space="preserve">while </w:t>
+      </w:r>
+      <w:r>
+        <w:rPr>
+          <w:rFonts w:ascii="Courier New" w:hAnsi="Courier New" w:cs="Courier New"/>
+          <w:lang w:val="en-US"/>
+        </w:rPr>
+        <w:t>(</w:t>
+      </w:r>
+      <w:proofErr w:type="spellStart"/>
+      <w:r>
+        <w:rPr>
+          <w:rFonts w:ascii="Courier New" w:hAnsi="Courier New" w:cs="Courier New"/>
+          <w:color w:val="000000"/>
+          <w:lang w:val="en-US"/>
+        </w:rPr>
+        <w:t>dis</w:t>
+      </w:r>
+      <w:r>
+        <w:rPr>
+          <w:rFonts w:ascii="Courier New" w:hAnsi="Courier New" w:cs="Courier New"/>
+          <w:lang w:val="en-US"/>
+        </w:rPr>
+        <w:t>.available</w:t>
+      </w:r>
+      <w:proofErr w:type="spellEnd"/>
+      <w:r>
+        <w:rPr>
+          <w:rFonts w:ascii="Courier New" w:hAnsi="Courier New" w:cs="Courier New"/>
+          <w:lang w:val="en-US"/>
+        </w:rPr>
+        <w:t xml:space="preserve">() &gt; </w:t>
+      </w:r>
+      <w:r>
+        <w:rPr>
+          <w:rFonts w:ascii="Courier New" w:hAnsi="Courier New" w:cs="Courier New"/>
+          <w:color w:val="1750EB"/>
+          <w:lang w:val="en-US"/>
+        </w:rPr>
+        <w:t>0</w:t>
+      </w:r>
+      <w:r>
+        <w:rPr>
+          <w:rFonts w:ascii="Courier New" w:hAnsi="Courier New" w:cs="Courier New"/>
+          <w:lang w:val="en-US"/>
+        </w:rPr>
+        <w:t>) {</w:t>
+      </w:r>
+      <w:r>
+        <w:rPr>
+          <w:rFonts w:ascii="Courier New" w:hAnsi="Courier New" w:cs="Courier New"/>
+          <w:lang w:val="en-US"/>
+        </w:rPr>
+        <w:br/>
+        <w:t xml:space="preserve">        data = </w:t>
+      </w:r>
+      <w:proofErr w:type="spellStart"/>
+      <w:r>
+        <w:rPr>
+          <w:rFonts w:ascii="Courier New" w:hAnsi="Courier New" w:cs="Courier New"/>
+          <w:color w:val="000000"/>
+          <w:lang w:val="en-US"/>
+        </w:rPr>
+        <w:t>dis</w:t>
+      </w:r>
+      <w:r>
+        <w:rPr>
+          <w:rFonts w:ascii="Courier New" w:hAnsi="Courier New" w:cs="Courier New"/>
+          <w:lang w:val="en-US"/>
+        </w:rPr>
+        <w:t>.readByte</w:t>
+      </w:r>
+      <w:proofErr w:type="spellEnd"/>
+      <w:r>
+        <w:rPr>
+          <w:rFonts w:ascii="Courier New" w:hAnsi="Courier New" w:cs="Courier New"/>
+          <w:lang w:val="en-US"/>
+        </w:rPr>
+        <w:t>();</w:t>
+      </w:r>
+      <w:r>
+        <w:rPr>
+          <w:rFonts w:ascii="Courier New" w:hAnsi="Courier New" w:cs="Courier New"/>
+          <w:lang w:val="en-US"/>
+        </w:rPr>
+        <w:br/>
+        <w:t xml:space="preserve">        </w:t>
+      </w:r>
+      <w:proofErr w:type="spellStart"/>
+      <w:r>
+        <w:rPr>
+          <w:rFonts w:ascii="Courier New" w:hAnsi="Courier New" w:cs="Courier New"/>
+          <w:color w:val="000000"/>
+          <w:lang w:val="en-US"/>
+        </w:rPr>
+        <w:t>System</w:t>
+      </w:r>
+      <w:r>
+        <w:rPr>
+          <w:rFonts w:ascii="Courier New" w:hAnsi="Courier New" w:cs="Courier New"/>
+          <w:lang w:val="en-US"/>
+        </w:rPr>
+        <w:t>.</w:t>
+      </w:r>
+      <w:r>
+        <w:rPr>
+          <w:rFonts w:ascii="Courier New" w:hAnsi="Courier New" w:cs="Courier New"/>
+          <w:i/>
+          <w:iCs/>
           <w:color w:val="871094"/>
           <w:lang w:val="en-US"/>
         </w:rPr>
-        <w:t>in</w:t>
-      </w:r>
-      <w:r>
-        <w:rPr>
-          <w:color w:val="080808"/>
-          <w:lang w:val="en-US"/>
-        </w:rPr>
-        <w:t>.read</w:t>
-      </w:r>
-      <w:proofErr w:type="spellEnd"/>
-      <w:r>
-        <w:rPr>
-          <w:color w:val="080808"/>
-          <w:lang w:val="en-US"/>
-        </w:rPr>
-        <w:t>();</w:t>
-      </w:r>
-      <w:r>
-        <w:rPr>
-          <w:color w:val="080808"/>
+        <w:t>out</w:t>
+      </w:r>
+      <w:r>
+        <w:rPr>
+          <w:rFonts w:ascii="Courier New" w:hAnsi="Courier New" w:cs="Courier New"/>
+          <w:lang w:val="en-US"/>
+        </w:rPr>
+        <w:t>.println</w:t>
+      </w:r>
+      <w:proofErr w:type="spellEnd"/>
+      <w:r>
+        <w:rPr>
+          <w:rFonts w:ascii="Courier New" w:hAnsi="Courier New" w:cs="Courier New"/>
+          <w:lang w:val="en-US"/>
+        </w:rPr>
+        <w:t>(data);</w:t>
+      </w:r>
+      <w:r>
+        <w:rPr>
+          <w:rFonts w:ascii="Courier New" w:hAnsi="Courier New" w:cs="Courier New"/>
+          <w:lang w:val="en-US"/>
+        </w:rPr>
+        <w:br/>
+        <w:t xml:space="preserve">    }</w:t>
+      </w:r>
+      <w:r>
+        <w:rPr>
+          <w:rFonts w:ascii="Courier New" w:hAnsi="Courier New" w:cs="Courier New"/>
           <w:lang w:val="en-US"/>
         </w:rPr>
         <w:br/>
@@ -2682,13 +3580,111 @@
         <w:ind w:firstLine="708"/>
         <w:jc w:val="both"/>
         <w:rPr>
-          <w:b/>
-          <w:lang w:val="en-US"/>
-        </w:rPr>
-      </w:pPr>
+          <w:u w:val="single"/>
+        </w:rPr>
+      </w:pPr>
+      <w:r>
+        <w:rPr>
+          <w:u w:val="single"/>
+        </w:rPr>
+        <w:t>Особенности:</w:t>
+      </w:r>
     </w:p>
     <w:p>
       <w:pPr>
+        <w:jc w:val="both"/>
+      </w:pPr>
+      <w:r>
+        <w:tab/>
+      </w:r>
+      <w:r>
+        <w:t xml:space="preserve">Наследуется от </w:t>
+      </w:r>
+      <w:proofErr w:type="spellStart"/>
+      <w:r>
+        <w:rPr>
+          <w:lang w:val="en-US"/>
+        </w:rPr>
+        <w:t>FilterInputStream</w:t>
+      </w:r>
+      <w:proofErr w:type="spellEnd"/>
+      <w:r>
+        <w:t xml:space="preserve">. </w:t>
+      </w:r>
+      <w:r>
+        <w:t>Для чтения</w:t>
+      </w:r>
+      <w:r>
+        <w:t xml:space="preserve"> каждого </w:t>
+      </w:r>
+      <w:r>
+        <w:t>примитивного типа существует свой метод (</w:t>
+      </w:r>
+      <w:proofErr w:type="spellStart"/>
+      <w:proofErr w:type="gramStart"/>
+      <w:r>
+        <w:rPr>
+          <w:lang w:val="en-US"/>
+        </w:rPr>
+        <w:t>readInt</w:t>
+      </w:r>
+      <w:proofErr w:type="spellEnd"/>
+      <w:r>
+        <w:t>(</w:t>
+      </w:r>
+      <w:proofErr w:type="gramEnd"/>
+      <w:r>
+        <w:t>)</w:t>
+      </w:r>
+      <w:r>
+        <w:t xml:space="preserve">, </w:t>
+      </w:r>
+      <w:proofErr w:type="spellStart"/>
+      <w:r>
+        <w:rPr>
+          <w:lang w:val="en-US"/>
+        </w:rPr>
+        <w:t>readChar</w:t>
+      </w:r>
+      <w:proofErr w:type="spellEnd"/>
+      <w:r>
+        <w:t>() и т.д.).</w:t>
+      </w:r>
+      <w:r>
+        <w:t xml:space="preserve"> </w:t>
+      </w:r>
+      <w:r>
+        <w:t xml:space="preserve">Метод </w:t>
+      </w:r>
+      <w:proofErr w:type="spellStart"/>
+      <w:proofErr w:type="gramStart"/>
+      <w:r>
+        <w:t>readLine</w:t>
+      </w:r>
+      <w:proofErr w:type="spellEnd"/>
+      <w:r>
+        <w:t>(</w:t>
+      </w:r>
+      <w:proofErr w:type="gramEnd"/>
+      <w:r>
+        <w:t xml:space="preserve">) является устаревшим и не рекомендуется к использования, т. к. неверно преобразует байты в символы. Для чтения строк рекомендуется использовать </w:t>
+      </w:r>
+      <w:proofErr w:type="spellStart"/>
+      <w:r>
+        <w:t>BufferedReader.readLine</w:t>
+      </w:r>
+      <w:proofErr w:type="spellEnd"/>
+      <w:r>
+        <w:t>().</w:t>
+      </w:r>
+    </w:p>
+    <w:p>
+      <w:pPr>
+        <w:jc w:val="both"/>
+      </w:pPr>
+    </w:p>
+    <w:p>
+      <w:pPr>
         <w:ind w:firstLine="708"/>
         <w:jc w:val="both"/>
       </w:pPr>
@@ -2698,20 +3694,17 @@
           <w:b/>
           <w:lang w:val="en-US"/>
         </w:rPr>
-        <w:t>DataInputStream</w:t>
-      </w:r>
-      <w:proofErr w:type="spellEnd"/>
-      <w:r>
-        <w:rPr>
-          <w:b/>
-        </w:rPr>
+        <w:t>BufferedInputStream</w:t>
+      </w:r>
+      <w:proofErr w:type="spellEnd"/>
+      <w:r>
         <w:t xml:space="preserve"> </w:t>
       </w:r>
       <w:r>
-        <w:t xml:space="preserve">– </w:t>
-      </w:r>
-      <w:r>
-        <w:t>класс, считывающий из входного потока данные примитивных типов.</w:t>
+        <w:t xml:space="preserve">- </w:t>
+      </w:r>
+      <w:r>
+        <w:t>накапливает вводимые данные в специальном буфере без постоянного обращения к устройству ввода.</w:t>
       </w:r>
     </w:p>
     <w:p>
@@ -2720,6 +3713,7 @@
         <w:jc w:val="both"/>
         <w:rPr>
           <w:u w:val="single"/>
+          <w:lang w:val="en-US"/>
         </w:rPr>
       </w:pPr>
       <w:r>
@@ -2731,6 +3725,7 @@
       <w:r>
         <w:rPr>
           <w:u w:val="single"/>
+          <w:lang w:val="en-US"/>
         </w:rPr>
         <w:t xml:space="preserve"> </w:t>
       </w:r>
@@ -2743,6 +3738,7 @@
       <w:r>
         <w:rPr>
           <w:u w:val="single"/>
+          <w:lang w:val="en-US"/>
         </w:rPr>
         <w:t>:</w:t>
       </w:r>
@@ -2753,6 +3749,7 @@
         <w:jc w:val="both"/>
         <w:rPr>
           <w:i/>
+          <w:lang w:val="en-US"/>
         </w:rPr>
       </w:pPr>
       <w:proofErr w:type="spellStart"/>
@@ -2762,12 +3759,13 @@
           <w:i/>
           <w:lang w:val="en-US"/>
         </w:rPr>
-        <w:t>DataInputStream</w:t>
-      </w:r>
-      <w:proofErr w:type="spellEnd"/>
-      <w:r>
-        <w:rPr>
-          <w:i/>
+        <w:t>BufferedInputStream</w:t>
+      </w:r>
+      <w:proofErr w:type="spellEnd"/>
+      <w:r>
+        <w:rPr>
+          <w:i/>
+          <w:lang w:val="en-US"/>
         </w:rPr>
         <w:t>(</w:t>
       </w:r>
@@ -2784,858 +3782,129 @@
       <w:r>
         <w:rPr>
           <w:i/>
+          <w:lang w:val="en-US"/>
         </w:rPr>
         <w:t xml:space="preserve"> </w:t>
       </w:r>
-      <w:r>
-        <w:rPr>
-          <w:i/>
-          <w:lang w:val="en-US"/>
-        </w:rPr>
-        <w:t>in</w:t>
-      </w:r>
-      <w:r>
-        <w:rPr>
-          <w:i/>
+      <w:proofErr w:type="spellStart"/>
+      <w:r>
+        <w:rPr>
+          <w:i/>
+          <w:lang w:val="en-US"/>
+        </w:rPr>
+        <w:t>inputStream</w:t>
+      </w:r>
+      <w:proofErr w:type="spellEnd"/>
+      <w:r>
+        <w:rPr>
+          <w:i/>
+          <w:lang w:val="en-US"/>
         </w:rPr>
         <w:t>)</w:t>
       </w:r>
     </w:p>
     <w:p>
       <w:pPr>
+        <w:ind w:left="708" w:firstLine="708"/>
+        <w:jc w:val="both"/>
+        <w:rPr>
+          <w:i/>
+          <w:lang w:val="en-US"/>
+        </w:rPr>
+      </w:pPr>
+      <w:proofErr w:type="spellStart"/>
+      <w:proofErr w:type="gramStart"/>
+      <w:r>
+        <w:rPr>
+          <w:i/>
+          <w:lang w:val="en-US"/>
+        </w:rPr>
+        <w:t>BufferedInputStream</w:t>
+      </w:r>
+      <w:proofErr w:type="spellEnd"/>
+      <w:r>
+        <w:rPr>
+          <w:i/>
+          <w:lang w:val="en-US"/>
+        </w:rPr>
+        <w:t>(</w:t>
+      </w:r>
+      <w:proofErr w:type="spellStart"/>
+      <w:proofErr w:type="gramEnd"/>
+      <w:r>
+        <w:rPr>
+          <w:i/>
+          <w:lang w:val="en-US"/>
+        </w:rPr>
+        <w:t>InputStream</w:t>
+      </w:r>
+      <w:proofErr w:type="spellEnd"/>
+      <w:r>
+        <w:rPr>
+          <w:i/>
+          <w:lang w:val="en-US"/>
+        </w:rPr>
+        <w:t xml:space="preserve"> </w:t>
+      </w:r>
+      <w:proofErr w:type="spellStart"/>
+      <w:r>
+        <w:rPr>
+          <w:i/>
+          <w:lang w:val="en-US"/>
+        </w:rPr>
+        <w:t>inputStream</w:t>
+      </w:r>
+      <w:proofErr w:type="spellEnd"/>
+      <w:r>
+        <w:rPr>
+          <w:i/>
+          <w:lang w:val="en-US"/>
+        </w:rPr>
+        <w:t xml:space="preserve">, </w:t>
+      </w:r>
+      <w:proofErr w:type="spellStart"/>
+      <w:r>
+        <w:rPr>
+          <w:i/>
+          <w:lang w:val="en-US"/>
+        </w:rPr>
+        <w:t>int</w:t>
+      </w:r>
+      <w:proofErr w:type="spellEnd"/>
+      <w:r>
+        <w:rPr>
+          <w:i/>
+          <w:lang w:val="en-US"/>
+        </w:rPr>
+        <w:t xml:space="preserve"> </w:t>
+      </w:r>
+      <w:proofErr w:type="spellStart"/>
+      <w:r>
+        <w:rPr>
+          <w:i/>
+          <w:lang w:val="en-US"/>
+        </w:rPr>
+        <w:t>bufSize</w:t>
+      </w:r>
+      <w:proofErr w:type="spellEnd"/>
+      <w:r>
+        <w:rPr>
+          <w:i/>
+          <w:lang w:val="en-US"/>
+        </w:rPr>
+        <w:t>)</w:t>
+      </w:r>
+    </w:p>
+    <w:p>
+      <w:pPr>
         <w:ind w:firstLine="708"/>
         <w:jc w:val="both"/>
-        <w:rPr>
-          <w:u w:val="single"/>
-        </w:rPr>
-      </w:pPr>
-      <w:r>
-        <w:rPr>
-          <w:u w:val="single"/>
-        </w:rPr>
-        <w:t>Пример</w:t>
-      </w:r>
-      <w:r>
-        <w:rPr>
-          <w:u w:val="single"/>
-        </w:rPr>
-        <w:t xml:space="preserve"> </w:t>
-      </w:r>
-      <w:r>
-        <w:rPr>
-          <w:u w:val="single"/>
-        </w:rPr>
-        <w:t>использования</w:t>
-      </w:r>
-      <w:r>
-        <w:rPr>
-          <w:u w:val="single"/>
-        </w:rPr>
-        <w:t>:</w:t>
-      </w:r>
-    </w:p>
-    <w:p>
-      <w:pPr>
-        <w:pStyle w:val="HTML"/>
-        <w:shd w:val="clear" w:color="auto" w:fill="FFFFFF"/>
-        <w:ind w:left="1416"/>
-        <w:rPr>
-          <w:color w:val="080808"/>
-          <w:lang w:val="en-US"/>
-        </w:rPr>
-      </w:pPr>
-      <w:r>
-        <w:rPr>
-          <w:color w:val="0033B3"/>
-          <w:lang w:val="en-US"/>
-        </w:rPr>
-        <w:t>byte</w:t>
-      </w:r>
-      <w:r>
-        <w:rPr>
-          <w:color w:val="080808"/>
-          <w:lang w:val="en-US"/>
-        </w:rPr>
-        <w:t xml:space="preserve">[] </w:t>
-      </w:r>
-      <w:r>
-        <w:rPr>
-          <w:color w:val="000000"/>
-          <w:lang w:val="en-US"/>
-        </w:rPr>
-        <w:t xml:space="preserve">array </w:t>
-      </w:r>
-      <w:r>
-        <w:rPr>
-          <w:color w:val="080808"/>
-          <w:lang w:val="en-US"/>
-        </w:rPr>
-        <w:t xml:space="preserve">= </w:t>
-      </w:r>
-      <w:r>
-        <w:rPr>
-          <w:color w:val="0033B3"/>
-          <w:lang w:val="en-US"/>
-        </w:rPr>
-        <w:t>new byte</w:t>
-      </w:r>
-      <w:r>
-        <w:rPr>
-          <w:color w:val="080808"/>
-          <w:lang w:val="en-US"/>
-        </w:rPr>
-        <w:t>[]{</w:t>
-      </w:r>
-      <w:r>
-        <w:rPr>
-          <w:color w:val="1750EB"/>
-          <w:lang w:val="en-US"/>
-        </w:rPr>
-        <w:t>1</w:t>
-      </w:r>
-      <w:r>
-        <w:rPr>
-          <w:color w:val="080808"/>
-          <w:lang w:val="en-US"/>
-        </w:rPr>
-        <w:t xml:space="preserve">, </w:t>
-      </w:r>
-      <w:r>
-        <w:rPr>
-          <w:color w:val="1750EB"/>
-          <w:lang w:val="en-US"/>
-        </w:rPr>
-        <w:t>2</w:t>
-      </w:r>
-      <w:r>
-        <w:rPr>
-          <w:color w:val="080808"/>
-          <w:lang w:val="en-US"/>
-        </w:rPr>
-        <w:t xml:space="preserve">, </w:t>
-      </w:r>
-      <w:r>
-        <w:rPr>
-          <w:color w:val="1750EB"/>
-          <w:lang w:val="en-US"/>
-        </w:rPr>
-        <w:t>3</w:t>
-      </w:r>
-      <w:r>
-        <w:rPr>
-          <w:color w:val="080808"/>
-          <w:lang w:val="en-US"/>
-        </w:rPr>
-        <w:t xml:space="preserve">, </w:t>
-      </w:r>
-      <w:r>
-        <w:rPr>
-          <w:color w:val="1750EB"/>
-          <w:lang w:val="en-US"/>
-        </w:rPr>
-        <w:t>4</w:t>
-      </w:r>
-      <w:r>
-        <w:rPr>
-          <w:color w:val="080808"/>
-          <w:lang w:val="en-US"/>
-        </w:rPr>
-        <w:t xml:space="preserve">, </w:t>
-      </w:r>
-      <w:r>
-        <w:rPr>
-          <w:color w:val="1750EB"/>
-          <w:lang w:val="en-US"/>
-        </w:rPr>
-        <w:t>5</w:t>
-      </w:r>
-      <w:r>
-        <w:rPr>
-          <w:color w:val="080808"/>
-          <w:lang w:val="en-US"/>
-        </w:rPr>
-        <w:t>};</w:t>
-      </w:r>
-      <w:r>
-        <w:rPr>
-          <w:color w:val="080808"/>
-          <w:lang w:val="en-US"/>
-        </w:rPr>
-        <w:br/>
-      </w:r>
-      <w:proofErr w:type="spellStart"/>
-      <w:r>
-        <w:rPr>
-          <w:color w:val="000000"/>
-          <w:lang w:val="en-US"/>
-        </w:rPr>
-        <w:t>ByteArrayInputStream</w:t>
-      </w:r>
-      <w:proofErr w:type="spellEnd"/>
-      <w:r>
-        <w:rPr>
-          <w:color w:val="000000"/>
-          <w:lang w:val="en-US"/>
-        </w:rPr>
-        <w:t xml:space="preserve"> </w:t>
-      </w:r>
-      <w:proofErr w:type="spellStart"/>
-      <w:r>
-        <w:rPr>
-          <w:color w:val="000000"/>
-          <w:lang w:val="en-US"/>
-        </w:rPr>
-        <w:t>bais</w:t>
-      </w:r>
-      <w:proofErr w:type="spellEnd"/>
-      <w:r>
-        <w:rPr>
-          <w:color w:val="000000"/>
-          <w:lang w:val="en-US"/>
-        </w:rPr>
-        <w:t xml:space="preserve"> </w:t>
-      </w:r>
-      <w:r>
-        <w:rPr>
-          <w:color w:val="080808"/>
-          <w:lang w:val="en-US"/>
-        </w:rPr>
-        <w:t xml:space="preserve">= </w:t>
-      </w:r>
-      <w:r>
-        <w:rPr>
-          <w:color w:val="0033B3"/>
-          <w:lang w:val="en-US"/>
-        </w:rPr>
-        <w:t xml:space="preserve">new </w:t>
-      </w:r>
-      <w:proofErr w:type="spellStart"/>
-      <w:r>
-        <w:rPr>
-          <w:color w:val="080808"/>
-          <w:lang w:val="en-US"/>
-        </w:rPr>
-        <w:t>ByteArrayInputStream</w:t>
-      </w:r>
-      <w:proofErr w:type="spellEnd"/>
-      <w:r>
-        <w:rPr>
-          <w:color w:val="080808"/>
-          <w:lang w:val="en-US"/>
-        </w:rPr>
-        <w:t>(</w:t>
-      </w:r>
-      <w:r>
-        <w:rPr>
-          <w:color w:val="000000"/>
-          <w:lang w:val="en-US"/>
-        </w:rPr>
-        <w:t>array</w:t>
-      </w:r>
-      <w:r>
-        <w:rPr>
-          <w:color w:val="080808"/>
-          <w:lang w:val="en-US"/>
-        </w:rPr>
-        <w:t>);</w:t>
-      </w:r>
-      <w:r>
-        <w:rPr>
-          <w:color w:val="080808"/>
-          <w:lang w:val="en-US"/>
-        </w:rPr>
-        <w:br/>
-      </w:r>
-      <w:r>
-        <w:rPr>
-          <w:color w:val="0033B3"/>
-          <w:lang w:val="en-US"/>
-        </w:rPr>
-        <w:t>try</w:t>
-      </w:r>
-      <w:r>
-        <w:rPr>
-          <w:color w:val="080808"/>
-          <w:lang w:val="en-US"/>
-        </w:rPr>
-        <w:t>(</w:t>
-      </w:r>
-      <w:proofErr w:type="spellStart"/>
-      <w:r>
-        <w:rPr>
-          <w:color w:val="000000"/>
-          <w:lang w:val="en-US"/>
-        </w:rPr>
-        <w:t>DataInputStream</w:t>
-      </w:r>
-      <w:proofErr w:type="spellEnd"/>
-      <w:r>
-        <w:rPr>
-          <w:color w:val="000000"/>
-          <w:lang w:val="en-US"/>
-        </w:rPr>
-        <w:t xml:space="preserve"> dis </w:t>
-      </w:r>
-      <w:r>
-        <w:rPr>
-          <w:color w:val="080808"/>
-          <w:lang w:val="en-US"/>
-        </w:rPr>
-        <w:t xml:space="preserve">= </w:t>
-      </w:r>
-      <w:r>
-        <w:rPr>
-          <w:color w:val="0033B3"/>
-          <w:lang w:val="en-US"/>
-        </w:rPr>
-        <w:t xml:space="preserve">new </w:t>
-      </w:r>
-      <w:proofErr w:type="spellStart"/>
-      <w:r>
-        <w:rPr>
-          <w:color w:val="080808"/>
-          <w:lang w:val="en-US"/>
-        </w:rPr>
-        <w:t>DataInputStream</w:t>
-      </w:r>
-      <w:proofErr w:type="spellEnd"/>
-      <w:r>
-        <w:rPr>
-          <w:color w:val="080808"/>
-          <w:lang w:val="en-US"/>
-        </w:rPr>
-        <w:t>(</w:t>
-      </w:r>
-      <w:proofErr w:type="spellStart"/>
-      <w:r>
-        <w:rPr>
-          <w:color w:val="000000"/>
-          <w:lang w:val="en-US"/>
-        </w:rPr>
-        <w:t>bais</w:t>
-      </w:r>
-      <w:proofErr w:type="spellEnd"/>
-      <w:r>
-        <w:rPr>
-          <w:color w:val="080808"/>
-          <w:lang w:val="en-US"/>
-        </w:rPr>
-        <w:t>)){</w:t>
-      </w:r>
-      <w:r>
-        <w:rPr>
-          <w:color w:val="080808"/>
-          <w:lang w:val="en-US"/>
-        </w:rPr>
-        <w:br/>
-        <w:t xml:space="preserve">    </w:t>
-      </w:r>
-      <w:r>
-        <w:rPr>
-          <w:color w:val="0033B3"/>
-          <w:lang w:val="en-US"/>
-        </w:rPr>
-        <w:t xml:space="preserve">byte </w:t>
-      </w:r>
-      <w:r>
-        <w:rPr>
-          <w:color w:val="080808"/>
-          <w:lang w:val="en-US"/>
-        </w:rPr>
-        <w:t>data;</w:t>
-      </w:r>
-      <w:r>
-        <w:rPr>
-          <w:color w:val="080808"/>
-          <w:lang w:val="en-US"/>
-        </w:rPr>
-        <w:br/>
-        <w:t xml:space="preserve">    </w:t>
-      </w:r>
-      <w:r>
-        <w:rPr>
-          <w:color w:val="0033B3"/>
-          <w:lang w:val="en-US"/>
-        </w:rPr>
-        <w:t xml:space="preserve">while </w:t>
-      </w:r>
-      <w:r>
-        <w:rPr>
-          <w:color w:val="080808"/>
-          <w:lang w:val="en-US"/>
-        </w:rPr>
-        <w:t>(</w:t>
-      </w:r>
-      <w:proofErr w:type="spellStart"/>
-      <w:r>
-        <w:rPr>
-          <w:color w:val="000000"/>
-          <w:lang w:val="en-US"/>
-        </w:rPr>
-        <w:t>dis</w:t>
-      </w:r>
-      <w:r>
-        <w:rPr>
-          <w:color w:val="080808"/>
-          <w:lang w:val="en-US"/>
-        </w:rPr>
-        <w:t>.available</w:t>
-      </w:r>
-      <w:proofErr w:type="spellEnd"/>
-      <w:r>
-        <w:rPr>
-          <w:color w:val="080808"/>
-          <w:lang w:val="en-US"/>
-        </w:rPr>
-        <w:t xml:space="preserve">() &gt; </w:t>
-      </w:r>
-      <w:r>
-        <w:rPr>
-          <w:color w:val="1750EB"/>
-          <w:lang w:val="en-US"/>
-        </w:rPr>
-        <w:t>0</w:t>
-      </w:r>
-      <w:r>
-        <w:rPr>
-          <w:color w:val="080808"/>
-          <w:lang w:val="en-US"/>
-        </w:rPr>
-        <w:t>) {</w:t>
-      </w:r>
-      <w:r>
-        <w:rPr>
-          <w:color w:val="080808"/>
-          <w:lang w:val="en-US"/>
-        </w:rPr>
-        <w:br/>
-        <w:t xml:space="preserve">        data = </w:t>
-      </w:r>
-      <w:proofErr w:type="spellStart"/>
-      <w:r>
-        <w:rPr>
-          <w:color w:val="000000"/>
-          <w:lang w:val="en-US"/>
-        </w:rPr>
-        <w:t>dis</w:t>
-      </w:r>
-      <w:r>
-        <w:rPr>
-          <w:color w:val="080808"/>
-          <w:lang w:val="en-US"/>
-        </w:rPr>
-        <w:t>.readByte</w:t>
-      </w:r>
-      <w:proofErr w:type="spellEnd"/>
-      <w:r>
-        <w:rPr>
-          <w:color w:val="080808"/>
-          <w:lang w:val="en-US"/>
-        </w:rPr>
-        <w:t>();</w:t>
-      </w:r>
-      <w:r>
-        <w:rPr>
-          <w:color w:val="080808"/>
-          <w:lang w:val="en-US"/>
-        </w:rPr>
-        <w:br/>
-        <w:t xml:space="preserve">        </w:t>
-      </w:r>
-      <w:proofErr w:type="spellStart"/>
-      <w:r>
-        <w:rPr>
-          <w:color w:val="000000"/>
-          <w:lang w:val="en-US"/>
-        </w:rPr>
-        <w:t>System</w:t>
-      </w:r>
-      <w:r>
-        <w:rPr>
-          <w:color w:val="080808"/>
-          <w:lang w:val="en-US"/>
-        </w:rPr>
-        <w:t>.</w:t>
-      </w:r>
-      <w:r>
-        <w:rPr>
-          <w:i/>
-          <w:iCs/>
-          <w:color w:val="871094"/>
-          <w:lang w:val="en-US"/>
-        </w:rPr>
-        <w:t>out</w:t>
-      </w:r>
-      <w:r>
-        <w:rPr>
-          <w:color w:val="080808"/>
-          <w:lang w:val="en-US"/>
-        </w:rPr>
-        <w:t>.println</w:t>
-      </w:r>
-      <w:proofErr w:type="spellEnd"/>
-      <w:r>
-        <w:rPr>
-          <w:color w:val="080808"/>
-          <w:lang w:val="en-US"/>
-        </w:rPr>
-        <w:t>(data);</w:t>
-      </w:r>
-      <w:r>
-        <w:rPr>
-          <w:color w:val="080808"/>
-          <w:lang w:val="en-US"/>
-        </w:rPr>
-        <w:br/>
-        <w:t xml:space="preserve">    }</w:t>
-      </w:r>
-      <w:r>
-        <w:rPr>
-          <w:color w:val="080808"/>
-          <w:lang w:val="en-US"/>
-        </w:rPr>
-        <w:br/>
-        <w:t>}</w:t>
-      </w:r>
-    </w:p>
-    <w:p>
-      <w:pPr>
-        <w:jc w:val="both"/>
-        <w:rPr>
-          <w:lang w:val="en-US"/>
-        </w:rPr>
-      </w:pPr>
-      <w:r>
-        <w:rPr>
-          <w:lang w:val="en-US"/>
-        </w:rPr>
-        <w:tab/>
-      </w:r>
-    </w:p>
-    <w:p>
-      <w:pPr>
-        <w:jc w:val="both"/>
-        <w:rPr>
-          <w:u w:val="single"/>
-        </w:rPr>
-      </w:pPr>
-      <w:r>
-        <w:rPr>
-          <w:u w:val="single"/>
-        </w:rPr>
-        <w:lastRenderedPageBreak/>
-        <w:t>Особенности:</w:t>
-      </w:r>
-    </w:p>
-    <w:p>
-      <w:pPr>
-        <w:jc w:val="both"/>
-      </w:pPr>
-      <w:r>
-        <w:tab/>
-      </w:r>
-      <w:r>
-        <w:t xml:space="preserve">Наследуется от </w:t>
-      </w:r>
-      <w:proofErr w:type="spellStart"/>
-      <w:r>
-        <w:rPr>
-          <w:lang w:val="en-US"/>
-        </w:rPr>
-        <w:t>FilterInputStream</w:t>
-      </w:r>
-      <w:proofErr w:type="spellEnd"/>
-      <w:r>
-        <w:t xml:space="preserve">. </w:t>
-      </w:r>
-      <w:r>
-        <w:t xml:space="preserve">Для записи каждого </w:t>
-      </w:r>
-      <w:r>
-        <w:t>примитивного типа существует свой метод (</w:t>
-      </w:r>
-      <w:proofErr w:type="spellStart"/>
-      <w:proofErr w:type="gramStart"/>
-      <w:r>
-        <w:rPr>
-          <w:lang w:val="en-US"/>
-        </w:rPr>
-        <w:t>readInt</w:t>
-      </w:r>
-      <w:proofErr w:type="spellEnd"/>
-      <w:r>
-        <w:t>(</w:t>
-      </w:r>
-      <w:proofErr w:type="gramEnd"/>
-      <w:r>
-        <w:t>)</w:t>
-      </w:r>
-      <w:r>
-        <w:t xml:space="preserve">, </w:t>
-      </w:r>
-      <w:proofErr w:type="spellStart"/>
-      <w:r>
-        <w:rPr>
-          <w:lang w:val="en-US"/>
-        </w:rPr>
-        <w:t>readChar</w:t>
-      </w:r>
-      <w:proofErr w:type="spellEnd"/>
-      <w:r>
-        <w:t>() и т.д.).</w:t>
-      </w:r>
-      <w:r>
-        <w:t xml:space="preserve"> </w:t>
-      </w:r>
-      <w:r>
-        <w:t xml:space="preserve">Метод </w:t>
-      </w:r>
-      <w:proofErr w:type="spellStart"/>
-      <w:proofErr w:type="gramStart"/>
-      <w:r>
-        <w:t>readLine</w:t>
-      </w:r>
-      <w:proofErr w:type="spellEnd"/>
-      <w:r>
-        <w:t>(</w:t>
-      </w:r>
-      <w:proofErr w:type="gramEnd"/>
-      <w:r>
-        <w:t xml:space="preserve">) является устаревшим и не рекомендуется к использования, т. к. неверно преобразует байты в символы. Для чтения строк рекомендуется использовать </w:t>
-      </w:r>
-      <w:proofErr w:type="spellStart"/>
-      <w:r>
-        <w:t>BufferedReader.readLine</w:t>
-      </w:r>
-      <w:proofErr w:type="spellEnd"/>
-      <w:r>
-        <w:t>().</w:t>
-      </w:r>
-    </w:p>
-    <w:p>
-      <w:pPr>
-        <w:jc w:val="both"/>
-      </w:pPr>
-    </w:p>
-    <w:p>
-      <w:pPr>
-        <w:ind w:firstLine="708"/>
-        <w:jc w:val="both"/>
-      </w:pPr>
-      <w:proofErr w:type="spellStart"/>
-      <w:r>
-        <w:rPr>
-          <w:b/>
-          <w:lang w:val="en-US"/>
-        </w:rPr>
-        <w:t>BufferedInputStream</w:t>
-      </w:r>
-      <w:proofErr w:type="spellEnd"/>
-      <w:r>
-        <w:t xml:space="preserve"> </w:t>
-      </w:r>
-      <w:r>
-        <w:t xml:space="preserve">- </w:t>
-      </w:r>
-      <w:r>
-        <w:t>накапливает вводимые данные в специальном буфере без постоянного обращения к устройству ввода.</w:t>
-      </w:r>
-    </w:p>
-    <w:p>
-      <w:pPr>
-        <w:ind w:firstLine="708"/>
-        <w:jc w:val="both"/>
-        <w:rPr>
-          <w:u w:val="single"/>
-          <w:lang w:val="en-US"/>
-        </w:rPr>
-      </w:pPr>
-      <w:r>
-        <w:rPr>
-          <w:u w:val="single"/>
-        </w:rPr>
-        <w:t>Имеет</w:t>
-      </w:r>
-      <w:r>
-        <w:rPr>
-          <w:u w:val="single"/>
-          <w:lang w:val="en-US"/>
-        </w:rPr>
-        <w:t xml:space="preserve"> </w:t>
-      </w:r>
-      <w:r>
-        <w:rPr>
-          <w:u w:val="single"/>
-        </w:rPr>
-        <w:t>конструкторы</w:t>
-      </w:r>
-      <w:r>
-        <w:rPr>
-          <w:u w:val="single"/>
-          <w:lang w:val="en-US"/>
-        </w:rPr>
-        <w:t>:</w:t>
-      </w:r>
-    </w:p>
-    <w:p>
-      <w:pPr>
-        <w:ind w:left="708" w:firstLine="708"/>
-        <w:jc w:val="both"/>
-        <w:rPr>
-          <w:i/>
-          <w:lang w:val="en-US"/>
-        </w:rPr>
-      </w:pPr>
-      <w:proofErr w:type="spellStart"/>
-      <w:proofErr w:type="gramStart"/>
-      <w:r>
-        <w:rPr>
-          <w:i/>
-          <w:lang w:val="en-US"/>
-        </w:rPr>
-        <w:t>BufferedInputStream</w:t>
-      </w:r>
-      <w:proofErr w:type="spellEnd"/>
-      <w:r>
-        <w:rPr>
-          <w:i/>
-          <w:lang w:val="en-US"/>
-        </w:rPr>
-        <w:t>(</w:t>
-      </w:r>
-      <w:proofErr w:type="spellStart"/>
-      <w:proofErr w:type="gramEnd"/>
-      <w:r>
-        <w:rPr>
-          <w:i/>
-          <w:lang w:val="en-US"/>
-        </w:rPr>
-        <w:t>InputStream</w:t>
-      </w:r>
-      <w:proofErr w:type="spellEnd"/>
-      <w:r>
-        <w:rPr>
-          <w:i/>
-          <w:lang w:val="en-US"/>
-        </w:rPr>
-        <w:t xml:space="preserve"> </w:t>
-      </w:r>
-      <w:proofErr w:type="spellStart"/>
-      <w:r>
-        <w:rPr>
-          <w:i/>
-          <w:lang w:val="en-US"/>
-        </w:rPr>
-        <w:t>inputStream</w:t>
-      </w:r>
-      <w:proofErr w:type="spellEnd"/>
-      <w:r>
-        <w:rPr>
-          <w:i/>
-          <w:lang w:val="en-US"/>
-        </w:rPr>
-        <w:t>)</w:t>
-      </w:r>
-    </w:p>
-    <w:p>
-      <w:pPr>
-        <w:ind w:left="708" w:firstLine="708"/>
-        <w:jc w:val="both"/>
-        <w:rPr>
-          <w:i/>
-          <w:lang w:val="en-US"/>
-        </w:rPr>
-      </w:pPr>
-      <w:proofErr w:type="spellStart"/>
-      <w:proofErr w:type="gramStart"/>
-      <w:r>
-        <w:rPr>
-          <w:i/>
-          <w:lang w:val="en-US"/>
-        </w:rPr>
-        <w:t>BufferedInputStream</w:t>
-      </w:r>
-      <w:proofErr w:type="spellEnd"/>
-      <w:r>
-        <w:rPr>
-          <w:i/>
-          <w:lang w:val="en-US"/>
-        </w:rPr>
-        <w:t>(</w:t>
-      </w:r>
-      <w:proofErr w:type="spellStart"/>
-      <w:proofErr w:type="gramEnd"/>
-      <w:r>
-        <w:rPr>
-          <w:i/>
-          <w:lang w:val="en-US"/>
-        </w:rPr>
-        <w:t>InputStream</w:t>
-      </w:r>
-      <w:proofErr w:type="spellEnd"/>
-      <w:r>
-        <w:rPr>
-          <w:i/>
-          <w:lang w:val="en-US"/>
-        </w:rPr>
-        <w:t xml:space="preserve"> </w:t>
-      </w:r>
-      <w:proofErr w:type="spellStart"/>
-      <w:r>
-        <w:rPr>
-          <w:i/>
-          <w:lang w:val="en-US"/>
-        </w:rPr>
-        <w:t>inputStream</w:t>
-      </w:r>
-      <w:proofErr w:type="spellEnd"/>
-      <w:r>
-        <w:rPr>
-          <w:i/>
-          <w:lang w:val="en-US"/>
-        </w:rPr>
-        <w:t xml:space="preserve">, </w:t>
-      </w:r>
-      <w:proofErr w:type="spellStart"/>
-      <w:r>
-        <w:rPr>
-          <w:i/>
-          <w:lang w:val="en-US"/>
-        </w:rPr>
-        <w:t>int</w:t>
-      </w:r>
-      <w:proofErr w:type="spellEnd"/>
-      <w:r>
-        <w:rPr>
-          <w:i/>
-          <w:lang w:val="en-US"/>
-        </w:rPr>
-        <w:t xml:space="preserve"> </w:t>
-      </w:r>
-      <w:proofErr w:type="spellStart"/>
-      <w:r>
-        <w:rPr>
-          <w:i/>
-          <w:lang w:val="en-US"/>
-        </w:rPr>
-        <w:t>bufSize</w:t>
-      </w:r>
-      <w:proofErr w:type="spellEnd"/>
-      <w:r>
-        <w:rPr>
-          <w:i/>
-          <w:lang w:val="en-US"/>
-        </w:rPr>
-        <w:t>)</w:t>
-      </w:r>
-    </w:p>
-    <w:p>
-      <w:pPr>
-        <w:ind w:firstLine="708"/>
-        <w:jc w:val="both"/>
-      </w:pPr>
-      <w:proofErr w:type="spellStart"/>
-      <w:r>
+      </w:pPr>
+      <w:proofErr w:type="spellStart"/>
+      <w:r>
+        <w:rPr>
+          <w:i/>
+        </w:rPr>
         <w:t>bufSize</w:t>
       </w:r>
       <w:proofErr w:type="spellEnd"/>
@@ -3705,8 +3974,6 @@
         <w:rPr>
           <w:rFonts w:ascii="Courier New" w:eastAsia="Times New Roman" w:hAnsi="Courier New" w:cs="Courier New"/>
           <w:color w:val="080808"/>
-          <w:sz w:val="20"/>
-          <w:szCs w:val="20"/>
           <w:lang w:val="en-US" w:eastAsia="ru-RU"/>
         </w:rPr>
       </w:pPr>
@@ -3715,8 +3982,6 @@
         <w:rPr>
           <w:rFonts w:ascii="Courier New" w:eastAsia="Times New Roman" w:hAnsi="Courier New" w:cs="Courier New"/>
           <w:color w:val="0033B3"/>
-          <w:sz w:val="20"/>
-          <w:szCs w:val="20"/>
           <w:lang w:val="en-US" w:eastAsia="ru-RU"/>
         </w:rPr>
         <w:t>try</w:t>
@@ -3726,8 +3991,6 @@
         <w:rPr>
           <w:rFonts w:ascii="Courier New" w:eastAsia="Times New Roman" w:hAnsi="Courier New" w:cs="Courier New"/>
           <w:color w:val="0033B3"/>
-          <w:sz w:val="20"/>
-          <w:szCs w:val="20"/>
           <w:lang w:val="en-US" w:eastAsia="ru-RU"/>
         </w:rPr>
         <w:t xml:space="preserve"> </w:t>
@@ -3736,8 +3999,6 @@
         <w:rPr>
           <w:rFonts w:ascii="Courier New" w:eastAsia="Times New Roman" w:hAnsi="Courier New" w:cs="Courier New"/>
           <w:color w:val="080808"/>
-          <w:sz w:val="20"/>
-          <w:szCs w:val="20"/>
           <w:lang w:val="en-US" w:eastAsia="ru-RU"/>
         </w:rPr>
         <w:t>(</w:t>
@@ -3747,8 +4008,6 @@
         <w:rPr>
           <w:rFonts w:ascii="Courier New" w:eastAsia="Times New Roman" w:hAnsi="Courier New" w:cs="Courier New"/>
           <w:color w:val="000000"/>
-          <w:sz w:val="20"/>
-          <w:szCs w:val="20"/>
           <w:lang w:val="en-US" w:eastAsia="ru-RU"/>
         </w:rPr>
         <w:t>BufferedInputStream</w:t>
@@ -3758,8 +4017,6 @@
         <w:rPr>
           <w:rFonts w:ascii="Courier New" w:eastAsia="Times New Roman" w:hAnsi="Courier New" w:cs="Courier New"/>
           <w:color w:val="000000"/>
-          <w:sz w:val="20"/>
-          <w:szCs w:val="20"/>
           <w:lang w:val="en-US" w:eastAsia="ru-RU"/>
         </w:rPr>
         <w:t xml:space="preserve"> </w:t>
@@ -3769,8 +4026,6 @@
         <w:rPr>
           <w:rFonts w:ascii="Courier New" w:eastAsia="Times New Roman" w:hAnsi="Courier New" w:cs="Courier New"/>
           <w:color w:val="000000"/>
-          <w:sz w:val="20"/>
-          <w:szCs w:val="20"/>
           <w:lang w:val="en-US" w:eastAsia="ru-RU"/>
         </w:rPr>
         <w:t>bis</w:t>
@@ -3780,8 +4035,6 @@
         <w:rPr>
           <w:rFonts w:ascii="Courier New" w:eastAsia="Times New Roman" w:hAnsi="Courier New" w:cs="Courier New"/>
           <w:color w:val="000000"/>
-          <w:sz w:val="20"/>
-          <w:szCs w:val="20"/>
           <w:lang w:val="en-US" w:eastAsia="ru-RU"/>
         </w:rPr>
         <w:t xml:space="preserve"> </w:t>
@@ -3790,8 +4043,6 @@
         <w:rPr>
           <w:rFonts w:ascii="Courier New" w:eastAsia="Times New Roman" w:hAnsi="Courier New" w:cs="Courier New"/>
           <w:color w:val="080808"/>
-          <w:sz w:val="20"/>
-          <w:szCs w:val="20"/>
           <w:lang w:val="en-US" w:eastAsia="ru-RU"/>
         </w:rPr>
         <w:t xml:space="preserve">= </w:t>
@@ -3800,8 +4051,6 @@
         <w:rPr>
           <w:rFonts w:ascii="Courier New" w:eastAsia="Times New Roman" w:hAnsi="Courier New" w:cs="Courier New"/>
           <w:color w:val="0033B3"/>
-          <w:sz w:val="20"/>
-          <w:szCs w:val="20"/>
           <w:lang w:val="en-US" w:eastAsia="ru-RU"/>
         </w:rPr>
         <w:t xml:space="preserve">new </w:t>
@@ -3811,8 +4060,6 @@
         <w:rPr>
           <w:rFonts w:ascii="Courier New" w:eastAsia="Times New Roman" w:hAnsi="Courier New" w:cs="Courier New"/>
           <w:color w:val="080808"/>
-          <w:sz w:val="20"/>
-          <w:szCs w:val="20"/>
           <w:lang w:val="en-US" w:eastAsia="ru-RU"/>
         </w:rPr>
         <w:t>BufferedInputStream</w:t>
@@ -3822,8 +4069,6 @@
         <w:rPr>
           <w:rFonts w:ascii="Courier New" w:eastAsia="Times New Roman" w:hAnsi="Courier New" w:cs="Courier New"/>
           <w:color w:val="080808"/>
-          <w:sz w:val="20"/>
-          <w:szCs w:val="20"/>
           <w:lang w:val="en-US" w:eastAsia="ru-RU"/>
         </w:rPr>
         <w:t>(</w:t>
@@ -3832,8 +4077,6 @@
         <w:rPr>
           <w:rFonts w:ascii="Courier New" w:eastAsia="Times New Roman" w:hAnsi="Courier New" w:cs="Courier New"/>
           <w:color w:val="0033B3"/>
-          <w:sz w:val="20"/>
-          <w:szCs w:val="20"/>
           <w:lang w:val="en-US" w:eastAsia="ru-RU"/>
         </w:rPr>
         <w:t xml:space="preserve">new </w:t>
@@ -3843,8 +4086,6 @@
         <w:rPr>
           <w:rFonts w:ascii="Courier New" w:eastAsia="Times New Roman" w:hAnsi="Courier New" w:cs="Courier New"/>
           <w:color w:val="080808"/>
-          <w:sz w:val="20"/>
-          <w:szCs w:val="20"/>
           <w:lang w:val="en-US" w:eastAsia="ru-RU"/>
         </w:rPr>
         <w:t>FileInputStream</w:t>
@@ -3854,8 +4095,6 @@
         <w:rPr>
           <w:rFonts w:ascii="Courier New" w:eastAsia="Times New Roman" w:hAnsi="Courier New" w:cs="Courier New"/>
           <w:color w:val="080808"/>
-          <w:sz w:val="20"/>
-          <w:szCs w:val="20"/>
           <w:lang w:val="en-US" w:eastAsia="ru-RU"/>
         </w:rPr>
         <w:t>(</w:t>
@@ -3864,8 +4103,6 @@
         <w:rPr>
           <w:rFonts w:ascii="Courier New" w:eastAsia="Times New Roman" w:hAnsi="Courier New" w:cs="Courier New"/>
           <w:color w:val="067D17"/>
-          <w:sz w:val="20"/>
-          <w:szCs w:val="20"/>
           <w:lang w:val="en-US" w:eastAsia="ru-RU"/>
         </w:rPr>
         <w:t>"D:</w:t>
@@ -3874,8 +4111,6 @@
         <w:rPr>
           <w:rFonts w:ascii="Courier New" w:eastAsia="Times New Roman" w:hAnsi="Courier New" w:cs="Courier New"/>
           <w:color w:val="0037A6"/>
-          <w:sz w:val="20"/>
-          <w:szCs w:val="20"/>
           <w:lang w:val="en-US" w:eastAsia="ru-RU"/>
         </w:rPr>
         <w:t>\\</w:t>
@@ -3884,8 +4119,6 @@
         <w:rPr>
           <w:rFonts w:ascii="Courier New" w:eastAsia="Times New Roman" w:hAnsi="Courier New" w:cs="Courier New"/>
           <w:color w:val="067D17"/>
-          <w:sz w:val="20"/>
-          <w:szCs w:val="20"/>
           <w:lang w:val="en-US" w:eastAsia="ru-RU"/>
         </w:rPr>
         <w:t>temp.txt"</w:t>
@@ -3894,8 +4127,6 @@
         <w:rPr>
           <w:rFonts w:ascii="Courier New" w:eastAsia="Times New Roman" w:hAnsi="Courier New" w:cs="Courier New"/>
           <w:color w:val="080808"/>
-          <w:sz w:val="20"/>
-          <w:szCs w:val="20"/>
           <w:lang w:val="en-US" w:eastAsia="ru-RU"/>
         </w:rPr>
         <w:t>))) {</w:t>
@@ -3904,8 +4135,6 @@
         <w:rPr>
           <w:rFonts w:ascii="Courier New" w:eastAsia="Times New Roman" w:hAnsi="Courier New" w:cs="Courier New"/>
           <w:color w:val="080808"/>
-          <w:sz w:val="20"/>
-          <w:szCs w:val="20"/>
           <w:lang w:val="en-US" w:eastAsia="ru-RU"/>
         </w:rPr>
         <w:br/>
@@ -3916,8 +4145,6 @@
         <w:rPr>
           <w:rFonts w:ascii="Courier New" w:eastAsia="Times New Roman" w:hAnsi="Courier New" w:cs="Courier New"/>
           <w:color w:val="0033B3"/>
-          <w:sz w:val="20"/>
-          <w:szCs w:val="20"/>
           <w:lang w:val="en-US" w:eastAsia="ru-RU"/>
         </w:rPr>
         <w:t>int</w:t>
@@ -3927,8 +4154,6 @@
         <w:rPr>
           <w:rFonts w:ascii="Courier New" w:eastAsia="Times New Roman" w:hAnsi="Courier New" w:cs="Courier New"/>
           <w:color w:val="0033B3"/>
-          <w:sz w:val="20"/>
-          <w:szCs w:val="20"/>
           <w:lang w:val="en-US" w:eastAsia="ru-RU"/>
         </w:rPr>
         <w:t xml:space="preserve"> </w:t>
@@ -3937,8 +4162,6 @@
         <w:rPr>
           <w:rFonts w:ascii="Courier New" w:eastAsia="Times New Roman" w:hAnsi="Courier New" w:cs="Courier New"/>
           <w:color w:val="080808"/>
-          <w:sz w:val="20"/>
-          <w:szCs w:val="20"/>
           <w:lang w:val="en-US" w:eastAsia="ru-RU"/>
         </w:rPr>
         <w:t>n;</w:t>
@@ -3947,8 +4170,6 @@
         <w:rPr>
           <w:rFonts w:ascii="Courier New" w:eastAsia="Times New Roman" w:hAnsi="Courier New" w:cs="Courier New"/>
           <w:color w:val="080808"/>
-          <w:sz w:val="20"/>
-          <w:szCs w:val="20"/>
           <w:lang w:val="en-US" w:eastAsia="ru-RU"/>
         </w:rPr>
         <w:br/>
@@ -3958,8 +4179,6 @@
         <w:rPr>
           <w:rFonts w:ascii="Courier New" w:eastAsia="Times New Roman" w:hAnsi="Courier New" w:cs="Courier New"/>
           <w:color w:val="0033B3"/>
-          <w:sz w:val="20"/>
-          <w:szCs w:val="20"/>
           <w:lang w:val="en-US" w:eastAsia="ru-RU"/>
         </w:rPr>
         <w:t xml:space="preserve">while </w:t>
@@ -3968,8 +4187,6 @@
         <w:rPr>
           <w:rFonts w:ascii="Courier New" w:eastAsia="Times New Roman" w:hAnsi="Courier New" w:cs="Courier New"/>
           <w:color w:val="080808"/>
-          <w:sz w:val="20"/>
-          <w:szCs w:val="20"/>
           <w:lang w:val="en-US" w:eastAsia="ru-RU"/>
         </w:rPr>
         <w:t xml:space="preserve">((n = </w:t>
@@ -3979,8 +4196,6 @@
         <w:rPr>
           <w:rFonts w:ascii="Courier New" w:eastAsia="Times New Roman" w:hAnsi="Courier New" w:cs="Courier New"/>
           <w:color w:val="000000"/>
-          <w:sz w:val="20"/>
-          <w:szCs w:val="20"/>
           <w:lang w:val="en-US" w:eastAsia="ru-RU"/>
         </w:rPr>
         <w:t>bis</w:t>
@@ -3989,8 +4204,6 @@
         <w:rPr>
           <w:rFonts w:ascii="Courier New" w:eastAsia="Times New Roman" w:hAnsi="Courier New" w:cs="Courier New"/>
           <w:color w:val="080808"/>
-          <w:sz w:val="20"/>
-          <w:szCs w:val="20"/>
           <w:lang w:val="en-US" w:eastAsia="ru-RU"/>
         </w:rPr>
         <w:t>.read</w:t>
@@ -4000,8 +4213,6 @@
         <w:rPr>
           <w:rFonts w:ascii="Courier New" w:eastAsia="Times New Roman" w:hAnsi="Courier New" w:cs="Courier New"/>
           <w:color w:val="080808"/>
-          <w:sz w:val="20"/>
-          <w:szCs w:val="20"/>
           <w:lang w:val="en-US" w:eastAsia="ru-RU"/>
         </w:rPr>
         <w:t>()) != -</w:t>
@@ -4010,8 +4221,6 @@
         <w:rPr>
           <w:rFonts w:ascii="Courier New" w:eastAsia="Times New Roman" w:hAnsi="Courier New" w:cs="Courier New"/>
           <w:color w:val="1750EB"/>
-          <w:sz w:val="20"/>
-          <w:szCs w:val="20"/>
           <w:lang w:val="en-US" w:eastAsia="ru-RU"/>
         </w:rPr>
         <w:t>1</w:t>
@@ -4020,8 +4229,6 @@
         <w:rPr>
           <w:rFonts w:ascii="Courier New" w:eastAsia="Times New Roman" w:hAnsi="Courier New" w:cs="Courier New"/>
           <w:color w:val="080808"/>
-          <w:sz w:val="20"/>
-          <w:szCs w:val="20"/>
           <w:lang w:val="en-US" w:eastAsia="ru-RU"/>
         </w:rPr>
         <w:t>) {</w:t>
@@ -4030,8 +4237,6 @@
         <w:rPr>
           <w:rFonts w:ascii="Courier New" w:eastAsia="Times New Roman" w:hAnsi="Courier New" w:cs="Courier New"/>
           <w:color w:val="080808"/>
-          <w:sz w:val="20"/>
-          <w:szCs w:val="20"/>
           <w:lang w:val="en-US" w:eastAsia="ru-RU"/>
         </w:rPr>
         <w:br/>
@@ -4042,8 +4247,6 @@
         <w:rPr>
           <w:rFonts w:ascii="Courier New" w:eastAsia="Times New Roman" w:hAnsi="Courier New" w:cs="Courier New"/>
           <w:color w:val="000000"/>
-          <w:sz w:val="20"/>
-          <w:szCs w:val="20"/>
           <w:lang w:val="en-US" w:eastAsia="ru-RU"/>
         </w:rPr>
         <w:t>System</w:t>
@@ -4052,8 +4255,6 @@
         <w:rPr>
           <w:rFonts w:ascii="Courier New" w:eastAsia="Times New Roman" w:hAnsi="Courier New" w:cs="Courier New"/>
           <w:color w:val="080808"/>
-          <w:sz w:val="20"/>
-          <w:szCs w:val="20"/>
           <w:lang w:val="en-US" w:eastAsia="ru-RU"/>
         </w:rPr>
         <w:t>.</w:t>
@@ -4064,8 +4265,6 @@
           <w:i/>
           <w:iCs/>
           <w:color w:val="871094"/>
-          <w:sz w:val="20"/>
-          <w:szCs w:val="20"/>
           <w:lang w:val="en-US" w:eastAsia="ru-RU"/>
         </w:rPr>
         <w:t>out</w:t>
@@ -4074,8 +4273,6 @@
         <w:rPr>
           <w:rFonts w:ascii="Courier New" w:eastAsia="Times New Roman" w:hAnsi="Courier New" w:cs="Courier New"/>
           <w:color w:val="080808"/>
-          <w:sz w:val="20"/>
-          <w:szCs w:val="20"/>
           <w:lang w:val="en-US" w:eastAsia="ru-RU"/>
         </w:rPr>
         <w:t>.print</w:t>
@@ -4085,8 +4282,6 @@
         <w:rPr>
           <w:rFonts w:ascii="Courier New" w:eastAsia="Times New Roman" w:hAnsi="Courier New" w:cs="Courier New"/>
           <w:color w:val="080808"/>
-          <w:sz w:val="20"/>
-          <w:szCs w:val="20"/>
           <w:lang w:val="en-US" w:eastAsia="ru-RU"/>
         </w:rPr>
         <w:t>((</w:t>
@@ -4095,8 +4290,6 @@
         <w:rPr>
           <w:rFonts w:ascii="Courier New" w:eastAsia="Times New Roman" w:hAnsi="Courier New" w:cs="Courier New"/>
           <w:color w:val="0033B3"/>
-          <w:sz w:val="20"/>
-          <w:szCs w:val="20"/>
           <w:lang w:val="en-US" w:eastAsia="ru-RU"/>
         </w:rPr>
         <w:t>char</w:t>
@@ -4105,8 +4298,6 @@
         <w:rPr>
           <w:rFonts w:ascii="Courier New" w:eastAsia="Times New Roman" w:hAnsi="Courier New" w:cs="Courier New"/>
           <w:color w:val="080808"/>
-          <w:sz w:val="20"/>
-          <w:szCs w:val="20"/>
           <w:lang w:val="en-US" w:eastAsia="ru-RU"/>
         </w:rPr>
         <w:t>) n);</w:t>
@@ -4115,8 +4306,6 @@
         <w:rPr>
           <w:rFonts w:ascii="Courier New" w:eastAsia="Times New Roman" w:hAnsi="Courier New" w:cs="Courier New"/>
           <w:color w:val="080808"/>
-          <w:sz w:val="20"/>
-          <w:szCs w:val="20"/>
           <w:lang w:val="en-US" w:eastAsia="ru-RU"/>
         </w:rPr>
         <w:br/>
@@ -4126,8 +4315,6 @@
         <w:rPr>
           <w:rFonts w:ascii="Courier New" w:eastAsia="Times New Roman" w:hAnsi="Courier New" w:cs="Courier New"/>
           <w:color w:val="080808"/>
-          <w:sz w:val="20"/>
-          <w:szCs w:val="20"/>
           <w:lang w:val="en-US" w:eastAsia="ru-RU"/>
         </w:rPr>
         <w:br/>
@@ -4188,62 +4375,80 @@
       <w:pPr>
         <w:ind w:firstLine="708"/>
         <w:jc w:val="both"/>
-      </w:pPr>
-      <w:proofErr w:type="spellStart"/>
-      <w:r>
         <w:rPr>
           <w:b/>
         </w:rPr>
-        <w:t>ObjectInputStream</w:t>
-      </w:r>
-      <w:proofErr w:type="spellEnd"/>
-      <w:r>
-        <w:t xml:space="preserve"> — класс, предназначенный для чтения </w:t>
-      </w:r>
-      <w:proofErr w:type="spellStart"/>
-      <w:r>
-        <w:t>сериализованных</w:t>
-      </w:r>
-      <w:proofErr w:type="spellEnd"/>
-      <w:r>
-        <w:t xml:space="preserve"> данных.</w:t>
-      </w:r>
+      </w:pPr>
     </w:p>
     <w:p>
       <w:pPr>
+        <w:jc w:val="both"/>
+        <w:rPr>
+          <w:b/>
+        </w:rPr>
+      </w:pPr>
+    </w:p>
+    <w:p>
+      <w:pPr>
         <w:ind w:firstLine="708"/>
         <w:jc w:val="both"/>
-        <w:rPr>
-          <w:u w:val="single"/>
-        </w:rPr>
-      </w:pPr>
-      <w:r>
-        <w:rPr>
-          <w:u w:val="single"/>
-        </w:rPr>
-        <w:t>Имеет</w:t>
-      </w:r>
-      <w:r>
-        <w:rPr>
-          <w:u w:val="single"/>
-        </w:rPr>
-        <w:t xml:space="preserve"> </w:t>
-      </w:r>
-      <w:r>
-        <w:rPr>
-          <w:u w:val="single"/>
-        </w:rPr>
-        <w:t>конструкторы</w:t>
-      </w:r>
-      <w:r>
-        <w:rPr>
-          <w:u w:val="single"/>
-        </w:rPr>
-        <w:t>:</w:t>
+      </w:pPr>
+      <w:proofErr w:type="spellStart"/>
+      <w:r>
+        <w:rPr>
+          <w:b/>
+        </w:rPr>
+        <w:lastRenderedPageBreak/>
+        <w:t>ObjectInputStream</w:t>
+      </w:r>
+      <w:proofErr w:type="spellEnd"/>
+      <w:r>
+        <w:t xml:space="preserve"> — класс, предназначенный для чтения </w:t>
+      </w:r>
+      <w:proofErr w:type="spellStart"/>
+      <w:r>
+        <w:t>сериализованных</w:t>
+      </w:r>
+      <w:proofErr w:type="spellEnd"/>
+      <w:r>
+        <w:t xml:space="preserve"> данных.</w:t>
       </w:r>
     </w:p>
     <w:p>
       <w:pPr>
+        <w:ind w:firstLine="708"/>
+        <w:jc w:val="both"/>
+        <w:rPr>
+          <w:u w:val="single"/>
+        </w:rPr>
+      </w:pPr>
+      <w:r>
+        <w:rPr>
+          <w:u w:val="single"/>
+        </w:rPr>
+        <w:t>Имеет</w:t>
+      </w:r>
+      <w:r>
+        <w:rPr>
+          <w:u w:val="single"/>
+        </w:rPr>
+        <w:t xml:space="preserve"> </w:t>
+      </w:r>
+      <w:r>
+        <w:rPr>
+          <w:u w:val="single"/>
+        </w:rPr>
+        <w:t>конструкторы</w:t>
+      </w:r>
+      <w:r>
+        <w:rPr>
+          <w:u w:val="single"/>
+        </w:rPr>
+        <w:t>:</w:t>
+      </w:r>
+    </w:p>
+    <w:p>
+      <w:pPr>
         <w:ind w:left="708" w:firstLine="708"/>
         <w:jc w:val="both"/>
       </w:pPr>
@@ -4369,17 +4574,16 @@
     </w:p>
     <w:p>
       <w:pPr>
-        <w:pStyle w:val="HTML"/>
-        <w:shd w:val="clear" w:color="auto" w:fill="FFFFFF"/>
         <w:ind w:left="1416"/>
         <w:rPr>
-          <w:color w:val="080808"/>
+          <w:rFonts w:ascii="Courier New" w:hAnsi="Courier New" w:cs="Courier New"/>
           <w:lang w:val="en-US"/>
         </w:rPr>
       </w:pPr>
       <w:proofErr w:type="gramStart"/>
       <w:r>
         <w:rPr>
+          <w:rFonts w:ascii="Courier New" w:hAnsi="Courier New" w:cs="Courier New"/>
           <w:color w:val="0033B3"/>
           <w:lang w:val="en-US"/>
         </w:rPr>
@@ -4387,7 +4591,7 @@
       </w:r>
       <w:r>
         <w:rPr>
-          <w:color w:val="080808"/>
+          <w:rFonts w:ascii="Courier New" w:hAnsi="Courier New" w:cs="Courier New"/>
           <w:lang w:val="en-US"/>
         </w:rPr>
         <w:t>(</w:t>
@@ -4396,6 +4600,7 @@
       <w:proofErr w:type="gramEnd"/>
       <w:r>
         <w:rPr>
+          <w:rFonts w:ascii="Courier New" w:hAnsi="Courier New" w:cs="Courier New"/>
           <w:color w:val="000000"/>
           <w:lang w:val="en-US"/>
         </w:rPr>
@@ -4404,6 +4609,7 @@
       <w:proofErr w:type="spellEnd"/>
       <w:r>
         <w:rPr>
+          <w:rFonts w:ascii="Courier New" w:hAnsi="Courier New" w:cs="Courier New"/>
           <w:color w:val="000000"/>
           <w:lang w:val="en-US"/>
         </w:rPr>
@@ -4412,6 +4618,7 @@
       <w:proofErr w:type="spellStart"/>
       <w:r>
         <w:rPr>
+          <w:rFonts w:ascii="Courier New" w:hAnsi="Courier New" w:cs="Courier New"/>
           <w:color w:val="000000"/>
           <w:lang w:val="en-US"/>
         </w:rPr>
@@ -4420,6 +4627,7 @@
       <w:proofErr w:type="spellEnd"/>
       <w:r>
         <w:rPr>
+          <w:rFonts w:ascii="Courier New" w:hAnsi="Courier New" w:cs="Courier New"/>
           <w:color w:val="000000"/>
           <w:lang w:val="en-US"/>
         </w:rPr>
@@ -4427,13 +4635,14 @@
       </w:r>
       <w:r>
         <w:rPr>
-          <w:color w:val="080808"/>
+          <w:rFonts w:ascii="Courier New" w:hAnsi="Courier New" w:cs="Courier New"/>
           <w:lang w:val="en-US"/>
         </w:rPr>
         <w:t xml:space="preserve">= </w:t>
       </w:r>
       <w:r>
         <w:rPr>
+          <w:rFonts w:ascii="Courier New" w:hAnsi="Courier New" w:cs="Courier New"/>
           <w:color w:val="0033B3"/>
           <w:lang w:val="en-US"/>
         </w:rPr>
@@ -4442,7 +4651,7 @@
       <w:proofErr w:type="spellStart"/>
       <w:r>
         <w:rPr>
-          <w:color w:val="080808"/>
+          <w:rFonts w:ascii="Courier New" w:hAnsi="Courier New" w:cs="Courier New"/>
           <w:lang w:val="en-US"/>
         </w:rPr>
         <w:t>ObjectInputStream</w:t>
@@ -4450,13 +4659,14 @@
       <w:proofErr w:type="spellEnd"/>
       <w:r>
         <w:rPr>
-          <w:color w:val="080808"/>
+          <w:rFonts w:ascii="Courier New" w:hAnsi="Courier New" w:cs="Courier New"/>
           <w:lang w:val="en-US"/>
         </w:rPr>
         <w:t>(</w:t>
       </w:r>
       <w:r>
         <w:rPr>
+          <w:rFonts w:ascii="Courier New" w:hAnsi="Courier New" w:cs="Courier New"/>
           <w:color w:val="0033B3"/>
           <w:lang w:val="en-US"/>
         </w:rPr>
@@ -4465,7 +4675,7 @@
       <w:proofErr w:type="spellStart"/>
       <w:r>
         <w:rPr>
-          <w:color w:val="080808"/>
+          <w:rFonts w:ascii="Courier New" w:hAnsi="Courier New" w:cs="Courier New"/>
           <w:lang w:val="en-US"/>
         </w:rPr>
         <w:t>FileInputStream</w:t>
@@ -4473,13 +4683,14 @@
       <w:proofErr w:type="spellEnd"/>
       <w:r>
         <w:rPr>
-          <w:color w:val="080808"/>
+          <w:rFonts w:ascii="Courier New" w:hAnsi="Courier New" w:cs="Courier New"/>
           <w:lang w:val="en-US"/>
         </w:rPr>
         <w:t>(</w:t>
       </w:r>
       <w:r>
         <w:rPr>
+          <w:rFonts w:ascii="Courier New" w:hAnsi="Courier New" w:cs="Courier New"/>
           <w:color w:val="067D17"/>
           <w:lang w:val="en-US"/>
         </w:rPr>
@@ -4487,6 +4698,7 @@
       </w:r>
       <w:r>
         <w:rPr>
+          <w:rFonts w:ascii="Courier New" w:hAnsi="Courier New" w:cs="Courier New"/>
           <w:color w:val="0037A6"/>
           <w:lang w:val="en-US"/>
         </w:rPr>
@@ -4494,6 +4706,7 @@
       </w:r>
       <w:r>
         <w:rPr>
+          <w:rFonts w:ascii="Courier New" w:hAnsi="Courier New" w:cs="Courier New"/>
           <w:color w:val="067D17"/>
           <w:lang w:val="en-US"/>
         </w:rPr>
@@ -4501,14 +4714,14 @@
       </w:r>
       <w:r>
         <w:rPr>
-          <w:color w:val="080808"/>
+          <w:rFonts w:ascii="Courier New" w:hAnsi="Courier New" w:cs="Courier New"/>
           <w:lang w:val="en-US"/>
         </w:rPr>
         <w:t>)))</w:t>
       </w:r>
       <w:r>
         <w:rPr>
-          <w:color w:val="080808"/>
+          <w:rFonts w:ascii="Courier New" w:hAnsi="Courier New" w:cs="Courier New"/>
           <w:lang w:val="en-US"/>
         </w:rPr>
         <w:br/>
@@ -4516,7 +4729,7 @@
       </w:r>
       <w:r>
         <w:rPr>
-          <w:color w:val="080808"/>
+          <w:rFonts w:ascii="Courier New" w:hAnsi="Courier New" w:cs="Courier New"/>
           <w:lang w:val="en-US"/>
         </w:rPr>
         <w:br/>
@@ -4525,6 +4738,7 @@
       <w:proofErr w:type="spellStart"/>
       <w:r>
         <w:rPr>
+          <w:rFonts w:ascii="Courier New" w:hAnsi="Courier New" w:cs="Courier New"/>
           <w:color w:val="000000"/>
           <w:lang w:val="en-US"/>
         </w:rPr>
@@ -4533,6 +4747,7 @@
       <w:proofErr w:type="spellEnd"/>
       <w:r>
         <w:rPr>
+          <w:rFonts w:ascii="Courier New" w:hAnsi="Courier New" w:cs="Courier New"/>
           <w:color w:val="000000"/>
           <w:lang w:val="en-US"/>
         </w:rPr>
@@ -4541,6 +4756,7 @@
       <w:proofErr w:type="spellStart"/>
       <w:r>
         <w:rPr>
+          <w:rFonts w:ascii="Courier New" w:hAnsi="Courier New" w:cs="Courier New"/>
           <w:color w:val="000000"/>
           <w:lang w:val="en-US"/>
         </w:rPr>
@@ -4549,6 +4765,7 @@
       <w:proofErr w:type="spellEnd"/>
       <w:r>
         <w:rPr>
+          <w:rFonts w:ascii="Courier New" w:hAnsi="Courier New" w:cs="Courier New"/>
           <w:color w:val="000000"/>
           <w:lang w:val="en-US"/>
         </w:rPr>
@@ -4556,7 +4773,7 @@
       </w:r>
       <w:r>
         <w:rPr>
-          <w:color w:val="080808"/>
+          <w:rFonts w:ascii="Courier New" w:hAnsi="Courier New" w:cs="Courier New"/>
           <w:lang w:val="en-US"/>
         </w:rPr>
         <w:t>= (</w:t>
@@ -4564,6 +4781,7 @@
       <w:proofErr w:type="spellStart"/>
       <w:r>
         <w:rPr>
+          <w:rFonts w:ascii="Courier New" w:hAnsi="Courier New" w:cs="Courier New"/>
           <w:color w:val="000000"/>
           <w:lang w:val="en-US"/>
         </w:rPr>
@@ -4572,7 +4790,7 @@
       <w:proofErr w:type="spellEnd"/>
       <w:r>
         <w:rPr>
-          <w:color w:val="080808"/>
+          <w:rFonts w:ascii="Courier New" w:hAnsi="Courier New" w:cs="Courier New"/>
           <w:lang w:val="en-US"/>
         </w:rPr>
         <w:t xml:space="preserve">) </w:t>
@@ -4580,6 +4798,7 @@
       <w:proofErr w:type="spellStart"/>
       <w:r>
         <w:rPr>
+          <w:rFonts w:ascii="Courier New" w:hAnsi="Courier New" w:cs="Courier New"/>
           <w:color w:val="000000"/>
           <w:lang w:val="en-US"/>
         </w:rPr>
@@ -4587,7 +4806,7 @@
       </w:r>
       <w:r>
         <w:rPr>
-          <w:color w:val="080808"/>
+          <w:rFonts w:ascii="Courier New" w:hAnsi="Courier New" w:cs="Courier New"/>
           <w:lang w:val="en-US"/>
         </w:rPr>
         <w:t>.readObject</w:t>
@@ -4595,14 +4814,14 @@
       <w:proofErr w:type="spellEnd"/>
       <w:r>
         <w:rPr>
-          <w:color w:val="080808"/>
+          <w:rFonts w:ascii="Courier New" w:hAnsi="Courier New" w:cs="Courier New"/>
           <w:lang w:val="en-US"/>
         </w:rPr>
         <w:t>();</w:t>
       </w:r>
       <w:r>
         <w:rPr>
-          <w:color w:val="080808"/>
+          <w:rFonts w:ascii="Courier New" w:hAnsi="Courier New" w:cs="Courier New"/>
           <w:lang w:val="en-US"/>
         </w:rPr>
         <w:br/>
@@ -4611,6 +4830,7 @@
       <w:proofErr w:type="spellStart"/>
       <w:r>
         <w:rPr>
+          <w:rFonts w:ascii="Courier New" w:hAnsi="Courier New" w:cs="Courier New"/>
           <w:color w:val="000000"/>
           <w:lang w:val="en-US"/>
         </w:rPr>
@@ -4618,13 +4838,14 @@
       </w:r>
       <w:r>
         <w:rPr>
-          <w:color w:val="080808"/>
+          <w:rFonts w:ascii="Courier New" w:hAnsi="Courier New" w:cs="Courier New"/>
           <w:lang w:val="en-US"/>
         </w:rPr>
         <w:t>.</w:t>
       </w:r>
       <w:r>
         <w:rPr>
+          <w:rFonts w:ascii="Courier New" w:hAnsi="Courier New" w:cs="Courier New"/>
           <w:i/>
           <w:iCs/>
           <w:color w:val="871094"/>
@@ -4634,7 +4855,7 @@
       </w:r>
       <w:r>
         <w:rPr>
-          <w:color w:val="080808"/>
+          <w:rFonts w:ascii="Courier New" w:hAnsi="Courier New" w:cs="Courier New"/>
           <w:lang w:val="en-US"/>
         </w:rPr>
         <w:t>.println</w:t>
@@ -4642,7 +4863,7 @@
       <w:proofErr w:type="spellEnd"/>
       <w:r>
         <w:rPr>
-          <w:color w:val="080808"/>
+          <w:rFonts w:ascii="Courier New" w:hAnsi="Courier New" w:cs="Courier New"/>
           <w:lang w:val="en-US"/>
         </w:rPr>
         <w:t>(</w:t>
@@ -4650,6 +4871,7 @@
       <w:proofErr w:type="spellStart"/>
       <w:r>
         <w:rPr>
+          <w:rFonts w:ascii="Courier New" w:hAnsi="Courier New" w:cs="Courier New"/>
           <w:color w:val="000000"/>
           <w:lang w:val="en-US"/>
         </w:rPr>
@@ -4657,7 +4879,7 @@
       </w:r>
       <w:r>
         <w:rPr>
-          <w:color w:val="080808"/>
+          <w:rFonts w:ascii="Courier New" w:hAnsi="Courier New" w:cs="Courier New"/>
           <w:lang w:val="en-US"/>
         </w:rPr>
         <w:t>.myMethod</w:t>
@@ -4665,14 +4887,14 @@
       <w:proofErr w:type="spellEnd"/>
       <w:r>
         <w:rPr>
-          <w:color w:val="080808"/>
+          <w:rFonts w:ascii="Courier New" w:hAnsi="Courier New" w:cs="Courier New"/>
           <w:lang w:val="en-US"/>
         </w:rPr>
         <w:t>());</w:t>
       </w:r>
       <w:r>
         <w:rPr>
-          <w:color w:val="080808"/>
+          <w:rFonts w:ascii="Courier New" w:hAnsi="Courier New" w:cs="Courier New"/>
           <w:lang w:val="en-US"/>
         </w:rPr>
         <w:br/>
@@ -4692,6 +4914,97 @@
       </w:r>
       <w:r>
         <w:t xml:space="preserve"> </w:t>
+      </w:r>
+    </w:p>
+    <w:p>
+      <w:pPr>
+        <w:ind w:firstLine="708"/>
+        <w:jc w:val="both"/>
+      </w:pPr>
+      <w:r>
+        <w:t>Д</w:t>
+      </w:r>
+      <w:r>
+        <w:t xml:space="preserve">ля считывания примитивных типов данных используются методы </w:t>
+      </w:r>
+      <w:proofErr w:type="spellStart"/>
+      <w:proofErr w:type="gramStart"/>
+      <w:r>
+        <w:rPr>
+          <w:lang w:val="en-US"/>
+        </w:rPr>
+        <w:t>readInt</w:t>
+      </w:r>
+      <w:proofErr w:type="spellEnd"/>
+      <w:r>
+        <w:t>(</w:t>
+      </w:r>
+      <w:proofErr w:type="gramEnd"/>
+      <w:r>
+        <w:t xml:space="preserve">), </w:t>
+      </w:r>
+      <w:proofErr w:type="spellStart"/>
+      <w:r>
+        <w:rPr>
+          <w:lang w:val="en-US"/>
+        </w:rPr>
+        <w:t>readChar</w:t>
+      </w:r>
+      <w:proofErr w:type="spellEnd"/>
+      <w:r>
+        <w:t xml:space="preserve">() и т. д., для чтение объекта используется метод </w:t>
+      </w:r>
+      <w:proofErr w:type="spellStart"/>
+      <w:r>
+        <w:rPr>
+          <w:lang w:val="en-US"/>
+        </w:rPr>
+        <w:t>readObject</w:t>
+      </w:r>
+      <w:proofErr w:type="spellEnd"/>
+      <w:r>
+        <w:t xml:space="preserve">(). Метод </w:t>
+      </w:r>
+      <w:proofErr w:type="spellStart"/>
+      <w:proofErr w:type="gramStart"/>
+      <w:r>
+        <w:rPr>
+          <w:lang w:val="en-US"/>
+        </w:rPr>
+        <w:t>readLine</w:t>
+      </w:r>
+      <w:proofErr w:type="spellEnd"/>
+      <w:r>
+        <w:t>(</w:t>
+      </w:r>
+      <w:proofErr w:type="gramEnd"/>
+      <w:r>
+        <w:t xml:space="preserve">) является устаревшим и не рекомендуется к использования, т. к. неверно преобразует байты в символы. </w:t>
+      </w:r>
+      <w:r>
+        <w:t xml:space="preserve">Для чтения строк рекомендуется использовать </w:t>
+      </w:r>
+      <w:proofErr w:type="spellStart"/>
+      <w:r>
+        <w:rPr>
+          <w:lang w:val="en-US"/>
+        </w:rPr>
+        <w:t>BufferedReader</w:t>
+      </w:r>
+      <w:proofErr w:type="spellEnd"/>
+      <w:r>
+        <w:t>.</w:t>
+      </w:r>
+      <w:proofErr w:type="spellStart"/>
+      <w:r>
+        <w:rPr>
+          <w:lang w:val="en-US"/>
+        </w:rPr>
+        <w:t>readLine</w:t>
+      </w:r>
+      <w:proofErr w:type="spellEnd"/>
+      <w:r>
+        <w:t>().</w:t>
       </w:r>
     </w:p>
     <w:p>
@@ -4704,252 +5017,234 @@
           <w:sz w:val="21"/>
         </w:rPr>
       </w:pPr>
-      <w:r>
-        <w:t>Д</w:t>
-      </w:r>
-      <w:r>
-        <w:t xml:space="preserve">ля считывания примитивных типов данных используются методы </w:t>
-      </w:r>
-      <w:proofErr w:type="spellStart"/>
-      <w:proofErr w:type="gramStart"/>
-      <w:r>
-        <w:rPr>
-          <w:lang w:val="en-US"/>
-        </w:rPr>
-        <w:t>readInt</w:t>
-      </w:r>
-      <w:proofErr w:type="spellEnd"/>
-      <w:r>
-        <w:t>(</w:t>
-      </w:r>
-      <w:proofErr w:type="gramEnd"/>
-      <w:r>
-        <w:t xml:space="preserve">), </w:t>
-      </w:r>
-      <w:proofErr w:type="spellStart"/>
-      <w:r>
-        <w:rPr>
-          <w:lang w:val="en-US"/>
-        </w:rPr>
-        <w:t>readChar</w:t>
-      </w:r>
-      <w:proofErr w:type="spellEnd"/>
-      <w:r>
-        <w:t xml:space="preserve">() и т. д., для чтение объекта используется метод </w:t>
-      </w:r>
-      <w:proofErr w:type="spellStart"/>
-      <w:r>
-        <w:rPr>
-          <w:lang w:val="en-US"/>
-        </w:rPr>
-        <w:t>readObject</w:t>
-      </w:r>
-      <w:proofErr w:type="spellEnd"/>
-      <w:r>
-        <w:t xml:space="preserve">(). Метод </w:t>
-      </w:r>
-      <w:proofErr w:type="spellStart"/>
-      <w:proofErr w:type="gramStart"/>
-      <w:r>
-        <w:rPr>
-          <w:lang w:val="en-US"/>
-        </w:rPr>
-        <w:t>readLine</w:t>
-      </w:r>
-      <w:proofErr w:type="spellEnd"/>
-      <w:r>
-        <w:t>(</w:t>
-      </w:r>
-      <w:proofErr w:type="gramEnd"/>
-      <w:r>
-        <w:t xml:space="preserve">) является устаревшим и не рекомендуется к использования, т. к. неверно преобразует байты в символы. </w:t>
-      </w:r>
-      <w:r>
-        <w:t xml:space="preserve">Для чтения строк рекомендуется использовать </w:t>
-      </w:r>
-      <w:proofErr w:type="spellStart"/>
-      <w:r>
-        <w:rPr>
-          <w:lang w:val="en-US"/>
-        </w:rPr>
-        <w:t>BufferedReader</w:t>
+    </w:p>
+    <w:p>
+      <w:pPr>
+        <w:ind w:firstLine="708"/>
+        <w:jc w:val="both"/>
+      </w:pPr>
+      <w:proofErr w:type="spellStart"/>
+      <w:r>
+        <w:rPr>
+          <w:b/>
+          <w:lang w:val="en-US"/>
+        </w:rPr>
+        <w:t>PipedInputStream</w:t>
+      </w:r>
+      <w:proofErr w:type="spellEnd"/>
+      <w:r>
+        <w:t xml:space="preserve"> </w:t>
+      </w:r>
+      <w:r>
+        <w:t xml:space="preserve">– </w:t>
+      </w:r>
+      <w:r>
+        <w:t xml:space="preserve">класс, предназначенный для связи отдельных потоков друг с другом внутри одной JVM. Обычно связывается </w:t>
+      </w:r>
+      <w:proofErr w:type="spellStart"/>
+      <w:r>
+        <w:rPr>
+          <w:lang w:val="en-US"/>
+        </w:rPr>
+        <w:t>PipedInputStream</w:t>
+      </w:r>
+      <w:proofErr w:type="spellEnd"/>
+      <w:r>
+        <w:t xml:space="preserve"> и </w:t>
+      </w:r>
+      <w:proofErr w:type="spellStart"/>
+      <w:r>
+        <w:rPr>
+          <w:lang w:val="en-US"/>
+        </w:rPr>
+        <w:t>PipedOutputStream</w:t>
+      </w:r>
+      <w:proofErr w:type="spellEnd"/>
+      <w:r>
+        <w:t xml:space="preserve"> и используются при многопоточном программировании. Каждый раз, когда данные записываются в </w:t>
+      </w:r>
+      <w:proofErr w:type="spellStart"/>
+      <w:r>
+        <w:rPr>
+          <w:lang w:val="en-US"/>
+        </w:rPr>
+        <w:t>PipedOutputStream</w:t>
+      </w:r>
+      <w:proofErr w:type="spellEnd"/>
+      <w:r>
+        <w:t xml:space="preserve">, они автоматически появляются в </w:t>
+      </w:r>
+      <w:proofErr w:type="spellStart"/>
+      <w:r>
+        <w:rPr>
+          <w:lang w:val="en-US"/>
+        </w:rPr>
+        <w:t>PipedInputStream</w:t>
       </w:r>
       <w:proofErr w:type="spellEnd"/>
       <w:r>
         <w:t>.</w:t>
       </w:r>
-      <w:proofErr w:type="spellStart"/>
-      <w:r>
-        <w:rPr>
-          <w:lang w:val="en-US"/>
-        </w:rPr>
-        <w:t>readLine</w:t>
-      </w:r>
-      <w:proofErr w:type="spellEnd"/>
-      <w:r>
-        <w:t>().</w:t>
+    </w:p>
+    <w:p>
+      <w:pPr>
+        <w:ind w:firstLine="708"/>
+        <w:jc w:val="both"/>
+      </w:pPr>
+    </w:p>
+    <w:p>
+      <w:pPr>
+        <w:ind w:firstLine="708"/>
+        <w:jc w:val="both"/>
+      </w:pPr>
+      <w:proofErr w:type="spellStart"/>
+      <w:r>
+        <w:rPr>
+          <w:b/>
+          <w:lang w:val="en-US"/>
+        </w:rPr>
+        <w:t>PushbackInputStream</w:t>
+      </w:r>
+      <w:proofErr w:type="spellEnd"/>
+      <w:r>
+        <w:t xml:space="preserve"> </w:t>
+      </w:r>
+      <w:r>
+        <w:t xml:space="preserve">– класс, который </w:t>
+      </w:r>
+      <w:r>
+        <w:t>дает</w:t>
+      </w:r>
+      <w:r>
+        <w:t xml:space="preserve"> возможность «отодвинуть» или «</w:t>
+      </w:r>
+      <w:proofErr w:type="spellStart"/>
+      <w:r>
+        <w:t>непрочитать</w:t>
+      </w:r>
+      <w:proofErr w:type="spellEnd"/>
+      <w:r>
+        <w:t xml:space="preserve">» байты, сохраняя вытесненные байты во внутреннем буфере с помощью метода </w:t>
+      </w:r>
+      <w:r>
+        <w:rPr>
+          <w:lang w:val="en-US"/>
+        </w:rPr>
+        <w:t>unread</w:t>
+      </w:r>
+      <w:r>
+        <w:t>()</w:t>
+      </w:r>
+      <w:r>
+        <w:t>.</w:t>
+      </w:r>
+      <w:r>
+        <w:t xml:space="preserve"> </w:t>
+      </w:r>
+      <w:r>
+        <w:t xml:space="preserve">Наследуется от </w:t>
+      </w:r>
+      <w:proofErr w:type="spellStart"/>
+      <w:r>
+        <w:rPr>
+          <w:lang w:val="en-US"/>
+        </w:rPr>
+        <w:t>FilterInputStream</w:t>
+      </w:r>
+      <w:proofErr w:type="spellEnd"/>
+      <w:r>
+        <w:t>.</w:t>
+      </w:r>
+    </w:p>
+    <w:p>
+      <w:pPr>
+        <w:ind w:firstLine="708"/>
+        <w:jc w:val="both"/>
+      </w:pPr>
+    </w:p>
+    <w:p>
+      <w:pPr>
+        <w:ind w:firstLine="708"/>
+        <w:jc w:val="both"/>
+      </w:pPr>
+      <w:proofErr w:type="spellStart"/>
+      <w:r>
+        <w:rPr>
+          <w:b/>
+          <w:lang w:val="en-US"/>
+        </w:rPr>
+        <w:t>SequenceInputStream</w:t>
+      </w:r>
+      <w:proofErr w:type="spellEnd"/>
+      <w:r>
+        <w:t xml:space="preserve"> </w:t>
+      </w:r>
+      <w:r>
+        <w:t>– класс, позволяющий объединить несколько потоков ввода. Данные считываются сначала полностью с первого потока, потом со второго и т.д., пока не будет считана информация со всех объединенных потоков.</w:t>
+      </w:r>
+    </w:p>
+    <w:p>
+      <w:pPr>
+        <w:ind w:firstLine="708"/>
+        <w:jc w:val="both"/>
+      </w:pPr>
+    </w:p>
+    <w:p>
+      <w:pPr>
+        <w:ind w:firstLine="708"/>
+        <w:jc w:val="both"/>
+      </w:pPr>
+      <w:proofErr w:type="spellStart"/>
+      <w:r>
+        <w:rPr>
+          <w:b/>
+        </w:rPr>
+        <w:t>CheckedInputStream</w:t>
+      </w:r>
+      <w:proofErr w:type="spellEnd"/>
+      <w:r>
+        <w:t xml:space="preserve"> – </w:t>
+      </w:r>
+      <w:r>
+        <w:t>класс, позволяющий использовать контрольную сумму для проверки целостности входных данных.</w:t>
+      </w:r>
+    </w:p>
+    <w:p>
+      <w:pPr>
+        <w:ind w:firstLine="708"/>
+        <w:jc w:val="both"/>
+      </w:pPr>
+    </w:p>
+    <w:p>
+      <w:pPr>
+        <w:ind w:firstLine="708"/>
+        <w:jc w:val="both"/>
+      </w:pPr>
+      <w:proofErr w:type="spellStart"/>
+      <w:r>
+        <w:rPr>
+          <w:b/>
+          <w:lang w:val="en-US"/>
+        </w:rPr>
+        <w:t>StringBufferInputStream</w:t>
+      </w:r>
+      <w:proofErr w:type="spellEnd"/>
+      <w:r>
+        <w:t xml:space="preserve"> – устарел,</w:t>
+      </w:r>
+      <w:r>
+        <w:t xml:space="preserve"> неправильно преобразует символы в байты. Рекомендованная замена – </w:t>
+      </w:r>
+      <w:proofErr w:type="spellStart"/>
+      <w:r>
+        <w:t>StringReader</w:t>
+      </w:r>
+      <w:proofErr w:type="spellEnd"/>
+      <w:r>
+        <w:t>.</w:t>
       </w:r>
       <w:bookmarkStart w:id="0" w:name="_GoBack"/>
       <w:bookmarkEnd w:id="0"/>
-    </w:p>
-    <w:p>
-      <w:pPr>
-        <w:ind w:firstLine="708"/>
-        <w:jc w:val="both"/>
-      </w:pPr>
-      <w:proofErr w:type="spellStart"/>
-      <w:r>
-        <w:rPr>
-          <w:b/>
-          <w:lang w:val="en-US"/>
-        </w:rPr>
-        <w:lastRenderedPageBreak/>
-        <w:t>PipedInputStream</w:t>
-      </w:r>
-      <w:proofErr w:type="spellEnd"/>
-      <w:r>
-        <w:t xml:space="preserve"> </w:t>
-      </w:r>
-      <w:r>
-        <w:t xml:space="preserve">– класс, предназначенный для связи отдельных потоков друг с другом внутри одной </w:t>
-      </w:r>
-      <w:r>
-        <w:rPr>
-          <w:lang w:val="en-US"/>
-        </w:rPr>
-        <w:t>JVM</w:t>
-      </w:r>
-      <w:r>
-        <w:t>.</w:t>
-      </w:r>
-    </w:p>
-    <w:p>
-      <w:pPr>
-        <w:ind w:firstLine="708"/>
-        <w:jc w:val="both"/>
-      </w:pPr>
-      <w:proofErr w:type="spellStart"/>
-      <w:r>
-        <w:rPr>
-          <w:b/>
-          <w:lang w:val="en-US"/>
-        </w:rPr>
-        <w:t>PushbackInputStream</w:t>
-      </w:r>
-      <w:proofErr w:type="spellEnd"/>
-      <w:r>
-        <w:t xml:space="preserve"> </w:t>
-      </w:r>
-      <w:r>
-        <w:t>– класс, который позволяет добавлять функциональность другим классам, а именно возможность «отодвинуть» или «</w:t>
-      </w:r>
-      <w:proofErr w:type="spellStart"/>
-      <w:r>
-        <w:t>непрочитать</w:t>
-      </w:r>
-      <w:proofErr w:type="spellEnd"/>
-      <w:r>
-        <w:t xml:space="preserve">» байты, сохраняя вытесненные байты во внутреннем буфере с помощью метода </w:t>
-      </w:r>
-      <w:r>
-        <w:rPr>
-          <w:lang w:val="en-US"/>
-        </w:rPr>
-        <w:t>unread</w:t>
-      </w:r>
-      <w:r>
-        <w:t>()</w:t>
-      </w:r>
-      <w:r>
-        <w:t xml:space="preserve">.Наследуется от </w:t>
-      </w:r>
-      <w:proofErr w:type="spellStart"/>
-      <w:r>
-        <w:rPr>
-          <w:lang w:val="en-US"/>
-        </w:rPr>
-        <w:t>FilterInputStream</w:t>
-      </w:r>
-      <w:proofErr w:type="spellEnd"/>
-      <w:r>
-        <w:t>.</w:t>
-      </w:r>
-    </w:p>
-    <w:p>
-      <w:pPr>
-        <w:ind w:firstLine="708"/>
-        <w:jc w:val="both"/>
-      </w:pPr>
-      <w:proofErr w:type="spellStart"/>
-      <w:r>
-        <w:rPr>
-          <w:b/>
-          <w:lang w:val="en-US"/>
-        </w:rPr>
-        <w:t>SequenceInputStream</w:t>
-      </w:r>
-      <w:proofErr w:type="spellEnd"/>
-      <w:r>
-        <w:t xml:space="preserve"> </w:t>
-      </w:r>
-      <w:r>
-        <w:t>– класс, позволяющий объединить несколько потоков ввода. Данные считываются сначала полностью с первого потока, потом со второго и т.д., пока не будет считана информация со всех объединенных потоков.</w:t>
-      </w:r>
-    </w:p>
-    <w:p>
-      <w:pPr>
-        <w:ind w:firstLine="708"/>
-        <w:jc w:val="both"/>
-      </w:pPr>
-      <w:proofErr w:type="spellStart"/>
-      <w:r>
-        <w:rPr>
-          <w:b/>
-        </w:rPr>
-        <w:t>CheckedInputStream</w:t>
-      </w:r>
-      <w:proofErr w:type="spellEnd"/>
-      <w:r>
-        <w:t xml:space="preserve"> – </w:t>
-      </w:r>
-      <w:r>
-        <w:t>класс, позволяющий использовать контрольную сумму для проверки целостности входных данных.</w:t>
-      </w:r>
-    </w:p>
-    <w:p>
-      <w:pPr>
-        <w:ind w:firstLine="708"/>
-        <w:jc w:val="both"/>
-      </w:pPr>
-      <w:proofErr w:type="spellStart"/>
-      <w:r>
-        <w:rPr>
-          <w:b/>
-          <w:lang w:val="en-US"/>
-        </w:rPr>
-        <w:t>StringBufferInputStream</w:t>
-      </w:r>
-      <w:proofErr w:type="spellEnd"/>
-      <w:r>
-        <w:t xml:space="preserve"> – устарел,</w:t>
-      </w:r>
-      <w:r>
-        <w:t xml:space="preserve"> неправильно преобразует символы в байты. Рекомендованная замена – </w:t>
-      </w:r>
-      <w:proofErr w:type="spellStart"/>
-      <w:r>
-        <w:t>StringReader</w:t>
-      </w:r>
-      <w:proofErr w:type="spellEnd"/>
-      <w:r>
-        <w:t>.</w:t>
-      </w:r>
-    </w:p>
-    <w:p>
-      <w:pPr>
-        <w:ind w:firstLine="708"/>
-        <w:jc w:val="both"/>
-      </w:pPr>
     </w:p>
     <w:sectPr>
       <w:footerReference w:type="default" r:id="rId7"/>

</xml_diff>

<commit_message>
Edit lessons 2.2, 2.3, 2.4
</commit_message>
<xml_diff>
--- a/2.2 InputStream/2.2 InputStream.docx
+++ b/2.2 InputStream/2.2 InputStream.docx
@@ -251,7 +251,13 @@
         <w:t>()</w:t>
       </w:r>
       <w:r>
-        <w:t xml:space="preserve"> – возвращает количество байт, которое можно прочитать из входного потока;</w:t>
+        <w:t xml:space="preserve"> – возвращает количество байт, которое можно прочитать из </w:t>
+      </w:r>
+      <w:r>
+        <w:t>потока ввода</w:t>
+      </w:r>
+      <w:r>
+        <w:t>;</w:t>
       </w:r>
     </w:p>
     <w:p>
@@ -977,326 +983,413 @@
     </w:p>
     <w:p>
       <w:pPr>
+        <w:jc w:val="center"/>
+        <w:rPr>
+          <w:b/>
+          <w:u w:val="single"/>
+        </w:rPr>
+      </w:pPr>
+      <w:r>
+        <w:rPr>
+          <w:noProof/>
+        </w:rPr>
+        <w:pict>
+          <v:shapetype id="_x0000_t75" coordsize="21600,21600" o:spt="75" o:preferrelative="t" path="m@4@5l@4@11@9@11@9@5xe" filled="f" stroked="f">
+            <v:stroke joinstyle="miter"/>
+            <v:formulas>
+              <v:f eqn="if lineDrawn pixelLineWidth 0"/>
+              <v:f eqn="sum @0 1 0"/>
+              <v:f eqn="sum 0 0 @1"/>
+              <v:f eqn="prod @2 1 2"/>
+              <v:f eqn="prod @3 21600 pixelWidth"/>
+              <v:f eqn="prod @3 21600 pixelHeight"/>
+              <v:f eqn="sum @0 0 1"/>
+              <v:f eqn="prod @6 1 2"/>
+              <v:f eqn="prod @7 21600 pixelWidth"/>
+              <v:f eqn="sum @8 21600 0"/>
+              <v:f eqn="prod @7 21600 pixelHeight"/>
+              <v:f eqn="sum @10 21600 0"/>
+            </v:formulas>
+            <v:path o:extrusionok="f" gradientshapeok="t" o:connecttype="rect"/>
+            <o:lock v:ext="edit" aspectratio="t"/>
+          </v:shapetype>
+          <v:shape id="_x0000_s1026" type="#_x0000_t75" style="position:absolute;left:0;text-align:left;margin-left:35.05pt;margin-top:-4.1pt;width:397.4pt;height:246.45pt;z-index:251659264;mso-position-horizontal-relative:text;mso-position-vertical-relative:text" o:allowoverlap="f">
+            <v:imagedata r:id="rId7" o:title="InputStream"/>
+            <w10:wrap type="square"/>
+          </v:shape>
+        </w:pict>
+      </w:r>
+    </w:p>
+    <w:p>
+      <w:pPr>
+        <w:jc w:val="both"/>
+        <w:rPr>
+          <w:b/>
+          <w:u w:val="single"/>
+        </w:rPr>
+      </w:pPr>
+    </w:p>
+    <w:p>
+      <w:pPr>
+        <w:jc w:val="both"/>
+        <w:rPr>
+          <w:b/>
+          <w:u w:val="single"/>
+        </w:rPr>
+      </w:pPr>
+    </w:p>
+    <w:p>
+      <w:pPr>
+        <w:jc w:val="both"/>
+        <w:rPr>
+          <w:b/>
+          <w:u w:val="single"/>
+        </w:rPr>
+      </w:pPr>
+    </w:p>
+    <w:p>
+      <w:pPr>
+        <w:jc w:val="both"/>
+        <w:rPr>
+          <w:b/>
+          <w:u w:val="single"/>
+        </w:rPr>
+      </w:pPr>
+    </w:p>
+    <w:p>
+      <w:pPr>
+        <w:jc w:val="both"/>
+        <w:rPr>
+          <w:b/>
+          <w:u w:val="single"/>
+        </w:rPr>
+      </w:pPr>
+    </w:p>
+    <w:p>
+      <w:pPr>
+        <w:jc w:val="both"/>
+        <w:rPr>
+          <w:b/>
+          <w:u w:val="single"/>
+        </w:rPr>
+      </w:pPr>
+    </w:p>
+    <w:p>
+      <w:pPr>
+        <w:jc w:val="both"/>
+        <w:rPr>
+          <w:b/>
+          <w:u w:val="single"/>
+        </w:rPr>
+      </w:pPr>
+    </w:p>
+    <w:p>
+      <w:pPr>
+        <w:jc w:val="both"/>
+        <w:rPr>
+          <w:b/>
+          <w:u w:val="single"/>
+        </w:rPr>
+      </w:pPr>
+    </w:p>
+    <w:p>
+      <w:pPr>
+        <w:jc w:val="both"/>
+        <w:rPr>
+          <w:b/>
+          <w:u w:val="single"/>
+        </w:rPr>
+      </w:pPr>
+    </w:p>
+    <w:p>
+      <w:pPr>
+        <w:jc w:val="both"/>
+      </w:pPr>
+      <w:r>
+        <w:rPr>
+          <w:b/>
+          <w:u w:val="single"/>
+        </w:rPr>
+        <w:lastRenderedPageBreak/>
+        <w:t xml:space="preserve">Наследники класса </w:t>
+      </w:r>
+      <w:proofErr w:type="spellStart"/>
+      <w:r>
+        <w:rPr>
+          <w:b/>
+          <w:u w:val="single"/>
+        </w:rPr>
+        <w:t>InputStream</w:t>
+      </w:r>
+      <w:proofErr w:type="spellEnd"/>
+      <w:r>
+        <w:rPr>
+          <w:b/>
+        </w:rPr>
+        <w:t>:</w:t>
+      </w:r>
+    </w:p>
+    <w:p>
+      <w:pPr>
+        <w:ind w:left="705"/>
+        <w:jc w:val="both"/>
+      </w:pPr>
+      <w:proofErr w:type="spellStart"/>
+      <w:r>
+        <w:rPr>
+          <w:b/>
+          <w:lang w:val="en-US"/>
+        </w:rPr>
+        <w:t>ByteArrayInputStream</w:t>
+      </w:r>
+      <w:proofErr w:type="spellEnd"/>
+      <w:r>
+        <w:t xml:space="preserve"> </w:t>
+      </w:r>
+      <w:r>
+        <w:t xml:space="preserve">– </w:t>
+      </w:r>
+      <w:r>
+        <w:t>класс</w:t>
+      </w:r>
+      <w:r>
+        <w:t>, использующий в качестве источника данных массив байтов</w:t>
+      </w:r>
+      <w:r>
+        <w:t xml:space="preserve">. </w:t>
+      </w:r>
+      <w:r>
+        <w:rPr>
+          <w:u w:val="single"/>
+        </w:rPr>
+        <w:t>Имеет</w:t>
+      </w:r>
+      <w:r>
+        <w:rPr>
+          <w:u w:val="single"/>
+        </w:rPr>
+        <w:t xml:space="preserve"> </w:t>
+      </w:r>
+      <w:r>
+        <w:rPr>
+          <w:u w:val="single"/>
+        </w:rPr>
+        <w:t>конструкторы</w:t>
+      </w:r>
+      <w:r>
+        <w:rPr>
+          <w:u w:val="single"/>
+        </w:rPr>
+        <w:t>:</w:t>
+      </w:r>
+    </w:p>
+    <w:p>
+      <w:pPr>
+        <w:ind w:left="708" w:firstLine="708"/>
+        <w:jc w:val="both"/>
+        <w:rPr>
+          <w:i/>
+          <w:lang w:val="en-US"/>
+        </w:rPr>
+      </w:pPr>
+      <w:proofErr w:type="spellStart"/>
+      <w:proofErr w:type="gramStart"/>
+      <w:r>
+        <w:rPr>
+          <w:i/>
+          <w:lang w:val="en-US"/>
+        </w:rPr>
+        <w:t>ByteArrayInputStream</w:t>
+      </w:r>
+      <w:proofErr w:type="spellEnd"/>
+      <w:r>
+        <w:rPr>
+          <w:i/>
+          <w:lang w:val="en-US"/>
+        </w:rPr>
+        <w:t>(</w:t>
+      </w:r>
+      <w:proofErr w:type="gramEnd"/>
+      <w:r>
+        <w:rPr>
+          <w:i/>
+          <w:lang w:val="en-US"/>
+        </w:rPr>
+        <w:t xml:space="preserve">byte[] </w:t>
+      </w:r>
+      <w:proofErr w:type="spellStart"/>
+      <w:r>
+        <w:rPr>
+          <w:i/>
+          <w:lang w:val="en-US"/>
+        </w:rPr>
+        <w:t>buf</w:t>
+      </w:r>
+      <w:proofErr w:type="spellEnd"/>
+      <w:r>
+        <w:rPr>
+          <w:i/>
+          <w:lang w:val="en-US"/>
+        </w:rPr>
+        <w:t xml:space="preserve">) </w:t>
+      </w:r>
+    </w:p>
+    <w:p>
+      <w:pPr>
+        <w:ind w:left="708" w:firstLine="708"/>
+        <w:jc w:val="both"/>
+        <w:rPr>
+          <w:i/>
+          <w:lang w:val="en-US"/>
+        </w:rPr>
+      </w:pPr>
+      <w:proofErr w:type="spellStart"/>
+      <w:proofErr w:type="gramStart"/>
+      <w:r>
+        <w:rPr>
+          <w:i/>
+          <w:lang w:val="en-US"/>
+        </w:rPr>
+        <w:t>ByteArrayInputStream</w:t>
+      </w:r>
+      <w:proofErr w:type="spellEnd"/>
+      <w:r>
+        <w:rPr>
+          <w:i/>
+          <w:lang w:val="en-US"/>
+        </w:rPr>
+        <w:t>(</w:t>
+      </w:r>
+      <w:proofErr w:type="gramEnd"/>
+      <w:r>
+        <w:rPr>
+          <w:i/>
+          <w:lang w:val="en-US"/>
+        </w:rPr>
+        <w:t xml:space="preserve">byte[] </w:t>
+      </w:r>
+      <w:proofErr w:type="spellStart"/>
+      <w:r>
+        <w:rPr>
+          <w:i/>
+          <w:lang w:val="en-US"/>
+        </w:rPr>
+        <w:t>buf</w:t>
+      </w:r>
+      <w:proofErr w:type="spellEnd"/>
+      <w:r>
+        <w:rPr>
+          <w:i/>
+          <w:lang w:val="en-US"/>
+        </w:rPr>
+        <w:t xml:space="preserve">, </w:t>
+      </w:r>
+      <w:proofErr w:type="spellStart"/>
+      <w:r>
+        <w:rPr>
+          <w:i/>
+          <w:lang w:val="en-US"/>
+        </w:rPr>
+        <w:t>int</w:t>
+      </w:r>
+      <w:proofErr w:type="spellEnd"/>
+      <w:r>
+        <w:rPr>
+          <w:i/>
+          <w:lang w:val="en-US"/>
+        </w:rPr>
+        <w:t xml:space="preserve"> offset, </w:t>
+      </w:r>
+      <w:proofErr w:type="spellStart"/>
+      <w:r>
+        <w:rPr>
+          <w:i/>
+          <w:lang w:val="en-US"/>
+        </w:rPr>
+        <w:t>int</w:t>
+      </w:r>
+      <w:proofErr w:type="spellEnd"/>
+      <w:r>
+        <w:rPr>
+          <w:i/>
+          <w:lang w:val="en-US"/>
+        </w:rPr>
+        <w:t xml:space="preserve"> length)</w:t>
+      </w:r>
+    </w:p>
+    <w:p>
+      <w:pPr>
+        <w:jc w:val="both"/>
+      </w:pPr>
+      <w:r>
+        <w:rPr>
+          <w:lang w:val="en-US"/>
+        </w:rPr>
+        <w:tab/>
+      </w:r>
+      <w:proofErr w:type="spellStart"/>
+      <w:proofErr w:type="gramStart"/>
+      <w:r>
+        <w:rPr>
+          <w:i/>
+          <w:lang w:val="en-US"/>
+        </w:rPr>
+        <w:t>buf</w:t>
+      </w:r>
+      <w:proofErr w:type="spellEnd"/>
+      <w:proofErr w:type="gramEnd"/>
+      <w:r>
+        <w:t xml:space="preserve"> – </w:t>
+      </w:r>
+      <w:r>
+        <w:t xml:space="preserve">массив байтов, </w:t>
+      </w:r>
+      <w:r>
+        <w:rPr>
+          <w:i/>
+          <w:lang w:val="en-US"/>
+        </w:rPr>
+        <w:t>offset</w:t>
+      </w:r>
+      <w:r>
+        <w:t xml:space="preserve"> – </w:t>
+      </w:r>
+      <w:r>
+        <w:t xml:space="preserve">с какого байта будем считывать, </w:t>
+      </w:r>
+      <w:r>
+        <w:rPr>
+          <w:i/>
+          <w:lang w:val="en-US"/>
+        </w:rPr>
+        <w:t>length</w:t>
+      </w:r>
+      <w:r>
+        <w:t xml:space="preserve"> – количество </w:t>
+      </w:r>
+      <w:r>
+        <w:t xml:space="preserve">считываемых </w:t>
+      </w:r>
+      <w:r>
+        <w:t>байт</w:t>
+      </w:r>
+      <w:r>
+        <w:t>.</w:t>
+      </w:r>
+    </w:p>
+    <w:p>
+      <w:pPr>
         <w:ind w:firstLine="708"/>
         <w:jc w:val="both"/>
-      </w:pPr>
-    </w:p>
-    <w:p>
-      <w:pPr>
-        <w:jc w:val="both"/>
-      </w:pPr>
-      <w:r>
-        <w:rPr>
-          <w:b/>
+        <w:rPr>
           <w:u w:val="single"/>
-        </w:rPr>
-        <w:t xml:space="preserve">Наследники класса </w:t>
-      </w:r>
-      <w:proofErr w:type="spellStart"/>
-      <w:r>
-        <w:rPr>
-          <w:b/>
+          <w:lang w:val="en-US"/>
+        </w:rPr>
+      </w:pPr>
+      <w:r>
+        <w:rPr>
           <w:u w:val="single"/>
         </w:rPr>
-        <w:t>InputStream</w:t>
-      </w:r>
-      <w:proofErr w:type="spellEnd"/>
-      <w:r>
-        <w:rPr>
-          <w:b/>
-        </w:rPr>
-        <w:t>:</w:t>
-      </w:r>
-    </w:p>
-    <w:p>
-      <w:pPr>
-        <w:ind w:left="705"/>
-        <w:jc w:val="both"/>
-      </w:pPr>
-      <w:proofErr w:type="spellStart"/>
-      <w:r>
-        <w:rPr>
-          <w:b/>
-          <w:lang w:val="en-US"/>
-        </w:rPr>
-        <w:t>ByteArrayInputStream</w:t>
-      </w:r>
-      <w:proofErr w:type="spellEnd"/>
-      <w:r>
-        <w:t xml:space="preserve"> </w:t>
-      </w:r>
-      <w:r>
-        <w:t xml:space="preserve">– </w:t>
-      </w:r>
-      <w:r>
-        <w:t>класс</w:t>
-      </w:r>
-      <w:r>
-        <w:t>, использующий в качестве источника данных массив байтов</w:t>
-      </w:r>
-      <w:r>
-        <w:t xml:space="preserve">. </w:t>
-      </w:r>
-      <w:r>
-        <w:rPr>
-          <w:u w:val="single"/>
-        </w:rPr>
-        <w:t>Имеет</w:t>
-      </w:r>
-      <w:r>
-        <w:rPr>
-          <w:u w:val="single"/>
-        </w:rPr>
-        <w:t xml:space="preserve"> </w:t>
-      </w:r>
-      <w:r>
-        <w:rPr>
-          <w:u w:val="single"/>
-        </w:rPr>
-        <w:t>конструкторы</w:t>
-      </w:r>
-      <w:r>
-        <w:rPr>
-          <w:u w:val="single"/>
-        </w:rPr>
-        <w:t>:</w:t>
-      </w:r>
-    </w:p>
-    <w:p>
-      <w:pPr>
-        <w:ind w:left="708" w:firstLine="708"/>
-        <w:jc w:val="both"/>
-        <w:rPr>
-          <w:i/>
-          <w:lang w:val="en-US"/>
-        </w:rPr>
-      </w:pPr>
-      <w:proofErr w:type="spellStart"/>
-      <w:proofErr w:type="gramStart"/>
-      <w:r>
-        <w:rPr>
-          <w:i/>
-          <w:lang w:val="en-US"/>
-        </w:rPr>
-        <w:t>ByteArrayInputStream</w:t>
-      </w:r>
-      <w:proofErr w:type="spellEnd"/>
-      <w:r>
-        <w:rPr>
-          <w:i/>
-          <w:lang w:val="en-US"/>
-        </w:rPr>
-        <w:t>(</w:t>
-      </w:r>
-      <w:proofErr w:type="gramEnd"/>
-      <w:r>
-        <w:rPr>
-          <w:i/>
-          <w:lang w:val="en-US"/>
-        </w:rPr>
-        <w:t xml:space="preserve">byte[] </w:t>
-      </w:r>
-      <w:proofErr w:type="spellStart"/>
-      <w:r>
-        <w:rPr>
-          <w:i/>
-          <w:lang w:val="en-US"/>
-        </w:rPr>
-        <w:t>buf</w:t>
-      </w:r>
-      <w:proofErr w:type="spellEnd"/>
-      <w:r>
-        <w:rPr>
-          <w:i/>
-          <w:lang w:val="en-US"/>
-        </w:rPr>
-        <w:t xml:space="preserve">) </w:t>
-      </w:r>
-    </w:p>
-    <w:p>
-      <w:pPr>
-        <w:ind w:left="708" w:firstLine="708"/>
-        <w:jc w:val="both"/>
-        <w:rPr>
-          <w:i/>
-          <w:lang w:val="en-US"/>
-        </w:rPr>
-      </w:pPr>
-      <w:proofErr w:type="spellStart"/>
-      <w:proofErr w:type="gramStart"/>
-      <w:r>
-        <w:rPr>
-          <w:i/>
-          <w:lang w:val="en-US"/>
-        </w:rPr>
-        <w:t>ByteArrayInputStream</w:t>
-      </w:r>
-      <w:proofErr w:type="spellEnd"/>
-      <w:r>
-        <w:rPr>
-          <w:i/>
-          <w:lang w:val="en-US"/>
-        </w:rPr>
-        <w:t>(</w:t>
-      </w:r>
-      <w:proofErr w:type="gramEnd"/>
-      <w:r>
-        <w:rPr>
-          <w:i/>
-          <w:lang w:val="en-US"/>
-        </w:rPr>
-        <w:t xml:space="preserve">byte[] </w:t>
-      </w:r>
-      <w:proofErr w:type="spellStart"/>
-      <w:r>
-        <w:rPr>
-          <w:i/>
-          <w:lang w:val="en-US"/>
-        </w:rPr>
-        <w:t>buf</w:t>
-      </w:r>
-      <w:proofErr w:type="spellEnd"/>
-      <w:r>
-        <w:rPr>
-          <w:i/>
-          <w:lang w:val="en-US"/>
-        </w:rPr>
-        <w:t xml:space="preserve">, </w:t>
-      </w:r>
-      <w:proofErr w:type="spellStart"/>
-      <w:r>
-        <w:rPr>
-          <w:i/>
-          <w:lang w:val="en-US"/>
-        </w:rPr>
-        <w:t>int</w:t>
-      </w:r>
-      <w:proofErr w:type="spellEnd"/>
-      <w:r>
-        <w:rPr>
-          <w:i/>
-          <w:lang w:val="en-US"/>
-        </w:rPr>
-        <w:t xml:space="preserve"> offset, </w:t>
-      </w:r>
-      <w:proofErr w:type="spellStart"/>
-      <w:r>
-        <w:rPr>
-          <w:i/>
-          <w:lang w:val="en-US"/>
-        </w:rPr>
-        <w:t>int</w:t>
-      </w:r>
-      <w:proofErr w:type="spellEnd"/>
-      <w:r>
-        <w:rPr>
-          <w:i/>
-          <w:lang w:val="en-US"/>
-        </w:rPr>
-        <w:t xml:space="preserve"> length)</w:t>
-      </w:r>
-    </w:p>
-    <w:p>
-      <w:pPr>
-        <w:jc w:val="both"/>
-      </w:pPr>
-      <w:r>
-        <w:rPr>
-          <w:lang w:val="en-US"/>
-        </w:rPr>
-        <w:tab/>
-      </w:r>
-      <w:proofErr w:type="spellStart"/>
-      <w:proofErr w:type="gramStart"/>
-      <w:r>
-        <w:rPr>
-          <w:i/>
-          <w:lang w:val="en-US"/>
-        </w:rPr>
-        <w:t>buf</w:t>
-      </w:r>
-      <w:proofErr w:type="spellEnd"/>
-      <w:proofErr w:type="gramEnd"/>
-      <w:r>
-        <w:t xml:space="preserve"> – </w:t>
-      </w:r>
-      <w:r>
-        <w:t xml:space="preserve">массив байтов, </w:t>
-      </w:r>
-      <w:r>
-        <w:rPr>
-          <w:i/>
-          <w:lang w:val="en-US"/>
-        </w:rPr>
-        <w:t>offset</w:t>
-      </w:r>
-      <w:r>
-        <w:t xml:space="preserve"> – </w:t>
-      </w:r>
-      <w:r>
-        <w:t xml:space="preserve">с какого байта будем считывать, </w:t>
-      </w:r>
-      <w:r>
-        <w:rPr>
-          <w:i/>
-          <w:lang w:val="en-US"/>
-        </w:rPr>
-        <w:t>length</w:t>
-      </w:r>
-      <w:r>
-        <w:t xml:space="preserve"> – количество </w:t>
-      </w:r>
-      <w:r>
-        <w:t xml:space="preserve">считываемых </w:t>
-      </w:r>
-      <w:r>
-        <w:t>байт</w:t>
-      </w:r>
-      <w:r>
-        <w:t>.</w:t>
-      </w:r>
-    </w:p>
-    <w:p>
-      <w:pPr>
-        <w:ind w:firstLine="708"/>
-        <w:jc w:val="both"/>
-        <w:rPr>
-          <w:u w:val="single"/>
-        </w:rPr>
-      </w:pPr>
-    </w:p>
-    <w:p>
-      <w:pPr>
-        <w:ind w:firstLine="708"/>
-        <w:jc w:val="both"/>
-        <w:rPr>
-          <w:u w:val="single"/>
-        </w:rPr>
-      </w:pPr>
-    </w:p>
-    <w:p>
-      <w:pPr>
-        <w:ind w:firstLine="708"/>
-        <w:jc w:val="both"/>
-        <w:rPr>
-          <w:u w:val="single"/>
-        </w:rPr>
-      </w:pPr>
-    </w:p>
-    <w:p>
-      <w:pPr>
-        <w:ind w:firstLine="708"/>
-        <w:jc w:val="both"/>
-        <w:rPr>
-          <w:u w:val="single"/>
-          <w:lang w:val="en-US"/>
-        </w:rPr>
-      </w:pPr>
-      <w:r>
-        <w:rPr>
-          <w:u w:val="single"/>
-        </w:rPr>
-        <w:lastRenderedPageBreak/>
         <w:t>Пример</w:t>
       </w:r>
       <w:r>
@@ -2507,121 +2600,142 @@
       <w:pPr>
         <w:ind w:firstLine="708"/>
         <w:jc w:val="both"/>
-      </w:pPr>
-      <w:proofErr w:type="spellStart"/>
-      <w:r>
         <w:rPr>
           <w:b/>
           <w:lang w:val="en-US"/>
         </w:rPr>
-        <w:t>FilterInputStream</w:t>
-      </w:r>
-      <w:proofErr w:type="spellEnd"/>
-      <w:r>
-        <w:t xml:space="preserve"> – класс, предназначенный для фильтрации, модификации или предоставления дополнительных функций для входного потока. </w:t>
-      </w:r>
-      <w:r>
-        <w:t>Работает почти та</w:t>
-      </w:r>
-      <w:r>
-        <w:t xml:space="preserve">к же, как класс </w:t>
-      </w:r>
-      <w:proofErr w:type="spellStart"/>
-      <w:r>
-        <w:t>InputStream</w:t>
-      </w:r>
-      <w:proofErr w:type="spellEnd"/>
-      <w:r>
-        <w:t>. Он</w:t>
-      </w:r>
-      <w:r>
-        <w:t xml:space="preserve"> переоп</w:t>
-      </w:r>
-      <w:r>
-        <w:t xml:space="preserve">ределяет все методы </w:t>
-      </w:r>
-      <w:proofErr w:type="spellStart"/>
-      <w:r>
-        <w:t>InputStream</w:t>
-      </w:r>
-      <w:proofErr w:type="spellEnd"/>
-      <w:r>
-        <w:t>, а эти переопределенные методы просто передают все запросы вложенному входному потоку.</w:t>
-      </w:r>
+      </w:pPr>
     </w:p>
     <w:p>
       <w:pPr>
-        <w:rPr>
-          <w:rFonts w:ascii="Courier New" w:hAnsi="Courier New" w:cs="Courier New"/>
-          <w:color w:val="080808"/>
-          <w:lang w:val="en-US"/>
-        </w:rPr>
-      </w:pPr>
-      <w:r>
-        <w:rPr>
-          <w:rFonts w:ascii="JetBrains Mono" w:hAnsi="JetBrains Mono"/>
-        </w:rPr>
-        <w:tab/>
-      </w:r>
-      <w:r>
-        <w:rPr>
-          <w:rFonts w:ascii="Courier New" w:hAnsi="Courier New" w:cs="Courier New"/>
-        </w:rPr>
-        <w:tab/>
-      </w:r>
-      <w:proofErr w:type="gramStart"/>
-      <w:r>
-        <w:rPr>
-          <w:rFonts w:ascii="Courier New" w:hAnsi="Courier New" w:cs="Courier New"/>
-          <w:lang w:val="en-US"/>
-        </w:rPr>
-        <w:t>protected</w:t>
-      </w:r>
-      <w:proofErr w:type="gramEnd"/>
-      <w:r>
-        <w:rPr>
-          <w:rFonts w:ascii="Courier New" w:hAnsi="Courier New" w:cs="Courier New"/>
-          <w:lang w:val="en-US"/>
-        </w:rPr>
-        <w:t xml:space="preserve"> volatile </w:t>
-      </w:r>
-      <w:proofErr w:type="spellStart"/>
-      <w:r>
-        <w:rPr>
-          <w:rFonts w:ascii="Courier New" w:hAnsi="Courier New" w:cs="Courier New"/>
-          <w:color w:val="000000"/>
-          <w:lang w:val="en-US"/>
-        </w:rPr>
-        <w:t>InputStream</w:t>
-      </w:r>
-      <w:proofErr w:type="spellEnd"/>
-      <w:r>
-        <w:rPr>
-          <w:rFonts w:ascii="Courier New" w:hAnsi="Courier New" w:cs="Courier New"/>
-          <w:color w:val="000000"/>
-          <w:lang w:val="en-US"/>
-        </w:rPr>
-        <w:t xml:space="preserve"> </w:t>
-      </w:r>
-      <w:r>
-        <w:rPr>
-          <w:rFonts w:ascii="Courier New" w:hAnsi="Courier New" w:cs="Courier New"/>
-          <w:color w:val="871094"/>
-          <w:lang w:val="en-US"/>
-        </w:rPr>
-        <w:t>in</w:t>
-      </w:r>
-      <w:r>
-        <w:rPr>
-          <w:rFonts w:ascii="Courier New" w:hAnsi="Courier New" w:cs="Courier New"/>
-          <w:color w:val="080808"/>
-          <w:lang w:val="en-US"/>
-        </w:rPr>
-        <w:t>;</w:t>
-      </w:r>
+        <w:ind w:firstLine="708"/>
+        <w:jc w:val="both"/>
+        <w:rPr>
+          <w:b/>
+          <w:lang w:val="en-US"/>
+        </w:rPr>
+      </w:pPr>
     </w:p>
     <w:p>
       <w:pPr>
+        <w:ind w:firstLine="708"/>
+        <w:jc w:val="both"/>
+      </w:pPr>
+      <w:proofErr w:type="spellStart"/>
+      <w:r>
+        <w:rPr>
+          <w:b/>
+          <w:lang w:val="en-US"/>
+        </w:rPr>
+        <w:lastRenderedPageBreak/>
+        <w:t>FilterInputStream</w:t>
+      </w:r>
+      <w:proofErr w:type="spellEnd"/>
+      <w:r>
+        <w:t xml:space="preserve"> – класс, предназначенный для фильтрации, модификации или предоставления дополнительных функций для входного потока. </w:t>
+      </w:r>
+      <w:r>
+        <w:t>Работает почти та</w:t>
+      </w:r>
+      <w:r>
+        <w:t xml:space="preserve">к же, как класс </w:t>
+      </w:r>
+      <w:proofErr w:type="spellStart"/>
+      <w:r>
+        <w:t>InputStream</w:t>
+      </w:r>
+      <w:proofErr w:type="spellEnd"/>
+      <w:r>
+        <w:t>. Он</w:t>
+      </w:r>
+      <w:r>
+        <w:t xml:space="preserve"> переоп</w:t>
+      </w:r>
+      <w:r>
+        <w:t xml:space="preserve">ределяет все методы </w:t>
+      </w:r>
+      <w:proofErr w:type="spellStart"/>
+      <w:r>
+        <w:t>InputStream</w:t>
+      </w:r>
+      <w:proofErr w:type="spellEnd"/>
+      <w:r>
+        <w:t>, а эти переопределенные методы просто передают все запросы вложенному входному потоку.</w:t>
+      </w:r>
+    </w:p>
+    <w:p>
+      <w:pPr>
+        <w:rPr>
+          <w:rFonts w:ascii="Courier New" w:hAnsi="Courier New" w:cs="Courier New"/>
+          <w:color w:val="080808"/>
+          <w:lang w:val="en-US"/>
+        </w:rPr>
+      </w:pPr>
+      <w:r>
+        <w:rPr>
+          <w:rFonts w:ascii="JetBrains Mono" w:hAnsi="JetBrains Mono"/>
+        </w:rPr>
+        <w:tab/>
+      </w:r>
+      <w:r>
+        <w:rPr>
+          <w:rFonts w:ascii="Courier New" w:hAnsi="Courier New" w:cs="Courier New"/>
+        </w:rPr>
+        <w:tab/>
+      </w:r>
+      <w:proofErr w:type="gramStart"/>
+      <w:r>
+        <w:rPr>
+          <w:rFonts w:ascii="Courier New" w:hAnsi="Courier New" w:cs="Courier New"/>
+          <w:lang w:val="en-US"/>
+        </w:rPr>
+        <w:t>protected</w:t>
+      </w:r>
+      <w:proofErr w:type="gramEnd"/>
+      <w:r>
+        <w:rPr>
+          <w:rFonts w:ascii="Courier New" w:hAnsi="Courier New" w:cs="Courier New"/>
+          <w:lang w:val="en-US"/>
+        </w:rPr>
+        <w:t xml:space="preserve"> volatile </w:t>
+      </w:r>
+      <w:proofErr w:type="spellStart"/>
+      <w:r>
+        <w:rPr>
+          <w:rFonts w:ascii="Courier New" w:hAnsi="Courier New" w:cs="Courier New"/>
+          <w:color w:val="000000"/>
+          <w:lang w:val="en-US"/>
+        </w:rPr>
+        <w:t>InputStream</w:t>
+      </w:r>
+      <w:proofErr w:type="spellEnd"/>
+      <w:r>
+        <w:rPr>
+          <w:rFonts w:ascii="Courier New" w:hAnsi="Courier New" w:cs="Courier New"/>
+          <w:color w:val="000000"/>
+          <w:lang w:val="en-US"/>
+        </w:rPr>
+        <w:t xml:space="preserve"> </w:t>
+      </w:r>
+      <w:r>
+        <w:rPr>
+          <w:rFonts w:ascii="Courier New" w:hAnsi="Courier New" w:cs="Courier New"/>
+          <w:color w:val="871094"/>
+          <w:lang w:val="en-US"/>
+        </w:rPr>
+        <w:t>in</w:t>
+      </w:r>
+      <w:r>
+        <w:rPr>
+          <w:rFonts w:ascii="Courier New" w:hAnsi="Courier New" w:cs="Courier New"/>
+          <w:color w:val="080808"/>
+          <w:lang w:val="en-US"/>
+        </w:rPr>
+        <w:t>;</w:t>
+      </w:r>
+    </w:p>
+    <w:p>
+      <w:pPr>
         <w:ind w:left="1416"/>
         <w:rPr>
           <w:rFonts w:ascii="Courier New" w:hAnsi="Courier New" w:cs="Courier New"/>
@@ -2931,6 +3045,16 @@
     </w:p>
     <w:p>
       <w:pPr>
+        <w:ind w:left="1416"/>
+        <w:rPr>
+          <w:rFonts w:ascii="Courier New" w:hAnsi="Courier New" w:cs="Courier New"/>
+          <w:color w:val="080808"/>
+          <w:lang w:val="en-US"/>
+        </w:rPr>
+      </w:pPr>
+    </w:p>
+    <w:p>
+      <w:pPr>
         <w:ind w:firstLine="708"/>
         <w:jc w:val="both"/>
       </w:pPr>
@@ -2940,7 +3064,6 @@
           <w:b/>
           <w:lang w:val="en-US"/>
         </w:rPr>
-        <w:lastRenderedPageBreak/>
         <w:t>DataInputStream</w:t>
       </w:r>
       <w:proofErr w:type="spellEnd"/>
@@ -3984,6 +4107,7 @@
           <w:color w:val="0033B3"/>
           <w:lang w:val="en-US" w:eastAsia="ru-RU"/>
         </w:rPr>
+        <w:lastRenderedPageBreak/>
         <w:t>try</w:t>
       </w:r>
       <w:proofErr w:type="gramEnd"/>
@@ -4367,606 +4491,649 @@
     </w:p>
     <w:p>
       <w:pPr>
+        <w:jc w:val="both"/>
+        <w:rPr>
+          <w:b/>
+        </w:rPr>
+      </w:pPr>
+    </w:p>
+    <w:p>
+      <w:pPr>
         <w:ind w:firstLine="708"/>
         <w:jc w:val="both"/>
       </w:pPr>
+      <w:proofErr w:type="spellStart"/>
+      <w:r>
+        <w:rPr>
+          <w:b/>
+        </w:rPr>
+        <w:t>ObjectInputStream</w:t>
+      </w:r>
+      <w:proofErr w:type="spellEnd"/>
+      <w:r>
+        <w:t xml:space="preserve"> — класс, предназначенный для чтения </w:t>
+      </w:r>
+      <w:proofErr w:type="spellStart"/>
+      <w:r>
+        <w:t>сериализованных</w:t>
+      </w:r>
+      <w:proofErr w:type="spellEnd"/>
+      <w:r>
+        <w:t xml:space="preserve"> данных.</w:t>
+      </w:r>
     </w:p>
     <w:p>
       <w:pPr>
         <w:ind w:firstLine="708"/>
         <w:jc w:val="both"/>
         <w:rPr>
-          <w:b/>
-        </w:rPr>
-      </w:pPr>
+          <w:u w:val="single"/>
+        </w:rPr>
+      </w:pPr>
+      <w:r>
+        <w:rPr>
+          <w:u w:val="single"/>
+        </w:rPr>
+        <w:t>Имеет</w:t>
+      </w:r>
+      <w:r>
+        <w:rPr>
+          <w:u w:val="single"/>
+        </w:rPr>
+        <w:t xml:space="preserve"> </w:t>
+      </w:r>
+      <w:r>
+        <w:rPr>
+          <w:u w:val="single"/>
+        </w:rPr>
+        <w:t>конструкторы</w:t>
+      </w:r>
+      <w:r>
+        <w:rPr>
+          <w:u w:val="single"/>
+        </w:rPr>
+        <w:t>:</w:t>
+      </w:r>
     </w:p>
     <w:p>
       <w:pPr>
+        <w:ind w:left="708" w:firstLine="708"/>
         <w:jc w:val="both"/>
-        <w:rPr>
-          <w:b/>
-        </w:rPr>
-      </w:pPr>
+      </w:pPr>
+      <w:proofErr w:type="spellStart"/>
+      <w:proofErr w:type="gramStart"/>
+      <w:r>
+        <w:rPr>
+          <w:i/>
+        </w:rPr>
+        <w:t>ObjectInputStream</w:t>
+      </w:r>
+      <w:proofErr w:type="spellEnd"/>
+      <w:r>
+        <w:rPr>
+          <w:i/>
+        </w:rPr>
+        <w:t>(</w:t>
+      </w:r>
+      <w:proofErr w:type="gramEnd"/>
+      <w:r>
+        <w:rPr>
+          <w:i/>
+        </w:rPr>
+        <w:t>)</w:t>
+      </w:r>
+      <w:r>
+        <w:t xml:space="preserve">  </w:t>
+      </w:r>
+      <w:r>
+        <w:t>кон</w:t>
+      </w:r>
+      <w:r>
+        <w:t>структор для классов, переопределяющих</w:t>
+      </w:r>
+      <w:r>
+        <w:t xml:space="preserve"> </w:t>
+      </w:r>
+      <w:proofErr w:type="spellStart"/>
+      <w:r>
+        <w:t>ObjectInputStream</w:t>
+      </w:r>
+      <w:proofErr w:type="spellEnd"/>
     </w:p>
     <w:p>
       <w:pPr>
+        <w:ind w:left="708" w:firstLine="708"/>
+        <w:jc w:val="both"/>
+        <w:rPr>
+          <w:i/>
+          <w:lang w:val="en-US"/>
+        </w:rPr>
+      </w:pPr>
+      <w:proofErr w:type="spellStart"/>
+      <w:proofErr w:type="gramStart"/>
+      <w:r>
+        <w:rPr>
+          <w:i/>
+          <w:lang w:val="en-US"/>
+        </w:rPr>
+        <w:t>ObjectInputStream</w:t>
+      </w:r>
+      <w:proofErr w:type="spellEnd"/>
+      <w:r>
+        <w:rPr>
+          <w:i/>
+          <w:lang w:val="en-US"/>
+        </w:rPr>
+        <w:t>(</w:t>
+      </w:r>
+      <w:proofErr w:type="spellStart"/>
+      <w:proofErr w:type="gramEnd"/>
+      <w:r>
+        <w:rPr>
+          <w:i/>
+          <w:lang w:val="en-US"/>
+        </w:rPr>
+        <w:t>InputStream</w:t>
+      </w:r>
+      <w:proofErr w:type="spellEnd"/>
+      <w:r>
+        <w:rPr>
+          <w:i/>
+          <w:lang w:val="en-US"/>
+        </w:rPr>
+        <w:t xml:space="preserve"> in)</w:t>
+      </w:r>
+    </w:p>
+    <w:p>
+      <w:pPr>
         <w:ind w:firstLine="708"/>
         <w:jc w:val="both"/>
-      </w:pPr>
-      <w:proofErr w:type="spellStart"/>
-      <w:r>
-        <w:rPr>
-          <w:b/>
-        </w:rPr>
-        <w:lastRenderedPageBreak/>
-        <w:t>ObjectInputStream</w:t>
-      </w:r>
-      <w:proofErr w:type="spellEnd"/>
-      <w:r>
-        <w:t xml:space="preserve"> — класс, предназначенный для чтения </w:t>
-      </w:r>
-      <w:proofErr w:type="spellStart"/>
-      <w:r>
-        <w:t>сериализованных</w:t>
-      </w:r>
-      <w:proofErr w:type="spellEnd"/>
-      <w:r>
-        <w:t xml:space="preserve"> данных.</w:t>
+        <w:rPr>
+          <w:u w:val="single"/>
+          <w:lang w:val="en-US"/>
+        </w:rPr>
+      </w:pPr>
+      <w:r>
+        <w:rPr>
+          <w:u w:val="single"/>
+        </w:rPr>
+        <w:t>Пример</w:t>
+      </w:r>
+      <w:r>
+        <w:rPr>
+          <w:u w:val="single"/>
+          <w:lang w:val="en-US"/>
+        </w:rPr>
+        <w:t xml:space="preserve"> </w:t>
+      </w:r>
+      <w:r>
+        <w:rPr>
+          <w:u w:val="single"/>
+        </w:rPr>
+        <w:t>использования</w:t>
+      </w:r>
+      <w:r>
+        <w:rPr>
+          <w:u w:val="single"/>
+          <w:lang w:val="en-US"/>
+        </w:rPr>
+        <w:t>:</w:t>
       </w:r>
     </w:p>
     <w:p>
       <w:pPr>
+        <w:ind w:left="1416"/>
+        <w:rPr>
+          <w:rFonts w:ascii="Courier New" w:hAnsi="Courier New" w:cs="Courier New"/>
+          <w:lang w:val="en-US"/>
+        </w:rPr>
+      </w:pPr>
+      <w:proofErr w:type="gramStart"/>
+      <w:r>
+        <w:rPr>
+          <w:rFonts w:ascii="Courier New" w:hAnsi="Courier New" w:cs="Courier New"/>
+          <w:color w:val="0033B3"/>
+          <w:lang w:val="en-US"/>
+        </w:rPr>
+        <w:t>try</w:t>
+      </w:r>
+      <w:r>
+        <w:rPr>
+          <w:rFonts w:ascii="Courier New" w:hAnsi="Courier New" w:cs="Courier New"/>
+          <w:lang w:val="en-US"/>
+        </w:rPr>
+        <w:t>(</w:t>
+      </w:r>
+      <w:proofErr w:type="spellStart"/>
+      <w:proofErr w:type="gramEnd"/>
+      <w:r>
+        <w:rPr>
+          <w:rFonts w:ascii="Courier New" w:hAnsi="Courier New" w:cs="Courier New"/>
+          <w:color w:val="000000"/>
+          <w:lang w:val="en-US"/>
+        </w:rPr>
+        <w:t>ObjectInputStream</w:t>
+      </w:r>
+      <w:proofErr w:type="spellEnd"/>
+      <w:r>
+        <w:rPr>
+          <w:rFonts w:ascii="Courier New" w:hAnsi="Courier New" w:cs="Courier New"/>
+          <w:color w:val="000000"/>
+          <w:lang w:val="en-US"/>
+        </w:rPr>
+        <w:t xml:space="preserve"> </w:t>
+      </w:r>
+      <w:proofErr w:type="spellStart"/>
+      <w:r>
+        <w:rPr>
+          <w:rFonts w:ascii="Courier New" w:hAnsi="Courier New" w:cs="Courier New"/>
+          <w:color w:val="000000"/>
+          <w:lang w:val="en-US"/>
+        </w:rPr>
+        <w:t>ois</w:t>
+      </w:r>
+      <w:proofErr w:type="spellEnd"/>
+      <w:r>
+        <w:rPr>
+          <w:rFonts w:ascii="Courier New" w:hAnsi="Courier New" w:cs="Courier New"/>
+          <w:color w:val="000000"/>
+          <w:lang w:val="en-US"/>
+        </w:rPr>
+        <w:t xml:space="preserve"> </w:t>
+      </w:r>
+      <w:r>
+        <w:rPr>
+          <w:rFonts w:ascii="Courier New" w:hAnsi="Courier New" w:cs="Courier New"/>
+          <w:lang w:val="en-US"/>
+        </w:rPr>
+        <w:t xml:space="preserve">= </w:t>
+      </w:r>
+      <w:r>
+        <w:rPr>
+          <w:rFonts w:ascii="Courier New" w:hAnsi="Courier New" w:cs="Courier New"/>
+          <w:color w:val="0033B3"/>
+          <w:lang w:val="en-US"/>
+        </w:rPr>
+        <w:t xml:space="preserve">new </w:t>
+      </w:r>
+      <w:proofErr w:type="spellStart"/>
+      <w:r>
+        <w:rPr>
+          <w:rFonts w:ascii="Courier New" w:hAnsi="Courier New" w:cs="Courier New"/>
+          <w:lang w:val="en-US"/>
+        </w:rPr>
+        <w:t>ObjectInputStream</w:t>
+      </w:r>
+      <w:proofErr w:type="spellEnd"/>
+      <w:r>
+        <w:rPr>
+          <w:rFonts w:ascii="Courier New" w:hAnsi="Courier New" w:cs="Courier New"/>
+          <w:lang w:val="en-US"/>
+        </w:rPr>
+        <w:t>(</w:t>
+      </w:r>
+      <w:r>
+        <w:rPr>
+          <w:rFonts w:ascii="Courier New" w:hAnsi="Courier New" w:cs="Courier New"/>
+          <w:color w:val="0033B3"/>
+          <w:lang w:val="en-US"/>
+        </w:rPr>
+        <w:t xml:space="preserve">new </w:t>
+      </w:r>
+      <w:proofErr w:type="spellStart"/>
+      <w:r>
+        <w:rPr>
+          <w:rFonts w:ascii="Courier New" w:hAnsi="Courier New" w:cs="Courier New"/>
+          <w:lang w:val="en-US"/>
+        </w:rPr>
+        <w:t>FileInputStream</w:t>
+      </w:r>
+      <w:proofErr w:type="spellEnd"/>
+      <w:r>
+        <w:rPr>
+          <w:rFonts w:ascii="Courier New" w:hAnsi="Courier New" w:cs="Courier New"/>
+          <w:lang w:val="en-US"/>
+        </w:rPr>
+        <w:t>(</w:t>
+      </w:r>
+      <w:r>
+        <w:rPr>
+          <w:rFonts w:ascii="Courier New" w:hAnsi="Courier New" w:cs="Courier New"/>
+          <w:color w:val="067D17"/>
+          <w:lang w:val="en-US"/>
+        </w:rPr>
+        <w:t>"D:</w:t>
+      </w:r>
+      <w:r>
+        <w:rPr>
+          <w:rFonts w:ascii="Courier New" w:hAnsi="Courier New" w:cs="Courier New"/>
+          <w:color w:val="0037A6"/>
+          <w:lang w:val="en-US"/>
+        </w:rPr>
+        <w:t>\\</w:t>
+      </w:r>
+      <w:r>
+        <w:rPr>
+          <w:rFonts w:ascii="Courier New" w:hAnsi="Courier New" w:cs="Courier New"/>
+          <w:color w:val="067D17"/>
+          <w:lang w:val="en-US"/>
+        </w:rPr>
+        <w:t>temp.txt"</w:t>
+      </w:r>
+      <w:r>
+        <w:rPr>
+          <w:rFonts w:ascii="Courier New" w:hAnsi="Courier New" w:cs="Courier New"/>
+          <w:lang w:val="en-US"/>
+        </w:rPr>
+        <w:t>)))</w:t>
+      </w:r>
+      <w:r>
+        <w:rPr>
+          <w:rFonts w:ascii="Courier New" w:hAnsi="Courier New" w:cs="Courier New"/>
+          <w:lang w:val="en-US"/>
+        </w:rPr>
+        <w:br/>
+        <w:t>{</w:t>
+      </w:r>
+      <w:r>
+        <w:rPr>
+          <w:rFonts w:ascii="Courier New" w:hAnsi="Courier New" w:cs="Courier New"/>
+          <w:lang w:val="en-US"/>
+        </w:rPr>
+        <w:br/>
+        <w:t xml:space="preserve">    </w:t>
+      </w:r>
+      <w:proofErr w:type="spellStart"/>
+      <w:r>
+        <w:rPr>
+          <w:rFonts w:ascii="Courier New" w:hAnsi="Courier New" w:cs="Courier New"/>
+          <w:color w:val="000000"/>
+          <w:lang w:val="en-US"/>
+        </w:rPr>
+        <w:t>MyObject</w:t>
+      </w:r>
+      <w:proofErr w:type="spellEnd"/>
+      <w:r>
+        <w:rPr>
+          <w:rFonts w:ascii="Courier New" w:hAnsi="Courier New" w:cs="Courier New"/>
+          <w:color w:val="000000"/>
+          <w:lang w:val="en-US"/>
+        </w:rPr>
+        <w:t xml:space="preserve"> </w:t>
+      </w:r>
+      <w:proofErr w:type="spellStart"/>
+      <w:r>
+        <w:rPr>
+          <w:rFonts w:ascii="Courier New" w:hAnsi="Courier New" w:cs="Courier New"/>
+          <w:color w:val="000000"/>
+          <w:lang w:val="en-US"/>
+        </w:rPr>
+        <w:t>myObject</w:t>
+      </w:r>
+      <w:proofErr w:type="spellEnd"/>
+      <w:r>
+        <w:rPr>
+          <w:rFonts w:ascii="Courier New" w:hAnsi="Courier New" w:cs="Courier New"/>
+          <w:color w:val="000000"/>
+          <w:lang w:val="en-US"/>
+        </w:rPr>
+        <w:t xml:space="preserve"> </w:t>
+      </w:r>
+      <w:r>
+        <w:rPr>
+          <w:rFonts w:ascii="Courier New" w:hAnsi="Courier New" w:cs="Courier New"/>
+          <w:lang w:val="en-US"/>
+        </w:rPr>
+        <w:t>= (</w:t>
+      </w:r>
+      <w:proofErr w:type="spellStart"/>
+      <w:r>
+        <w:rPr>
+          <w:rFonts w:ascii="Courier New" w:hAnsi="Courier New" w:cs="Courier New"/>
+          <w:color w:val="000000"/>
+          <w:lang w:val="en-US"/>
+        </w:rPr>
+        <w:t>MyObject</w:t>
+      </w:r>
+      <w:proofErr w:type="spellEnd"/>
+      <w:r>
+        <w:rPr>
+          <w:rFonts w:ascii="Courier New" w:hAnsi="Courier New" w:cs="Courier New"/>
+          <w:lang w:val="en-US"/>
+        </w:rPr>
+        <w:t xml:space="preserve">) </w:t>
+      </w:r>
+      <w:proofErr w:type="spellStart"/>
+      <w:r>
+        <w:rPr>
+          <w:rFonts w:ascii="Courier New" w:hAnsi="Courier New" w:cs="Courier New"/>
+          <w:color w:val="000000"/>
+          <w:lang w:val="en-US"/>
+        </w:rPr>
+        <w:t>ois</w:t>
+      </w:r>
+      <w:r>
+        <w:rPr>
+          <w:rFonts w:ascii="Courier New" w:hAnsi="Courier New" w:cs="Courier New"/>
+          <w:lang w:val="en-US"/>
+        </w:rPr>
+        <w:t>.readObject</w:t>
+      </w:r>
+      <w:proofErr w:type="spellEnd"/>
+      <w:r>
+        <w:rPr>
+          <w:rFonts w:ascii="Courier New" w:hAnsi="Courier New" w:cs="Courier New"/>
+          <w:lang w:val="en-US"/>
+        </w:rPr>
+        <w:t>();</w:t>
+      </w:r>
+      <w:r>
+        <w:rPr>
+          <w:rFonts w:ascii="Courier New" w:hAnsi="Courier New" w:cs="Courier New"/>
+          <w:lang w:val="en-US"/>
+        </w:rPr>
+        <w:br/>
+        <w:t xml:space="preserve">    </w:t>
+      </w:r>
+      <w:proofErr w:type="spellStart"/>
+      <w:r>
+        <w:rPr>
+          <w:rFonts w:ascii="Courier New" w:hAnsi="Courier New" w:cs="Courier New"/>
+          <w:color w:val="000000"/>
+          <w:lang w:val="en-US"/>
+        </w:rPr>
+        <w:t>System</w:t>
+      </w:r>
+      <w:r>
+        <w:rPr>
+          <w:rFonts w:ascii="Courier New" w:hAnsi="Courier New" w:cs="Courier New"/>
+          <w:lang w:val="en-US"/>
+        </w:rPr>
+        <w:t>.</w:t>
+      </w:r>
+      <w:r>
+        <w:rPr>
+          <w:rFonts w:ascii="Courier New" w:hAnsi="Courier New" w:cs="Courier New"/>
+          <w:i/>
+          <w:iCs/>
+          <w:color w:val="871094"/>
+          <w:lang w:val="en-US"/>
+        </w:rPr>
+        <w:t>out</w:t>
+      </w:r>
+      <w:r>
+        <w:rPr>
+          <w:rFonts w:ascii="Courier New" w:hAnsi="Courier New" w:cs="Courier New"/>
+          <w:lang w:val="en-US"/>
+        </w:rPr>
+        <w:t>.println</w:t>
+      </w:r>
+      <w:proofErr w:type="spellEnd"/>
+      <w:r>
+        <w:rPr>
+          <w:rFonts w:ascii="Courier New" w:hAnsi="Courier New" w:cs="Courier New"/>
+          <w:lang w:val="en-US"/>
+        </w:rPr>
+        <w:t>(</w:t>
+      </w:r>
+      <w:proofErr w:type="spellStart"/>
+      <w:r>
+        <w:rPr>
+          <w:rFonts w:ascii="Courier New" w:hAnsi="Courier New" w:cs="Courier New"/>
+          <w:color w:val="000000"/>
+          <w:lang w:val="en-US"/>
+        </w:rPr>
+        <w:t>myObject</w:t>
+      </w:r>
+      <w:r>
+        <w:rPr>
+          <w:rFonts w:ascii="Courier New" w:hAnsi="Courier New" w:cs="Courier New"/>
+          <w:lang w:val="en-US"/>
+        </w:rPr>
+        <w:t>.myMethod</w:t>
+      </w:r>
+      <w:proofErr w:type="spellEnd"/>
+      <w:r>
+        <w:rPr>
+          <w:rFonts w:ascii="Courier New" w:hAnsi="Courier New" w:cs="Courier New"/>
+          <w:lang w:val="en-US"/>
+        </w:rPr>
+        <w:t>());</w:t>
+      </w:r>
+      <w:r>
+        <w:rPr>
+          <w:rFonts w:ascii="Courier New" w:hAnsi="Courier New" w:cs="Courier New"/>
+          <w:lang w:val="en-US"/>
+        </w:rPr>
+        <w:br/>
+        <w:t>}</w:t>
+      </w:r>
+    </w:p>
+    <w:p>
+      <w:pPr>
         <w:ind w:firstLine="708"/>
         <w:jc w:val="both"/>
+      </w:pPr>
+      <w:r>
         <w:rPr>
           <w:u w:val="single"/>
         </w:rPr>
-      </w:pPr>
-      <w:r>
-        <w:rPr>
-          <w:u w:val="single"/>
-        </w:rPr>
-        <w:t>Имеет</w:t>
-      </w:r>
-      <w:r>
-        <w:rPr>
-          <w:u w:val="single"/>
-        </w:rPr>
+        <w:t>Особенности:</w:t>
+      </w:r>
+      <w:r>
         <w:t xml:space="preserve"> </w:t>
-      </w:r>
-      <w:r>
-        <w:rPr>
-          <w:u w:val="single"/>
-        </w:rPr>
-        <w:t>конструкторы</w:t>
-      </w:r>
-      <w:r>
-        <w:rPr>
-          <w:u w:val="single"/>
-        </w:rPr>
-        <w:t>:</w:t>
       </w:r>
     </w:p>
     <w:p>
       <w:pPr>
-        <w:ind w:left="708" w:firstLine="708"/>
-        <w:jc w:val="both"/>
-      </w:pPr>
-      <w:proofErr w:type="spellStart"/>
-      <w:proofErr w:type="gramStart"/>
-      <w:r>
-        <w:rPr>
-          <w:i/>
-        </w:rPr>
-        <w:t>ObjectInputStream</w:t>
-      </w:r>
-      <w:proofErr w:type="spellEnd"/>
-      <w:r>
-        <w:rPr>
-          <w:i/>
-        </w:rPr>
-        <w:t>(</w:t>
-      </w:r>
-      <w:proofErr w:type="gramEnd"/>
-      <w:r>
-        <w:rPr>
-          <w:i/>
-        </w:rPr>
-        <w:t>)</w:t>
-      </w:r>
-      <w:r>
-        <w:t xml:space="preserve">  </w:t>
-      </w:r>
-      <w:r>
-        <w:t>кон</w:t>
-      </w:r>
-      <w:r>
-        <w:t>структор для классов, переопределяющих</w:t>
-      </w:r>
-      <w:r>
-        <w:t xml:space="preserve"> </w:t>
-      </w:r>
-      <w:proofErr w:type="spellStart"/>
-      <w:r>
-        <w:t>ObjectInputStream</w:t>
-      </w:r>
-      <w:proofErr w:type="spellEnd"/>
-    </w:p>
-    <w:p>
-      <w:pPr>
-        <w:ind w:left="708" w:firstLine="708"/>
-        <w:jc w:val="both"/>
-        <w:rPr>
-          <w:i/>
-          <w:lang w:val="en-US"/>
-        </w:rPr>
-      </w:pPr>
-      <w:proofErr w:type="spellStart"/>
-      <w:proofErr w:type="gramStart"/>
-      <w:r>
-        <w:rPr>
-          <w:i/>
-          <w:lang w:val="en-US"/>
-        </w:rPr>
-        <w:t>ObjectInputStream</w:t>
-      </w:r>
-      <w:proofErr w:type="spellEnd"/>
-      <w:r>
-        <w:rPr>
-          <w:i/>
-          <w:lang w:val="en-US"/>
-        </w:rPr>
-        <w:t>(</w:t>
-      </w:r>
-      <w:proofErr w:type="spellStart"/>
-      <w:proofErr w:type="gramEnd"/>
-      <w:r>
-        <w:rPr>
-          <w:i/>
-          <w:lang w:val="en-US"/>
-        </w:rPr>
-        <w:t>InputStream</w:t>
-      </w:r>
-      <w:proofErr w:type="spellEnd"/>
-      <w:r>
-        <w:rPr>
-          <w:i/>
-          <w:lang w:val="en-US"/>
-        </w:rPr>
-        <w:t xml:space="preserve"> in)</w:t>
-      </w:r>
-    </w:p>
-    <w:p>
-      <w:pPr>
         <w:ind w:firstLine="708"/>
         <w:jc w:val="both"/>
-        <w:rPr>
-          <w:u w:val="single"/>
-          <w:lang w:val="en-US"/>
-        </w:rPr>
-      </w:pPr>
-      <w:r>
-        <w:rPr>
-          <w:u w:val="single"/>
-        </w:rPr>
-        <w:t>Пример</w:t>
-      </w:r>
-      <w:r>
-        <w:rPr>
-          <w:u w:val="single"/>
-          <w:lang w:val="en-US"/>
-        </w:rPr>
+      </w:pPr>
+      <w:r>
+        <w:t>Д</w:t>
+      </w:r>
+      <w:r>
+        <w:t xml:space="preserve">ля </w:t>
+      </w:r>
+      <w:r>
+        <w:t>чтения примитивных типов</w:t>
+      </w:r>
+      <w:r>
         <w:t xml:space="preserve"> </w:t>
       </w:r>
       <w:r>
-        <w:rPr>
-          <w:u w:val="single"/>
-        </w:rPr>
-        <w:t>использования</w:t>
-      </w:r>
-      <w:r>
-        <w:rPr>
-          <w:u w:val="single"/>
-          <w:lang w:val="en-US"/>
-        </w:rPr>
-        <w:t>:</w:t>
-      </w:r>
-    </w:p>
-    <w:p>
-      <w:pPr>
-        <w:ind w:left="1416"/>
-        <w:rPr>
-          <w:rFonts w:ascii="Courier New" w:hAnsi="Courier New" w:cs="Courier New"/>
-          <w:lang w:val="en-US"/>
-        </w:rPr>
-      </w:pPr>
+        <w:t>есть</w:t>
+      </w:r>
+      <w:r>
+        <w:t xml:space="preserve"> методы </w:t>
+      </w:r>
+      <w:proofErr w:type="spellStart"/>
       <w:proofErr w:type="gramStart"/>
       <w:r>
         <w:rPr>
-          <w:rFonts w:ascii="Courier New" w:hAnsi="Courier New" w:cs="Courier New"/>
-          <w:color w:val="0033B3"/>
-          <w:lang w:val="en-US"/>
-        </w:rPr>
-        <w:t>try</w:t>
-      </w:r>
-      <w:r>
-        <w:rPr>
-          <w:rFonts w:ascii="Courier New" w:hAnsi="Courier New" w:cs="Courier New"/>
-          <w:lang w:val="en-US"/>
-        </w:rPr>
+          <w:lang w:val="en-US"/>
+        </w:rPr>
+        <w:t>readInt</w:t>
+      </w:r>
+      <w:proofErr w:type="spellEnd"/>
+      <w:r>
         <w:t>(</w:t>
       </w:r>
-      <w:proofErr w:type="spellStart"/>
       <w:proofErr w:type="gramEnd"/>
       <w:r>
-        <w:rPr>
-          <w:rFonts w:ascii="Courier New" w:hAnsi="Courier New" w:cs="Courier New"/>
-          <w:color w:val="000000"/>
-          <w:lang w:val="en-US"/>
-        </w:rPr>
-        <w:t>ObjectInputStream</w:t>
-      </w:r>
-      <w:proofErr w:type="spellEnd"/>
-      <w:r>
-        <w:rPr>
-          <w:rFonts w:ascii="Courier New" w:hAnsi="Courier New" w:cs="Courier New"/>
-          <w:color w:val="000000"/>
-          <w:lang w:val="en-US"/>
-        </w:rPr>
+        <w:t xml:space="preserve">), </w:t>
+      </w:r>
+      <w:proofErr w:type="spellStart"/>
+      <w:r>
+        <w:rPr>
+          <w:lang w:val="en-US"/>
+        </w:rPr>
+        <w:t>readChar</w:t>
+      </w:r>
+      <w:proofErr w:type="spellEnd"/>
+      <w:r>
+        <w:t xml:space="preserve">() и т. д., для чтения объекта - </w:t>
+      </w:r>
+      <w:r>
+        <w:t xml:space="preserve">метод </w:t>
+      </w:r>
+      <w:proofErr w:type="spellStart"/>
+      <w:r>
+        <w:rPr>
+          <w:lang w:val="en-US"/>
+        </w:rPr>
+        <w:t>readObject</w:t>
+      </w:r>
+      <w:proofErr w:type="spellEnd"/>
+      <w:r>
+        <w:t xml:space="preserve">(). Метод </w:t>
+      </w:r>
+      <w:proofErr w:type="spellStart"/>
+      <w:proofErr w:type="gramStart"/>
+      <w:r>
+        <w:rPr>
+          <w:lang w:val="en-US"/>
+        </w:rPr>
+        <w:t>readLine</w:t>
+      </w:r>
+      <w:proofErr w:type="spellEnd"/>
+      <w:r>
+        <w:t>(</w:t>
+      </w:r>
+      <w:proofErr w:type="gramEnd"/>
+      <w:r>
+        <w:t>)</w:t>
+      </w:r>
+      <w:r>
         <w:t xml:space="preserve"> </w:t>
       </w:r>
-      <w:proofErr w:type="spellStart"/>
-      <w:r>
-        <w:rPr>
-          <w:rFonts w:ascii="Courier New" w:hAnsi="Courier New" w:cs="Courier New"/>
-          <w:color w:val="000000"/>
-          <w:lang w:val="en-US"/>
-        </w:rPr>
-        <w:t>ois</w:t>
-      </w:r>
-      <w:proofErr w:type="spellEnd"/>
-      <w:r>
-        <w:rPr>
-          <w:rFonts w:ascii="Courier New" w:hAnsi="Courier New" w:cs="Courier New"/>
-          <w:color w:val="000000"/>
-          <w:lang w:val="en-US"/>
-        </w:rPr>
+      <w:r>
+        <w:t>–</w:t>
+      </w:r>
+      <w:r>
         <w:t xml:space="preserve"> </w:t>
       </w:r>
       <w:r>
-        <w:rPr>
-          <w:rFonts w:ascii="Courier New" w:hAnsi="Courier New" w:cs="Courier New"/>
-          <w:lang w:val="en-US"/>
-        </w:rPr>
-        <w:t xml:space="preserve">= </w:t>
-      </w:r>
-      <w:r>
-        <w:rPr>
-          <w:rFonts w:ascii="Courier New" w:hAnsi="Courier New" w:cs="Courier New"/>
-          <w:color w:val="0033B3"/>
-          <w:lang w:val="en-US"/>
-        </w:rPr>
-        <w:t xml:space="preserve">new </w:t>
-      </w:r>
-      <w:proofErr w:type="spellStart"/>
-      <w:r>
-        <w:rPr>
-          <w:rFonts w:ascii="Courier New" w:hAnsi="Courier New" w:cs="Courier New"/>
-          <w:lang w:val="en-US"/>
-        </w:rPr>
-        <w:t>ObjectInputStream</w:t>
-      </w:r>
-      <w:proofErr w:type="spellEnd"/>
-      <w:r>
-        <w:rPr>
-          <w:rFonts w:ascii="Courier New" w:hAnsi="Courier New" w:cs="Courier New"/>
-          <w:lang w:val="en-US"/>
-        </w:rPr>
-        <w:t>(</w:t>
-      </w:r>
-      <w:r>
-        <w:rPr>
-          <w:rFonts w:ascii="Courier New" w:hAnsi="Courier New" w:cs="Courier New"/>
-          <w:color w:val="0033B3"/>
-          <w:lang w:val="en-US"/>
-        </w:rPr>
-        <w:t xml:space="preserve">new </w:t>
-      </w:r>
-      <w:proofErr w:type="spellStart"/>
-      <w:r>
-        <w:rPr>
-          <w:rFonts w:ascii="Courier New" w:hAnsi="Courier New" w:cs="Courier New"/>
-          <w:lang w:val="en-US"/>
-        </w:rPr>
-        <w:t>FileInputStream</w:t>
-      </w:r>
-      <w:proofErr w:type="spellEnd"/>
-      <w:r>
-        <w:rPr>
-          <w:rFonts w:ascii="Courier New" w:hAnsi="Courier New" w:cs="Courier New"/>
-          <w:lang w:val="en-US"/>
-        </w:rPr>
-        <w:t>(</w:t>
-      </w:r>
-      <w:r>
-        <w:rPr>
-          <w:rFonts w:ascii="Courier New" w:hAnsi="Courier New" w:cs="Courier New"/>
-          <w:color w:val="067D17"/>
-          <w:lang w:val="en-US"/>
-        </w:rPr>
-        <w:t>"D:</w:t>
-      </w:r>
-      <w:r>
-        <w:rPr>
-          <w:rFonts w:ascii="Courier New" w:hAnsi="Courier New" w:cs="Courier New"/>
-          <w:color w:val="0037A6"/>
-          <w:lang w:val="en-US"/>
-        </w:rPr>
-        <w:t>\\</w:t>
-      </w:r>
-      <w:r>
-        <w:rPr>
-          <w:rFonts w:ascii="Courier New" w:hAnsi="Courier New" w:cs="Courier New"/>
-          <w:color w:val="067D17"/>
-          <w:lang w:val="en-US"/>
-        </w:rPr>
-        <w:t>temp.txt"</w:t>
-      </w:r>
-      <w:r>
-        <w:rPr>
-          <w:rFonts w:ascii="Courier New" w:hAnsi="Courier New" w:cs="Courier New"/>
-          <w:lang w:val="en-US"/>
-        </w:rPr>
-        <w:t>)))</w:t>
-      </w:r>
-      <w:r>
-        <w:rPr>
-          <w:rFonts w:ascii="Courier New" w:hAnsi="Courier New" w:cs="Courier New"/>
-          <w:lang w:val="en-US"/>
-        </w:rPr>
-        <w:br/>
-        <w:t>{</w:t>
-      </w:r>
-      <w:r>
-        <w:rPr>
-          <w:rFonts w:ascii="Courier New" w:hAnsi="Courier New" w:cs="Courier New"/>
-          <w:lang w:val="en-US"/>
-        </w:rPr>
-        <w:br/>
-        <w:t xml:space="preserve">    </w:t>
-      </w:r>
-      <w:proofErr w:type="spellStart"/>
-      <w:r>
-        <w:rPr>
-          <w:rFonts w:ascii="Courier New" w:hAnsi="Courier New" w:cs="Courier New"/>
-          <w:color w:val="000000"/>
-          <w:lang w:val="en-US"/>
-        </w:rPr>
-        <w:t>MyObject</w:t>
-      </w:r>
-      <w:proofErr w:type="spellEnd"/>
-      <w:r>
-        <w:rPr>
-          <w:rFonts w:ascii="Courier New" w:hAnsi="Courier New" w:cs="Courier New"/>
-          <w:color w:val="000000"/>
-          <w:lang w:val="en-US"/>
-        </w:rPr>
-        <w:t xml:space="preserve"> </w:t>
-      </w:r>
-      <w:proofErr w:type="spellStart"/>
-      <w:r>
-        <w:rPr>
-          <w:rFonts w:ascii="Courier New" w:hAnsi="Courier New" w:cs="Courier New"/>
-          <w:color w:val="000000"/>
-          <w:lang w:val="en-US"/>
-        </w:rPr>
-        <w:t>myObject</w:t>
-      </w:r>
-      <w:proofErr w:type="spellEnd"/>
-      <w:r>
-        <w:rPr>
-          <w:rFonts w:ascii="Courier New" w:hAnsi="Courier New" w:cs="Courier New"/>
-          <w:color w:val="000000"/>
-          <w:lang w:val="en-US"/>
-        </w:rPr>
-        <w:t xml:space="preserve"> </w:t>
-      </w:r>
-      <w:r>
-        <w:rPr>
-          <w:rFonts w:ascii="Courier New" w:hAnsi="Courier New" w:cs="Courier New"/>
-          <w:lang w:val="en-US"/>
-        </w:rPr>
-        <w:t>= (</w:t>
-      </w:r>
-      <w:proofErr w:type="spellStart"/>
-      <w:r>
-        <w:rPr>
-          <w:rFonts w:ascii="Courier New" w:hAnsi="Courier New" w:cs="Courier New"/>
-          <w:color w:val="000000"/>
-          <w:lang w:val="en-US"/>
-        </w:rPr>
-        <w:t>MyObject</w:t>
-      </w:r>
-      <w:proofErr w:type="spellEnd"/>
-      <w:r>
-        <w:rPr>
-          <w:rFonts w:ascii="Courier New" w:hAnsi="Courier New" w:cs="Courier New"/>
-          <w:lang w:val="en-US"/>
-        </w:rPr>
-        <w:t xml:space="preserve">) </w:t>
-      </w:r>
-      <w:proofErr w:type="spellStart"/>
-      <w:r>
-        <w:rPr>
-          <w:rFonts w:ascii="Courier New" w:hAnsi="Courier New" w:cs="Courier New"/>
-          <w:color w:val="000000"/>
-          <w:lang w:val="en-US"/>
-        </w:rPr>
-        <w:t>ois</w:t>
-      </w:r>
-      <w:r>
-        <w:rPr>
-          <w:rFonts w:ascii="Courier New" w:hAnsi="Courier New" w:cs="Courier New"/>
-          <w:lang w:val="en-US"/>
-        </w:rPr>
-        <w:t>.readObject</w:t>
-      </w:r>
-      <w:proofErr w:type="spellEnd"/>
-      <w:r>
-        <w:rPr>
-          <w:rFonts w:ascii="Courier New" w:hAnsi="Courier New" w:cs="Courier New"/>
-          <w:lang w:val="en-US"/>
-        </w:rPr>
-        <w:t>();</w:t>
-      </w:r>
-      <w:r>
-        <w:rPr>
-          <w:rFonts w:ascii="Courier New" w:hAnsi="Courier New" w:cs="Courier New"/>
-          <w:lang w:val="en-US"/>
-        </w:rPr>
-        <w:br/>
-        <w:t xml:space="preserve">    </w:t>
-      </w:r>
-      <w:proofErr w:type="spellStart"/>
-      <w:r>
-        <w:rPr>
-          <w:rFonts w:ascii="Courier New" w:hAnsi="Courier New" w:cs="Courier New"/>
-          <w:color w:val="000000"/>
-          <w:lang w:val="en-US"/>
-        </w:rPr>
-        <w:t>System</w:t>
-      </w:r>
-      <w:r>
-        <w:rPr>
-          <w:rFonts w:ascii="Courier New" w:hAnsi="Courier New" w:cs="Courier New"/>
-          <w:lang w:val="en-US"/>
-        </w:rPr>
+        <w:t>устаревший,</w:t>
+      </w:r>
+      <w:r>
+        <w:t xml:space="preserve"> не рекомендуется к использования, т. к. неверно преобразует байты в символы</w:t>
+      </w:r>
+      <w:r>
+        <w:t xml:space="preserve"> (лучше использовать </w:t>
+      </w:r>
+      <w:proofErr w:type="spellStart"/>
+      <w:r>
+        <w:rPr>
+          <w:lang w:val="en-US"/>
+        </w:rPr>
+        <w:t>BufferedReader</w:t>
+      </w:r>
+      <w:proofErr w:type="spellEnd"/>
+      <w:r>
         <w:t>.</w:t>
       </w:r>
-      <w:r>
-        <w:rPr>
-          <w:rFonts w:ascii="Courier New" w:hAnsi="Courier New" w:cs="Courier New"/>
-          <w:i/>
-          <w:iCs/>
-          <w:color w:val="871094"/>
-          <w:lang w:val="en-US"/>
-        </w:rPr>
-        <w:t>out</w:t>
-      </w:r>
-      <w:r>
-        <w:rPr>
-          <w:rFonts w:ascii="Courier New" w:hAnsi="Courier New" w:cs="Courier New"/>
-          <w:lang w:val="en-US"/>
-        </w:rPr>
-        <w:t>.println</w:t>
-      </w:r>
-      <w:proofErr w:type="spellEnd"/>
-      <w:r>
-        <w:rPr>
-          <w:rFonts w:ascii="Courier New" w:hAnsi="Courier New" w:cs="Courier New"/>
-          <w:lang w:val="en-US"/>
-        </w:rPr>
-        <w:t>(</w:t>
-      </w:r>
-      <w:proofErr w:type="spellStart"/>
-      <w:r>
-        <w:rPr>
-          <w:rFonts w:ascii="Courier New" w:hAnsi="Courier New" w:cs="Courier New"/>
-          <w:color w:val="000000"/>
-          <w:lang w:val="en-US"/>
-        </w:rPr>
-        <w:t>myObject</w:t>
-      </w:r>
-      <w:r>
-        <w:rPr>
-          <w:rFonts w:ascii="Courier New" w:hAnsi="Courier New" w:cs="Courier New"/>
-          <w:lang w:val="en-US"/>
-        </w:rPr>
-        <w:t>.myMethod</w:t>
-      </w:r>
-      <w:proofErr w:type="spellEnd"/>
-      <w:r>
-        <w:rPr>
-          <w:rFonts w:ascii="Courier New" w:hAnsi="Courier New" w:cs="Courier New"/>
-          <w:lang w:val="en-US"/>
-        </w:rPr>
-        <w:t>());</w:t>
-      </w:r>
-      <w:r>
-        <w:rPr>
-          <w:rFonts w:ascii="Courier New" w:hAnsi="Courier New" w:cs="Courier New"/>
-          <w:lang w:val="en-US"/>
-        </w:rPr>
-        <w:br/>
-        <w:t>}</w:t>
-      </w:r>
-    </w:p>
-    <w:p>
-      <w:pPr>
-        <w:ind w:firstLine="708"/>
-        <w:jc w:val="both"/>
-      </w:pPr>
-      <w:r>
-        <w:rPr>
-          <w:u w:val="single"/>
-        </w:rPr>
-        <w:t>Особенности:</w:t>
-      </w:r>
-      <w:r>
-        <w:t xml:space="preserve"> </w:t>
-      </w:r>
-    </w:p>
-    <w:p>
-      <w:pPr>
-        <w:ind w:firstLine="708"/>
-        <w:jc w:val="both"/>
-      </w:pPr>
-      <w:r>
-        <w:t>Д</w:t>
-      </w:r>
-      <w:r>
-        <w:t xml:space="preserve">ля считывания примитивных типов данных используются методы </w:t>
-      </w:r>
-      <w:proofErr w:type="spellStart"/>
-      <w:proofErr w:type="gramStart"/>
-      <w:r>
-        <w:rPr>
-          <w:lang w:val="en-US"/>
-        </w:rPr>
-        <w:t>readInt</w:t>
-      </w:r>
-      <w:proofErr w:type="spellEnd"/>
-      <w:r>
-        <w:t>(</w:t>
-      </w:r>
-      <w:proofErr w:type="gramEnd"/>
-      <w:r>
-        <w:t xml:space="preserve">), </w:t>
-      </w:r>
-      <w:proofErr w:type="spellStart"/>
-      <w:r>
-        <w:rPr>
-          <w:lang w:val="en-US"/>
-        </w:rPr>
-        <w:t>readChar</w:t>
-      </w:r>
-      <w:proofErr w:type="spellEnd"/>
-      <w:r>
-        <w:t xml:space="preserve">() и т. д., для чтение объекта используется метод </w:t>
-      </w:r>
-      <w:proofErr w:type="spellStart"/>
-      <w:r>
-        <w:rPr>
-          <w:lang w:val="en-US"/>
-        </w:rPr>
-        <w:t>readObject</w:t>
-      </w:r>
-      <w:proofErr w:type="spellEnd"/>
-      <w:r>
-        <w:t xml:space="preserve">(). Метод </w:t>
-      </w:r>
-      <w:proofErr w:type="spellStart"/>
-      <w:proofErr w:type="gramStart"/>
+      <w:proofErr w:type="spellStart"/>
       <w:r>
         <w:rPr>
           <w:lang w:val="en-US"/>
@@ -4975,37 +5142,10 @@
       </w:r>
       <w:proofErr w:type="spellEnd"/>
       <w:r>
-        <w:t>(</w:t>
-      </w:r>
-      <w:proofErr w:type="gramEnd"/>
-      <w:r>
-        <w:t xml:space="preserve">) является устаревшим и не рекомендуется к использования, т. к. неверно преобразует байты в символы. </w:t>
-      </w:r>
-      <w:r>
-        <w:t xml:space="preserve">Для чтения строк рекомендуется использовать </w:t>
-      </w:r>
-      <w:proofErr w:type="spellStart"/>
-      <w:r>
-        <w:rPr>
-          <w:lang w:val="en-US"/>
-        </w:rPr>
-        <w:t>BufferedReader</w:t>
-      </w:r>
-      <w:proofErr w:type="spellEnd"/>
-      <w:r>
-        <w:t>.</w:t>
-      </w:r>
-      <w:proofErr w:type="spellStart"/>
-      <w:r>
-        <w:rPr>
-          <w:lang w:val="en-US"/>
-        </w:rPr>
-        <w:t>readLine</w:t>
-      </w:r>
-      <w:proofErr w:type="spellEnd"/>
-      <w:r>
-        <w:t>().</w:t>
-      </w:r>
+        <w:t>() ).</w:t>
+      </w:r>
+      <w:bookmarkStart w:id="0" w:name="_GoBack"/>
+      <w:bookmarkEnd w:id="0"/>
     </w:p>
     <w:p>
       <w:pPr>
@@ -5091,6 +5231,64 @@
         <w:ind w:firstLine="708"/>
         <w:jc w:val="both"/>
       </w:pPr>
+      <w:proofErr w:type="spellStart"/>
+      <w:r>
+        <w:rPr>
+          <w:b/>
+          <w:lang w:val="en-US"/>
+        </w:rPr>
+        <w:t>PushbackInputStream</w:t>
+      </w:r>
+      <w:proofErr w:type="spellEnd"/>
+      <w:r>
+        <w:t xml:space="preserve"> </w:t>
+      </w:r>
+      <w:r>
+        <w:t xml:space="preserve">– класс, который </w:t>
+      </w:r>
+      <w:r>
+        <w:t>дает</w:t>
+      </w:r>
+      <w:r>
+        <w:t xml:space="preserve"> возможность «отодвинуть» или «</w:t>
+      </w:r>
+      <w:proofErr w:type="spellStart"/>
+      <w:r>
+        <w:t>непрочитать</w:t>
+      </w:r>
+      <w:proofErr w:type="spellEnd"/>
+      <w:r>
+        <w:t xml:space="preserve">» байты, сохраняя вытесненные байты во внутреннем буфере с помощью метода </w:t>
+      </w:r>
+      <w:r>
+        <w:rPr>
+          <w:lang w:val="en-US"/>
+        </w:rPr>
+        <w:t>unread</w:t>
+      </w:r>
+      <w:r>
+        <w:t>()</w:t>
+      </w:r>
+      <w:r>
+        <w:t>.</w:t>
+      </w:r>
+      <w:r>
+        <w:t xml:space="preserve"> </w:t>
+      </w:r>
+      <w:r>
+        <w:t xml:space="preserve">Наследуется от </w:t>
+      </w:r>
+      <w:proofErr w:type="spellStart"/>
+      <w:r>
+        <w:rPr>
+          <w:lang w:val="en-US"/>
+        </w:rPr>
+        <w:t>FilterInputStream</w:t>
+      </w:r>
+      <w:proofErr w:type="spellEnd"/>
+      <w:r>
+        <w:t>.</w:t>
+      </w:r>
     </w:p>
     <w:p>
       <w:pPr>
@@ -5103,57 +5301,14 @@
           <w:b/>
           <w:lang w:val="en-US"/>
         </w:rPr>
-        <w:t>PushbackInputStream</w:t>
+        <w:t>SequenceInputStream</w:t>
       </w:r>
       <w:proofErr w:type="spellEnd"/>
       <w:r>
         <w:t xml:space="preserve"> </w:t>
       </w:r>
       <w:r>
-        <w:t xml:space="preserve">– класс, который </w:t>
-      </w:r>
-      <w:r>
-        <w:t>дает</w:t>
-      </w:r>
-      <w:r>
-        <w:t xml:space="preserve"> возможность «отодвинуть» или «</w:t>
-      </w:r>
-      <w:proofErr w:type="spellStart"/>
-      <w:r>
-        <w:t>непрочитать</w:t>
-      </w:r>
-      <w:proofErr w:type="spellEnd"/>
-      <w:r>
-        <w:t xml:space="preserve">» байты, сохраняя вытесненные байты во внутреннем буфере с помощью метода </w:t>
-      </w:r>
-      <w:r>
-        <w:rPr>
-          <w:lang w:val="en-US"/>
-        </w:rPr>
-        <w:t>unread</w:t>
-      </w:r>
-      <w:r>
-        <w:t>()</w:t>
-      </w:r>
-      <w:r>
-        <w:t>.</w:t>
-      </w:r>
-      <w:r>
-        <w:t xml:space="preserve"> </w:t>
-      </w:r>
-      <w:r>
-        <w:t xml:space="preserve">Наследуется от </w:t>
-      </w:r>
-      <w:proofErr w:type="spellStart"/>
-      <w:r>
-        <w:rPr>
-          <w:lang w:val="en-US"/>
-        </w:rPr>
-        <w:t>FilterInputStream</w:t>
-      </w:r>
-      <w:proofErr w:type="spellEnd"/>
-      <w:r>
-        <w:t>.</w:t>
+        <w:t>– класс, позволяющий объединить несколько потоков ввода. Данные считываются сначала полностью с первого потока, потом со второго и т.д., пока не будет считана информация со всех объединенных потоков.</w:t>
       </w:r>
     </w:p>
     <w:p>
@@ -5161,6 +5316,20 @@
         <w:ind w:firstLine="708"/>
         <w:jc w:val="both"/>
       </w:pPr>
+      <w:proofErr w:type="spellStart"/>
+      <w:r>
+        <w:rPr>
+          <w:b/>
+        </w:rPr>
+        <w:t>CheckedInputStream</w:t>
+      </w:r>
+      <w:proofErr w:type="spellEnd"/>
+      <w:r>
+        <w:t xml:space="preserve"> – </w:t>
+      </w:r>
+      <w:r>
+        <w:t>класс, позволяющий использовать контрольную сумму для проверки целостности входных данных.</w:t>
+      </w:r>
     </w:p>
     <w:p>
       <w:pPr>
@@ -5173,59 +5342,6 @@
           <w:b/>
           <w:lang w:val="en-US"/>
         </w:rPr>
-        <w:t>SequenceInputStream</w:t>
-      </w:r>
-      <w:proofErr w:type="spellEnd"/>
-      <w:r>
-        <w:t xml:space="preserve"> </w:t>
-      </w:r>
-      <w:r>
-        <w:t>– класс, позволяющий объединить несколько потоков ввода. Данные считываются сначала полностью с первого потока, потом со второго и т.д., пока не будет считана информация со всех объединенных потоков.</w:t>
-      </w:r>
-    </w:p>
-    <w:p>
-      <w:pPr>
-        <w:ind w:firstLine="708"/>
-        <w:jc w:val="both"/>
-      </w:pPr>
-    </w:p>
-    <w:p>
-      <w:pPr>
-        <w:ind w:firstLine="708"/>
-        <w:jc w:val="both"/>
-      </w:pPr>
-      <w:proofErr w:type="spellStart"/>
-      <w:r>
-        <w:rPr>
-          <w:b/>
-        </w:rPr>
-        <w:t>CheckedInputStream</w:t>
-      </w:r>
-      <w:proofErr w:type="spellEnd"/>
-      <w:r>
-        <w:t xml:space="preserve"> – </w:t>
-      </w:r>
-      <w:r>
-        <w:t>класс, позволяющий использовать контрольную сумму для проверки целостности входных данных.</w:t>
-      </w:r>
-    </w:p>
-    <w:p>
-      <w:pPr>
-        <w:ind w:firstLine="708"/>
-        <w:jc w:val="both"/>
-      </w:pPr>
-    </w:p>
-    <w:p>
-      <w:pPr>
-        <w:ind w:firstLine="708"/>
-        <w:jc w:val="both"/>
-      </w:pPr>
-      <w:proofErr w:type="spellStart"/>
-      <w:r>
-        <w:rPr>
-          <w:b/>
-          <w:lang w:val="en-US"/>
-        </w:rPr>
         <w:t>StringBufferInputStream</w:t>
       </w:r>
       <w:proofErr w:type="spellEnd"/>
@@ -5243,11 +5359,9 @@
       <w:r>
         <w:t>.</w:t>
       </w:r>
-      <w:bookmarkStart w:id="0" w:name="_GoBack"/>
-      <w:bookmarkEnd w:id="0"/>
     </w:p>
     <w:sectPr>
-      <w:footerReference w:type="default" r:id="rId7"/>
+      <w:footerReference w:type="default" r:id="rId8"/>
       <w:pgSz w:w="11906" w:h="16838"/>
       <w:pgMar w:top="1134" w:right="850" w:bottom="1134" w:left="1701" w:header="708" w:footer="708" w:gutter="0"/>
       <w:cols w:space="708"/>

</xml_diff>